<commit_message>
Start documentation on crossvalidation
</commit_message>
<xml_diff>
--- a/Mental Health In Tech Documentation.docx
+++ b/Mental Health In Tech Documentation.docx
@@ -8764,7 +8764,30 @@
           <w:bCs w:val="false"/>
           <w:u w:val="none"/>
         </w:rPr>
-        <w:t>It is also normally distributed based on the skewness as it falls between -0.5 and 0.5.</w:t>
+        <w:t>It is also normally distributed b</w:t>
+      </w:r>
+      <w:r>
+        <w:rPr>
+          <w:rFonts w:eastAsia="Noto Serif CJK SC" w:cs="Lohit Devanagari" w:ascii="Times New Roman" w:hAnsi="Times New Roman"/>
+          <w:b w:val="false"/>
+          <w:bCs w:val="false"/>
+          <w:color w:val="auto"/>
+          <w:kern w:val="2"/>
+          <w:sz w:val="24"/>
+          <w:szCs w:val="24"/>
+          <w:u w:val="none"/>
+          <w:lang w:val="en-IN" w:eastAsia="zh-CN" w:bidi="hi-IN"/>
+        </w:rPr>
+        <w:t>ecause</w:t>
+      </w:r>
+      <w:r>
+        <w:rPr>
+          <w:rFonts w:ascii="Times New Roman" w:hAnsi="Times New Roman"/>
+          <w:b w:val="false"/>
+          <w:bCs w:val="false"/>
+          <w:u w:val="none"/>
+        </w:rPr>
+        <w:t xml:space="preserve"> the skewness as it falls between -0.5 and 0.5.</w:t>
       </w:r>
       <w:r>
         <w:br w:type="page"/>
@@ -8896,6 +8919,2635 @@
           <w:rFonts w:ascii="Times New Roman" w:hAnsi="Times New Roman"/>
           <w:b w:val="false"/>
           <w:bCs w:val="false"/>
+          <w:sz w:val="24"/>
+          <w:szCs w:val="24"/>
+          <w:u w:val="none"/>
+        </w:rPr>
+        <w:t xml:space="preserve">The aim of machine learning </w:t>
+      </w:r>
+      <w:r>
+        <w:rPr>
+          <w:rFonts w:ascii="Times New Roman" w:hAnsi="Times New Roman"/>
+          <w:b w:val="false"/>
+          <w:bCs w:val="false"/>
+          <w:sz w:val="24"/>
+          <w:szCs w:val="24"/>
+          <w:u w:val="none"/>
+        </w:rPr>
+        <w:t>for this study was to classify whether the respondent should seek treatment for their mental health issues based on a variety of factors included in the dataset. The procedures followed are as listed below;</w:t>
+      </w:r>
+    </w:p>
+    <w:p>
+      <w:pPr>
+        <w:pStyle w:val="Normal"/>
+        <w:numPr>
+          <w:ilvl w:val="0"/>
+          <w:numId w:val="4"/>
+        </w:numPr>
+        <w:bidi w:val="0"/>
+        <w:jc w:val="left"/>
+        <w:rPr>
+          <w:rFonts w:ascii="Times New Roman" w:hAnsi="Times New Roman"/>
+          <w:b w:val="false"/>
+          <w:b w:val="false"/>
+          <w:bCs w:val="false"/>
+          <w:sz w:val="24"/>
+          <w:szCs w:val="24"/>
+          <w:u w:val="none"/>
+        </w:rPr>
+      </w:pPr>
+      <w:r>
+        <w:rPr>
+          <w:rFonts w:ascii="Times New Roman" w:hAnsi="Times New Roman"/>
+          <w:b w:val="false"/>
+          <w:bCs w:val="false"/>
+          <w:sz w:val="24"/>
+          <w:szCs w:val="24"/>
+          <w:u w:val="none"/>
+        </w:rPr>
+        <w:t>Feature engineering</w:t>
+      </w:r>
+    </w:p>
+    <w:p>
+      <w:pPr>
+        <w:pStyle w:val="Normal"/>
+        <w:numPr>
+          <w:ilvl w:val="0"/>
+          <w:numId w:val="4"/>
+        </w:numPr>
+        <w:bidi w:val="0"/>
+        <w:jc w:val="left"/>
+        <w:rPr>
+          <w:rFonts w:ascii="Times New Roman" w:hAnsi="Times New Roman"/>
+          <w:b w:val="false"/>
+          <w:b w:val="false"/>
+          <w:bCs w:val="false"/>
+          <w:sz w:val="24"/>
+          <w:szCs w:val="24"/>
+          <w:u w:val="none"/>
+        </w:rPr>
+      </w:pPr>
+      <w:r>
+        <w:rPr>
+          <w:rFonts w:ascii="Times New Roman" w:hAnsi="Times New Roman"/>
+          <w:b w:val="false"/>
+          <w:bCs w:val="false"/>
+          <w:sz w:val="24"/>
+          <w:szCs w:val="24"/>
+          <w:u w:val="none"/>
+        </w:rPr>
+        <w:t>Separation of  predictor and dependent variables</w:t>
+      </w:r>
+    </w:p>
+    <w:p>
+      <w:pPr>
+        <w:pStyle w:val="Normal"/>
+        <w:numPr>
+          <w:ilvl w:val="0"/>
+          <w:numId w:val="4"/>
+        </w:numPr>
+        <w:bidi w:val="0"/>
+        <w:jc w:val="left"/>
+        <w:rPr>
+          <w:rFonts w:ascii="Times New Roman" w:hAnsi="Times New Roman"/>
+          <w:b w:val="false"/>
+          <w:b w:val="false"/>
+          <w:bCs w:val="false"/>
+          <w:sz w:val="24"/>
+          <w:szCs w:val="24"/>
+          <w:u w:val="none"/>
+        </w:rPr>
+      </w:pPr>
+      <w:r>
+        <w:rPr>
+          <w:rFonts w:ascii="Times New Roman" w:hAnsi="Times New Roman"/>
+          <w:b w:val="false"/>
+          <w:bCs w:val="false"/>
+          <w:sz w:val="24"/>
+          <w:szCs w:val="24"/>
+          <w:u w:val="none"/>
+        </w:rPr>
+        <w:t>Encoding the predictor variable</w:t>
+      </w:r>
+    </w:p>
+    <w:p>
+      <w:pPr>
+        <w:pStyle w:val="Normal"/>
+        <w:numPr>
+          <w:ilvl w:val="0"/>
+          <w:numId w:val="4"/>
+        </w:numPr>
+        <w:bidi w:val="0"/>
+        <w:jc w:val="left"/>
+        <w:rPr>
+          <w:rFonts w:ascii="Times New Roman" w:hAnsi="Times New Roman"/>
+          <w:b w:val="false"/>
+          <w:b w:val="false"/>
+          <w:bCs w:val="false"/>
+          <w:sz w:val="24"/>
+          <w:szCs w:val="24"/>
+          <w:u w:val="none"/>
+        </w:rPr>
+      </w:pPr>
+      <w:r>
+        <w:rPr>
+          <w:rFonts w:ascii="Times New Roman" w:hAnsi="Times New Roman"/>
+          <w:b w:val="false"/>
+          <w:bCs w:val="false"/>
+          <w:sz w:val="24"/>
+          <w:szCs w:val="24"/>
+          <w:u w:val="none"/>
+        </w:rPr>
+        <w:t>Splitting the data into training and testing sets</w:t>
+      </w:r>
+    </w:p>
+    <w:p>
+      <w:pPr>
+        <w:pStyle w:val="Normal"/>
+        <w:numPr>
+          <w:ilvl w:val="0"/>
+          <w:numId w:val="4"/>
+        </w:numPr>
+        <w:bidi w:val="0"/>
+        <w:jc w:val="left"/>
+        <w:rPr>
+          <w:rFonts w:ascii="Times New Roman" w:hAnsi="Times New Roman"/>
+          <w:b w:val="false"/>
+          <w:b w:val="false"/>
+          <w:bCs w:val="false"/>
+          <w:sz w:val="24"/>
+          <w:szCs w:val="24"/>
+          <w:u w:val="none"/>
+        </w:rPr>
+      </w:pPr>
+      <w:r>
+        <w:rPr>
+          <w:rFonts w:ascii="Times New Roman" w:hAnsi="Times New Roman"/>
+          <w:b w:val="false"/>
+          <w:bCs w:val="false"/>
+          <w:sz w:val="24"/>
+          <w:szCs w:val="24"/>
+          <w:u w:val="none"/>
+        </w:rPr>
+        <w:t>Building the classification models and crossvalidation</w:t>
+      </w:r>
+    </w:p>
+    <w:p>
+      <w:pPr>
+        <w:pStyle w:val="Normal"/>
+        <w:numPr>
+          <w:ilvl w:val="0"/>
+          <w:numId w:val="4"/>
+        </w:numPr>
+        <w:bidi w:val="0"/>
+        <w:jc w:val="left"/>
+        <w:rPr>
+          <w:rFonts w:ascii="Times New Roman" w:hAnsi="Times New Roman"/>
+          <w:b w:val="false"/>
+          <w:b w:val="false"/>
+          <w:bCs w:val="false"/>
+          <w:sz w:val="24"/>
+          <w:szCs w:val="24"/>
+          <w:u w:val="none"/>
+        </w:rPr>
+      </w:pPr>
+      <w:r>
+        <w:rPr>
+          <w:rFonts w:ascii="Times New Roman" w:hAnsi="Times New Roman"/>
+          <w:b w:val="false"/>
+          <w:bCs w:val="false"/>
+          <w:sz w:val="24"/>
+          <w:szCs w:val="24"/>
+          <w:u w:val="none"/>
+        </w:rPr>
+        <w:t>Feature selection</w:t>
+      </w:r>
+    </w:p>
+    <w:p>
+      <w:pPr>
+        <w:pStyle w:val="Normal"/>
+        <w:numPr>
+          <w:ilvl w:val="0"/>
+          <w:numId w:val="4"/>
+        </w:numPr>
+        <w:bidi w:val="0"/>
+        <w:jc w:val="left"/>
+        <w:rPr>
+          <w:rFonts w:ascii="Times New Roman" w:hAnsi="Times New Roman"/>
+          <w:b w:val="false"/>
+          <w:b w:val="false"/>
+          <w:bCs w:val="false"/>
+          <w:sz w:val="24"/>
+          <w:szCs w:val="24"/>
+          <w:u w:val="none"/>
+        </w:rPr>
+      </w:pPr>
+      <w:r>
+        <w:rPr>
+          <w:rFonts w:ascii="Times New Roman" w:hAnsi="Times New Roman"/>
+          <w:b w:val="false"/>
+          <w:bCs w:val="false"/>
+          <w:sz w:val="24"/>
+          <w:szCs w:val="24"/>
+          <w:u w:val="none"/>
+        </w:rPr>
+        <w:t>Scaling the data</w:t>
+      </w:r>
+    </w:p>
+    <w:p>
+      <w:pPr>
+        <w:pStyle w:val="Normal"/>
+        <w:numPr>
+          <w:ilvl w:val="0"/>
+          <w:numId w:val="4"/>
+        </w:numPr>
+        <w:bidi w:val="0"/>
+        <w:jc w:val="left"/>
+        <w:rPr>
+          <w:rFonts w:ascii="Times New Roman" w:hAnsi="Times New Roman"/>
+          <w:b w:val="false"/>
+          <w:b w:val="false"/>
+          <w:bCs w:val="false"/>
+          <w:sz w:val="24"/>
+          <w:szCs w:val="24"/>
+          <w:u w:val="none"/>
+        </w:rPr>
+      </w:pPr>
+      <w:r>
+        <w:rPr>
+          <w:rFonts w:ascii="Times New Roman" w:hAnsi="Times New Roman"/>
+          <w:b w:val="false"/>
+          <w:bCs w:val="false"/>
+          <w:sz w:val="24"/>
+          <w:szCs w:val="24"/>
+          <w:u w:val="none"/>
+        </w:rPr>
+        <w:t>Splitting the scaled data into training and testing sets</w:t>
+      </w:r>
+    </w:p>
+    <w:p>
+      <w:pPr>
+        <w:pStyle w:val="Normal"/>
+        <w:numPr>
+          <w:ilvl w:val="0"/>
+          <w:numId w:val="4"/>
+        </w:numPr>
+        <w:bidi w:val="0"/>
+        <w:jc w:val="left"/>
+        <w:rPr>
+          <w:rFonts w:ascii="Times New Roman" w:hAnsi="Times New Roman"/>
+          <w:b w:val="false"/>
+          <w:b w:val="false"/>
+          <w:bCs w:val="false"/>
+          <w:sz w:val="24"/>
+          <w:szCs w:val="24"/>
+          <w:u w:val="none"/>
+        </w:rPr>
+      </w:pPr>
+      <w:r>
+        <w:rPr>
+          <w:rFonts w:ascii="Times New Roman" w:hAnsi="Times New Roman"/>
+          <w:b w:val="false"/>
+          <w:bCs w:val="false"/>
+          <w:sz w:val="24"/>
+          <w:szCs w:val="24"/>
+          <w:u w:val="none"/>
+        </w:rPr>
+        <w:t>Building the classification models and crossvalidation using the scaled data</w:t>
+      </w:r>
+    </w:p>
+    <w:p>
+      <w:pPr>
+        <w:pStyle w:val="Normal"/>
+        <w:numPr>
+          <w:ilvl w:val="0"/>
+          <w:numId w:val="4"/>
+        </w:numPr>
+        <w:bidi w:val="0"/>
+        <w:jc w:val="left"/>
+        <w:rPr>
+          <w:rFonts w:ascii="Times New Roman" w:hAnsi="Times New Roman"/>
+          <w:b w:val="false"/>
+          <w:b w:val="false"/>
+          <w:bCs w:val="false"/>
+          <w:sz w:val="24"/>
+          <w:szCs w:val="24"/>
+          <w:u w:val="none"/>
+        </w:rPr>
+      </w:pPr>
+      <w:r>
+        <w:rPr>
+          <w:rFonts w:ascii="Times New Roman" w:hAnsi="Times New Roman"/>
+          <w:b w:val="false"/>
+          <w:bCs w:val="false"/>
+          <w:sz w:val="24"/>
+          <w:szCs w:val="24"/>
+          <w:u w:val="none"/>
+        </w:rPr>
+        <w:t>Hyperparameter tuning</w:t>
+      </w:r>
+    </w:p>
+    <w:p>
+      <w:pPr>
+        <w:pStyle w:val="Normal"/>
+        <w:bidi w:val="0"/>
+        <w:jc w:val="left"/>
+        <w:rPr>
+          <w:rFonts w:ascii="Times New Roman" w:hAnsi="Times New Roman"/>
+          <w:b w:val="false"/>
+          <w:b w:val="false"/>
+          <w:bCs w:val="false"/>
+          <w:sz w:val="24"/>
+          <w:szCs w:val="24"/>
+          <w:u w:val="none"/>
+        </w:rPr>
+      </w:pPr>
+      <w:r>
+        <w:rPr>
+          <w:rFonts w:ascii="Times New Roman" w:hAnsi="Times New Roman"/>
+          <w:b w:val="false"/>
+          <w:bCs w:val="false"/>
+          <w:sz w:val="24"/>
+          <w:szCs w:val="24"/>
+          <w:u w:val="none"/>
+        </w:rPr>
+      </w:r>
+    </w:p>
+    <w:p>
+      <w:pPr>
+        <w:pStyle w:val="Normal"/>
+        <w:bidi w:val="0"/>
+        <w:jc w:val="center"/>
+        <w:rPr>
+          <w:rFonts w:ascii="Times New Roman" w:hAnsi="Times New Roman"/>
+          <w:b/>
+          <w:b/>
+          <w:bCs/>
+          <w:sz w:val="24"/>
+          <w:szCs w:val="24"/>
+          <w:u w:val="single"/>
+        </w:rPr>
+      </w:pPr>
+      <w:r>
+        <w:rPr>
+          <w:rFonts w:ascii="Times New Roman" w:hAnsi="Times New Roman"/>
+          <w:b/>
+          <w:bCs/>
+          <w:sz w:val="24"/>
+          <w:szCs w:val="24"/>
+          <w:u w:val="single"/>
+        </w:rPr>
+        <w:t>5.2 Feature engineering</w:t>
+      </w:r>
+    </w:p>
+    <w:p>
+      <w:pPr>
+        <w:pStyle w:val="Normal"/>
+        <w:bidi w:val="0"/>
+        <w:jc w:val="center"/>
+        <w:rPr>
+          <w:rFonts w:ascii="Times New Roman" w:hAnsi="Times New Roman"/>
+          <w:b w:val="false"/>
+          <w:b w:val="false"/>
+          <w:bCs w:val="false"/>
+          <w:sz w:val="24"/>
+          <w:szCs w:val="24"/>
+          <w:u w:val="none"/>
+        </w:rPr>
+      </w:pPr>
+      <w:r>
+        <w:rPr>
+          <w:rFonts w:ascii="Times New Roman" w:hAnsi="Times New Roman"/>
+          <w:b w:val="false"/>
+          <w:bCs w:val="false"/>
+          <w:sz w:val="24"/>
+          <w:szCs w:val="24"/>
+          <w:u w:val="none"/>
+        </w:rPr>
+      </w:r>
+    </w:p>
+    <w:p>
+      <w:pPr>
+        <w:pStyle w:val="Normal"/>
+        <w:bidi w:val="0"/>
+        <w:jc w:val="left"/>
+        <w:rPr>
+          <w:rFonts w:ascii="Times New Roman" w:hAnsi="Times New Roman"/>
+          <w:b w:val="false"/>
+          <w:b w:val="false"/>
+          <w:bCs w:val="false"/>
+          <w:sz w:val="24"/>
+          <w:szCs w:val="24"/>
+          <w:u w:val="none"/>
+        </w:rPr>
+      </w:pPr>
+      <w:r>
+        <w:rPr>
+          <w:rFonts w:ascii="Times New Roman" w:hAnsi="Times New Roman"/>
+          <w:b w:val="false"/>
+          <w:bCs w:val="false"/>
+          <w:sz w:val="24"/>
+          <w:szCs w:val="24"/>
+          <w:u w:val="none"/>
+        </w:rPr>
+        <w:t xml:space="preserve">The </w:t>
+      </w:r>
+      <w:r>
+        <w:rPr>
+          <w:rFonts w:eastAsia="Noto Serif CJK SC" w:cs="Lohit Devanagari" w:ascii="Times New Roman" w:hAnsi="Times New Roman"/>
+          <w:b w:val="false"/>
+          <w:bCs w:val="false"/>
+          <w:color w:val="auto"/>
+          <w:kern w:val="2"/>
+          <w:sz w:val="24"/>
+          <w:szCs w:val="24"/>
+          <w:u w:val="none"/>
+          <w:lang w:val="en-IN" w:eastAsia="zh-CN" w:bidi="hi-IN"/>
+        </w:rPr>
+        <w:t>t</w:t>
+      </w:r>
+      <w:r>
+        <w:rPr>
+          <w:rFonts w:ascii="Times New Roman" w:hAnsi="Times New Roman"/>
+          <w:b w:val="false"/>
+          <w:bCs w:val="false"/>
+          <w:sz w:val="24"/>
+          <w:szCs w:val="24"/>
+          <w:u w:val="none"/>
+        </w:rPr>
+        <w:t xml:space="preserve">imestamp column </w:t>
+      </w:r>
+      <w:r>
+        <w:rPr>
+          <w:rFonts w:eastAsia="Noto Serif CJK SC" w:cs="Lohit Devanagari" w:ascii="Times New Roman" w:hAnsi="Times New Roman"/>
+          <w:b w:val="false"/>
+          <w:bCs w:val="false"/>
+          <w:color w:val="auto"/>
+          <w:kern w:val="2"/>
+          <w:sz w:val="24"/>
+          <w:szCs w:val="24"/>
+          <w:u w:val="none"/>
+          <w:lang w:val="en-IN" w:eastAsia="zh-CN" w:bidi="hi-IN"/>
+        </w:rPr>
+        <w:t>had to</w:t>
+      </w:r>
+      <w:r>
+        <w:rPr>
+          <w:rFonts w:ascii="Times New Roman" w:hAnsi="Times New Roman"/>
+          <w:b w:val="false"/>
+          <w:bCs w:val="false"/>
+          <w:sz w:val="24"/>
+          <w:szCs w:val="24"/>
+          <w:u w:val="none"/>
+        </w:rPr>
+        <w:t xml:space="preserve"> be dropped as it does affect the </w:t>
+      </w:r>
+      <w:r>
+        <w:rPr>
+          <w:rFonts w:eastAsia="Noto Serif CJK SC" w:cs="Lohit Devanagari" w:ascii="Times New Roman" w:hAnsi="Times New Roman"/>
+          <w:b w:val="false"/>
+          <w:bCs w:val="false"/>
+          <w:color w:val="auto"/>
+          <w:kern w:val="2"/>
+          <w:sz w:val="24"/>
+          <w:szCs w:val="24"/>
+          <w:u w:val="none"/>
+          <w:lang w:val="en-IN" w:eastAsia="zh-CN" w:bidi="hi-IN"/>
+        </w:rPr>
+        <w:t>machine learning</w:t>
+      </w:r>
+      <w:r>
+        <w:rPr>
+          <w:rFonts w:ascii="Times New Roman" w:hAnsi="Times New Roman"/>
+          <w:b w:val="false"/>
+          <w:bCs w:val="false"/>
+          <w:sz w:val="24"/>
+          <w:szCs w:val="24"/>
+          <w:u w:val="none"/>
+        </w:rPr>
+        <w:t xml:space="preserve"> classification that will be done and has no significance. The </w:t>
+      </w:r>
+      <w:r>
+        <w:rPr>
+          <w:rFonts w:eastAsia="Noto Serif CJK SC" w:cs="Lohit Devanagari" w:ascii="Times New Roman" w:hAnsi="Times New Roman"/>
+          <w:b w:val="false"/>
+          <w:bCs w:val="false"/>
+          <w:color w:val="auto"/>
+          <w:kern w:val="2"/>
+          <w:sz w:val="24"/>
+          <w:szCs w:val="24"/>
+          <w:u w:val="none"/>
+          <w:lang w:val="en-IN" w:eastAsia="zh-CN" w:bidi="hi-IN"/>
+        </w:rPr>
+        <w:t>c</w:t>
+      </w:r>
+      <w:r>
+        <w:rPr>
+          <w:rFonts w:ascii="Times New Roman" w:hAnsi="Times New Roman"/>
+          <w:b w:val="false"/>
+          <w:bCs w:val="false"/>
+          <w:sz w:val="24"/>
+          <w:szCs w:val="24"/>
+          <w:u w:val="none"/>
+        </w:rPr>
+        <w:t>ountry column also had to be dropped as the work people in tech do is really similar all over the world. This reduced the number of coulumns from 25 to 23.</w:t>
+      </w:r>
+    </w:p>
+    <w:p>
+      <w:pPr>
+        <w:pStyle w:val="Normal"/>
+        <w:bidi w:val="0"/>
+        <w:jc w:val="left"/>
+        <w:rPr>
+          <w:rFonts w:ascii="Times New Roman" w:hAnsi="Times New Roman"/>
+          <w:b w:val="false"/>
+          <w:b w:val="false"/>
+          <w:bCs w:val="false"/>
+          <w:sz w:val="24"/>
+          <w:szCs w:val="24"/>
+          <w:u w:val="none"/>
+        </w:rPr>
+      </w:pPr>
+      <w:r>
+        <w:rPr>
+          <w:rFonts w:ascii="Times New Roman" w:hAnsi="Times New Roman"/>
+          <w:b w:val="false"/>
+          <w:bCs w:val="false"/>
+          <w:sz w:val="24"/>
+          <w:szCs w:val="24"/>
+          <w:u w:val="none"/>
+        </w:rPr>
+      </w:r>
+    </w:p>
+    <w:p>
+      <w:pPr>
+        <w:pStyle w:val="Normal"/>
+        <w:bidi w:val="0"/>
+        <w:jc w:val="center"/>
+        <w:rPr>
+          <w:rFonts w:ascii="Times New Roman" w:hAnsi="Times New Roman"/>
+          <w:b/>
+          <w:b/>
+          <w:bCs/>
+          <w:i w:val="false"/>
+          <w:i w:val="false"/>
+          <w:iCs w:val="false"/>
+          <w:sz w:val="24"/>
+          <w:szCs w:val="24"/>
+          <w:u w:val="single"/>
+        </w:rPr>
+      </w:pPr>
+      <w:r>
+        <w:rPr>
+          <w:rFonts w:ascii="Times New Roman" w:hAnsi="Times New Roman"/>
+          <w:b/>
+          <w:bCs/>
+          <w:i w:val="false"/>
+          <w:iCs w:val="false"/>
+          <w:sz w:val="24"/>
+          <w:szCs w:val="24"/>
+          <w:u w:val="single"/>
+        </w:rPr>
+        <w:t xml:space="preserve">5.3 </w:t>
+      </w:r>
+      <w:r>
+        <w:rPr>
+          <w:rFonts w:ascii="Times New Roman" w:hAnsi="Times New Roman"/>
+          <w:b/>
+          <w:bCs/>
+          <w:i w:val="false"/>
+          <w:iCs w:val="false"/>
+          <w:sz w:val="24"/>
+          <w:szCs w:val="24"/>
+          <w:u w:val="single"/>
+        </w:rPr>
+        <w:t>Separation of  predictor and dependent variables</w:t>
+      </w:r>
+    </w:p>
+    <w:p>
+      <w:pPr>
+        <w:pStyle w:val="Normal"/>
+        <w:bidi w:val="0"/>
+        <w:jc w:val="center"/>
+        <w:rPr>
+          <w:rFonts w:ascii="Times New Roman" w:hAnsi="Times New Roman"/>
+          <w:b w:val="false"/>
+          <w:b w:val="false"/>
+          <w:bCs w:val="false"/>
+          <w:i w:val="false"/>
+          <w:i w:val="false"/>
+          <w:iCs w:val="false"/>
+          <w:sz w:val="24"/>
+          <w:szCs w:val="24"/>
+          <w:u w:val="none"/>
+        </w:rPr>
+      </w:pPr>
+      <w:r>
+        <w:rPr>
+          <w:rFonts w:ascii="Times New Roman" w:hAnsi="Times New Roman"/>
+          <w:b w:val="false"/>
+          <w:bCs w:val="false"/>
+          <w:i w:val="false"/>
+          <w:iCs w:val="false"/>
+          <w:sz w:val="24"/>
+          <w:szCs w:val="24"/>
+          <w:u w:val="none"/>
+        </w:rPr>
+      </w:r>
+    </w:p>
+    <w:p>
+      <w:pPr>
+        <w:pStyle w:val="Normal"/>
+        <w:bidi w:val="0"/>
+        <w:jc w:val="left"/>
+        <w:rPr>
+          <w:rFonts w:ascii="Times New Roman" w:hAnsi="Times New Roman"/>
+          <w:b w:val="false"/>
+          <w:b w:val="false"/>
+          <w:bCs w:val="false"/>
+          <w:i w:val="false"/>
+          <w:i w:val="false"/>
+          <w:iCs w:val="false"/>
+          <w:sz w:val="24"/>
+          <w:szCs w:val="24"/>
+          <w:u w:val="none"/>
+        </w:rPr>
+      </w:pPr>
+      <w:r>
+        <w:rPr>
+          <w:rFonts w:ascii="Times New Roman" w:hAnsi="Times New Roman"/>
+          <w:b w:val="false"/>
+          <w:bCs w:val="false"/>
+          <w:i w:val="false"/>
+          <w:iCs w:val="false"/>
+          <w:sz w:val="24"/>
+          <w:szCs w:val="24"/>
+          <w:u w:val="none"/>
+        </w:rPr>
+        <w:t xml:space="preserve">The treatment column </w:t>
+      </w:r>
+      <w:r>
+        <w:rPr>
+          <w:rFonts w:eastAsia="Noto Serif CJK SC" w:cs="Lohit Devanagari" w:ascii="Times New Roman" w:hAnsi="Times New Roman"/>
+          <w:b w:val="false"/>
+          <w:bCs w:val="false"/>
+          <w:i w:val="false"/>
+          <w:iCs w:val="false"/>
+          <w:color w:val="auto"/>
+          <w:kern w:val="2"/>
+          <w:sz w:val="24"/>
+          <w:szCs w:val="24"/>
+          <w:u w:val="none"/>
+          <w:lang w:val="en-IN" w:eastAsia="zh-CN" w:bidi="hi-IN"/>
+        </w:rPr>
+        <w:t>is</w:t>
+      </w:r>
+      <w:r>
+        <w:rPr>
+          <w:rFonts w:ascii="Times New Roman" w:hAnsi="Times New Roman"/>
+          <w:b w:val="false"/>
+          <w:bCs w:val="false"/>
+          <w:i w:val="false"/>
+          <w:iCs w:val="false"/>
+          <w:sz w:val="24"/>
+          <w:szCs w:val="24"/>
+          <w:u w:val="none"/>
+        </w:rPr>
+        <w:t xml:space="preserve"> the dependent/</w:t>
+      </w:r>
+      <w:r>
+        <w:rPr>
+          <w:rFonts w:ascii="Times New Roman" w:hAnsi="Times New Roman"/>
+          <w:b w:val="false"/>
+          <w:bCs w:val="false"/>
+          <w:i w:val="false"/>
+          <w:iCs w:val="false"/>
+          <w:sz w:val="24"/>
+          <w:szCs w:val="24"/>
+          <w:u w:val="none"/>
+        </w:rPr>
+        <w:t>response</w:t>
+      </w:r>
+      <w:r>
+        <w:rPr>
+          <w:rFonts w:ascii="Times New Roman" w:hAnsi="Times New Roman"/>
+          <w:b w:val="false"/>
+          <w:bCs w:val="false"/>
+          <w:i w:val="false"/>
+          <w:iCs w:val="false"/>
+          <w:sz w:val="24"/>
+          <w:szCs w:val="24"/>
+          <w:u w:val="none"/>
+        </w:rPr>
+        <w:t xml:space="preserve"> variable while </w:t>
+      </w:r>
+      <w:r>
+        <w:rPr>
+          <w:rFonts w:ascii="Times New Roman" w:hAnsi="Times New Roman"/>
+          <w:b w:val="false"/>
+          <w:bCs w:val="false"/>
+          <w:i w:val="false"/>
+          <w:iCs w:val="false"/>
+          <w:sz w:val="24"/>
+          <w:szCs w:val="24"/>
+          <w:u w:val="none"/>
+        </w:rPr>
+        <w:t xml:space="preserve">the rest of the columns </w:t>
+      </w:r>
+      <w:r>
+        <w:rPr>
+          <w:rFonts w:eastAsia="Noto Serif CJK SC" w:cs="Lohit Devanagari" w:ascii="Times New Roman" w:hAnsi="Times New Roman"/>
+          <w:b w:val="false"/>
+          <w:bCs w:val="false"/>
+          <w:i w:val="false"/>
+          <w:iCs w:val="false"/>
+          <w:color w:val="auto"/>
+          <w:kern w:val="2"/>
+          <w:sz w:val="24"/>
+          <w:szCs w:val="24"/>
+          <w:u w:val="none"/>
+          <w:lang w:val="en-IN" w:eastAsia="zh-CN" w:bidi="hi-IN"/>
+        </w:rPr>
+        <w:t>are</w:t>
+      </w:r>
+      <w:r>
+        <w:rPr>
+          <w:rFonts w:ascii="Times New Roman" w:hAnsi="Times New Roman"/>
+          <w:b w:val="false"/>
+          <w:bCs w:val="false"/>
+          <w:i w:val="false"/>
+          <w:iCs w:val="false"/>
+          <w:sz w:val="24"/>
+          <w:szCs w:val="24"/>
+          <w:u w:val="none"/>
+        </w:rPr>
+        <w:t xml:space="preserve"> the independent/predictor variable. The predictor variable </w:t>
+      </w:r>
+      <w:r>
+        <w:rPr>
+          <w:rFonts w:eastAsia="Noto Serif CJK SC" w:cs="Lohit Devanagari" w:ascii="Times New Roman" w:hAnsi="Times New Roman"/>
+          <w:b w:val="false"/>
+          <w:bCs w:val="false"/>
+          <w:i w:val="false"/>
+          <w:iCs w:val="false"/>
+          <w:color w:val="auto"/>
+          <w:kern w:val="2"/>
+          <w:sz w:val="24"/>
+          <w:szCs w:val="24"/>
+          <w:u w:val="none"/>
+          <w:lang w:val="en-IN" w:eastAsia="zh-CN" w:bidi="hi-IN"/>
+        </w:rPr>
+        <w:t>is</w:t>
+      </w:r>
+      <w:r>
+        <w:rPr>
+          <w:rFonts w:ascii="Times New Roman" w:hAnsi="Times New Roman"/>
+          <w:b w:val="false"/>
+          <w:bCs w:val="false"/>
+          <w:i w:val="false"/>
+          <w:iCs w:val="false"/>
+          <w:sz w:val="24"/>
+          <w:szCs w:val="24"/>
+          <w:u w:val="none"/>
+        </w:rPr>
+        <w:t xml:space="preserve"> labeled x while the response variable </w:t>
+      </w:r>
+      <w:r>
+        <w:rPr>
+          <w:rFonts w:eastAsia="Noto Serif CJK SC" w:cs="Lohit Devanagari" w:ascii="Times New Roman" w:hAnsi="Times New Roman"/>
+          <w:b w:val="false"/>
+          <w:bCs w:val="false"/>
+          <w:i w:val="false"/>
+          <w:iCs w:val="false"/>
+          <w:color w:val="auto"/>
+          <w:kern w:val="2"/>
+          <w:sz w:val="24"/>
+          <w:szCs w:val="24"/>
+          <w:u w:val="none"/>
+          <w:lang w:val="en-IN" w:eastAsia="zh-CN" w:bidi="hi-IN"/>
+        </w:rPr>
+        <w:t>is</w:t>
+      </w:r>
+      <w:r>
+        <w:rPr>
+          <w:rFonts w:ascii="Times New Roman" w:hAnsi="Times New Roman"/>
+          <w:b w:val="false"/>
+          <w:bCs w:val="false"/>
+          <w:i w:val="false"/>
+          <w:iCs w:val="false"/>
+          <w:sz w:val="24"/>
+          <w:szCs w:val="24"/>
+          <w:u w:val="none"/>
+        </w:rPr>
+        <w:t xml:space="preserve"> y. The x variable has 22 columns.</w:t>
+      </w:r>
+    </w:p>
+    <w:p>
+      <w:pPr>
+        <w:pStyle w:val="Normal"/>
+        <w:bidi w:val="0"/>
+        <w:jc w:val="left"/>
+        <w:rPr>
+          <w:rFonts w:ascii="Times New Roman" w:hAnsi="Times New Roman"/>
+          <w:b w:val="false"/>
+          <w:b w:val="false"/>
+          <w:bCs w:val="false"/>
+          <w:i w:val="false"/>
+          <w:i w:val="false"/>
+          <w:iCs w:val="false"/>
+          <w:sz w:val="24"/>
+          <w:szCs w:val="24"/>
+          <w:u w:val="none"/>
+        </w:rPr>
+      </w:pPr>
+      <w:r>
+        <w:rPr>
+          <w:rFonts w:ascii="Times New Roman" w:hAnsi="Times New Roman"/>
+          <w:b w:val="false"/>
+          <w:bCs w:val="false"/>
+          <w:i w:val="false"/>
+          <w:iCs w:val="false"/>
+          <w:sz w:val="24"/>
+          <w:szCs w:val="24"/>
+          <w:u w:val="none"/>
+        </w:rPr>
+      </w:r>
+    </w:p>
+    <w:p>
+      <w:pPr>
+        <w:pStyle w:val="Normal"/>
+        <w:bidi w:val="0"/>
+        <w:jc w:val="center"/>
+        <w:rPr>
+          <w:rFonts w:ascii="Times New Roman" w:hAnsi="Times New Roman"/>
+          <w:b/>
+          <w:b/>
+          <w:bCs/>
+          <w:i w:val="false"/>
+          <w:i w:val="false"/>
+          <w:iCs w:val="false"/>
+          <w:sz w:val="24"/>
+          <w:szCs w:val="24"/>
+          <w:u w:val="single"/>
+        </w:rPr>
+      </w:pPr>
+      <w:r>
+        <w:rPr>
+          <w:rFonts w:ascii="Times New Roman" w:hAnsi="Times New Roman"/>
+          <w:b/>
+          <w:bCs/>
+          <w:i w:val="false"/>
+          <w:iCs w:val="false"/>
+          <w:sz w:val="24"/>
+          <w:szCs w:val="24"/>
+          <w:u w:val="single"/>
+        </w:rPr>
+        <w:t xml:space="preserve">5.4 </w:t>
+      </w:r>
+      <w:r>
+        <w:rPr>
+          <w:rFonts w:ascii="Times New Roman" w:hAnsi="Times New Roman"/>
+          <w:b/>
+          <w:bCs/>
+          <w:i w:val="false"/>
+          <w:iCs w:val="false"/>
+          <w:sz w:val="24"/>
+          <w:szCs w:val="24"/>
+          <w:u w:val="single"/>
+        </w:rPr>
+        <w:t>Encoding the predictor variable</w:t>
+      </w:r>
+    </w:p>
+    <w:p>
+      <w:pPr>
+        <w:pStyle w:val="Normal"/>
+        <w:bidi w:val="0"/>
+        <w:jc w:val="center"/>
+        <w:rPr>
+          <w:rFonts w:ascii="Times New Roman" w:hAnsi="Times New Roman"/>
+          <w:b w:val="false"/>
+          <w:b w:val="false"/>
+          <w:bCs w:val="false"/>
+          <w:i w:val="false"/>
+          <w:i w:val="false"/>
+          <w:iCs w:val="false"/>
+          <w:sz w:val="24"/>
+          <w:szCs w:val="24"/>
+          <w:u w:val="none"/>
+        </w:rPr>
+      </w:pPr>
+      <w:r>
+        <w:rPr>
+          <w:rFonts w:ascii="Times New Roman" w:hAnsi="Times New Roman"/>
+          <w:b w:val="false"/>
+          <w:bCs w:val="false"/>
+          <w:i w:val="false"/>
+          <w:iCs w:val="false"/>
+          <w:sz w:val="24"/>
+          <w:szCs w:val="24"/>
+          <w:u w:val="none"/>
+        </w:rPr>
+      </w:r>
+    </w:p>
+    <w:p>
+      <w:pPr>
+        <w:pStyle w:val="Normal"/>
+        <w:bidi w:val="0"/>
+        <w:jc w:val="left"/>
+        <w:rPr>
+          <w:rFonts w:ascii="Times New Roman" w:hAnsi="Times New Roman"/>
+          <w:b w:val="false"/>
+          <w:b w:val="false"/>
+          <w:bCs w:val="false"/>
+          <w:i w:val="false"/>
+          <w:i w:val="false"/>
+          <w:iCs w:val="false"/>
+          <w:sz w:val="24"/>
+          <w:szCs w:val="24"/>
+          <w:u w:val="none"/>
+        </w:rPr>
+      </w:pPr>
+      <w:r>
+        <w:rPr>
+          <w:rFonts w:ascii="Times New Roman" w:hAnsi="Times New Roman"/>
+          <w:b w:val="false"/>
+          <w:bCs w:val="false"/>
+          <w:i w:val="false"/>
+          <w:iCs w:val="false"/>
+          <w:sz w:val="24"/>
+          <w:szCs w:val="24"/>
+          <w:u w:val="none"/>
+        </w:rPr>
+        <w:t xml:space="preserve">Machine learning models use data in numeric form. Since the data had categorical columns, it was neccessary to convert the data into a format the models could utilise. </w:t>
+      </w:r>
+      <w:r>
+        <w:rPr>
+          <w:rFonts w:ascii="Times New Roman" w:hAnsi="Times New Roman"/>
+          <w:b w:val="false"/>
+          <w:bCs w:val="false"/>
+          <w:i w:val="false"/>
+          <w:iCs w:val="false"/>
+          <w:sz w:val="24"/>
+          <w:szCs w:val="24"/>
+          <w:u w:val="none"/>
+        </w:rPr>
+        <w:t>Encoding was done using LabelEncoder instead of dummies as dummies would have increased the number of columns in the predictor variable. This would have made feature selection very difficult.</w:t>
+      </w:r>
+    </w:p>
+    <w:p>
+      <w:pPr>
+        <w:pStyle w:val="Normal"/>
+        <w:bidi w:val="0"/>
+        <w:jc w:val="left"/>
+        <w:rPr>
+          <w:rFonts w:ascii="Times New Roman" w:hAnsi="Times New Roman"/>
+          <w:b w:val="false"/>
+          <w:b w:val="false"/>
+          <w:bCs w:val="false"/>
+          <w:i w:val="false"/>
+          <w:i w:val="false"/>
+          <w:iCs w:val="false"/>
+          <w:sz w:val="24"/>
+          <w:szCs w:val="24"/>
+          <w:u w:val="none"/>
+        </w:rPr>
+      </w:pPr>
+      <w:r>
+        <w:rPr>
+          <w:rFonts w:ascii="Times New Roman" w:hAnsi="Times New Roman"/>
+          <w:b w:val="false"/>
+          <w:bCs w:val="false"/>
+          <w:i w:val="false"/>
+          <w:iCs w:val="false"/>
+          <w:sz w:val="24"/>
+          <w:szCs w:val="24"/>
+          <w:u w:val="none"/>
+        </w:rPr>
+      </w:r>
+    </w:p>
+    <w:p>
+      <w:pPr>
+        <w:pStyle w:val="Normal"/>
+        <w:bidi w:val="0"/>
+        <w:jc w:val="center"/>
+        <w:rPr>
+          <w:rFonts w:ascii="Times New Roman" w:hAnsi="Times New Roman"/>
+          <w:b/>
+          <w:b/>
+          <w:bCs/>
+          <w:i w:val="false"/>
+          <w:i w:val="false"/>
+          <w:iCs w:val="false"/>
+          <w:sz w:val="24"/>
+          <w:szCs w:val="24"/>
+          <w:u w:val="single"/>
+        </w:rPr>
+      </w:pPr>
+      <w:r>
+        <w:rPr>
+          <w:rFonts w:ascii="Times New Roman" w:hAnsi="Times New Roman"/>
+          <w:b/>
+          <w:bCs/>
+          <w:i w:val="false"/>
+          <w:iCs w:val="false"/>
+          <w:sz w:val="24"/>
+          <w:szCs w:val="24"/>
+          <w:u w:val="single"/>
+        </w:rPr>
+        <w:t xml:space="preserve">5.5 </w:t>
+      </w:r>
+      <w:r>
+        <w:rPr>
+          <w:rFonts w:ascii="Times New Roman" w:hAnsi="Times New Roman"/>
+          <w:b/>
+          <w:bCs/>
+          <w:i w:val="false"/>
+          <w:iCs w:val="false"/>
+          <w:sz w:val="24"/>
+          <w:szCs w:val="24"/>
+          <w:u w:val="single"/>
+        </w:rPr>
+        <w:t>Splitting the data into training and testing sets</w:t>
+      </w:r>
+    </w:p>
+    <w:p>
+      <w:pPr>
+        <w:pStyle w:val="Normal"/>
+        <w:bidi w:val="0"/>
+        <w:jc w:val="center"/>
+        <w:rPr>
+          <w:rFonts w:ascii="Times New Roman" w:hAnsi="Times New Roman"/>
+          <w:b w:val="false"/>
+          <w:b w:val="false"/>
+          <w:bCs w:val="false"/>
+          <w:i w:val="false"/>
+          <w:i w:val="false"/>
+          <w:iCs w:val="false"/>
+          <w:sz w:val="24"/>
+          <w:szCs w:val="24"/>
+          <w:u w:val="none"/>
+        </w:rPr>
+      </w:pPr>
+      <w:r>
+        <w:rPr>
+          <w:rFonts w:ascii="Times New Roman" w:hAnsi="Times New Roman"/>
+          <w:b w:val="false"/>
+          <w:bCs w:val="false"/>
+          <w:i w:val="false"/>
+          <w:iCs w:val="false"/>
+          <w:sz w:val="24"/>
+          <w:szCs w:val="24"/>
+          <w:u w:val="none"/>
+        </w:rPr>
+      </w:r>
+    </w:p>
+    <w:p>
+      <w:pPr>
+        <w:pStyle w:val="Normal"/>
+        <w:bidi w:val="0"/>
+        <w:jc w:val="left"/>
+        <w:rPr>
+          <w:rFonts w:ascii="Times New Roman" w:hAnsi="Times New Roman"/>
+          <w:b w:val="false"/>
+          <w:b w:val="false"/>
+          <w:bCs w:val="false"/>
+          <w:i w:val="false"/>
+          <w:i w:val="false"/>
+          <w:iCs w:val="false"/>
+          <w:sz w:val="24"/>
+          <w:szCs w:val="24"/>
+          <w:u w:val="none"/>
+        </w:rPr>
+      </w:pPr>
+      <w:r>
+        <w:rPr>
+          <w:rFonts w:ascii="Times New Roman" w:hAnsi="Times New Roman"/>
+          <w:b w:val="false"/>
+          <w:bCs w:val="false"/>
+          <w:i w:val="false"/>
+          <w:iCs w:val="false"/>
+          <w:sz w:val="24"/>
+          <w:szCs w:val="24"/>
+          <w:u w:val="none"/>
+        </w:rPr>
+        <w:t>The predictor variable was split into two uneven portions, a train set and a test set. The test set was 30% of the entire predicor variable. The code is as shown below</w:t>
+      </w:r>
+    </w:p>
+    <w:p>
+      <w:pPr>
+        <w:pStyle w:val="Normal"/>
+        <w:bidi w:val="0"/>
+        <w:jc w:val="left"/>
+        <w:rPr>
+          <w:rFonts w:ascii="Times New Roman" w:hAnsi="Times New Roman"/>
+          <w:b w:val="false"/>
+          <w:b w:val="false"/>
+          <w:bCs w:val="false"/>
+          <w:i w:val="false"/>
+          <w:i w:val="false"/>
+          <w:iCs w:val="false"/>
+          <w:sz w:val="24"/>
+          <w:szCs w:val="24"/>
+          <w:u w:val="none"/>
+        </w:rPr>
+      </w:pPr>
+      <w:r>
+        <w:rPr>
+          <w:rFonts w:ascii="Times New Roman" w:hAnsi="Times New Roman"/>
+          <w:b w:val="false"/>
+          <w:bCs w:val="false"/>
+          <w:i w:val="false"/>
+          <w:iCs w:val="false"/>
+          <w:sz w:val="24"/>
+          <w:szCs w:val="24"/>
+          <w:u w:val="none"/>
+        </w:rPr>
+        <w:drawing>
+          <wp:anchor behindDoc="0" distT="0" distB="0" distL="0" distR="0" simplePos="0" locked="0" layoutInCell="0" allowOverlap="1" relativeHeight="32">
+            <wp:simplePos x="0" y="0"/>
+            <wp:positionH relativeFrom="column">
+              <wp:posOffset>104775</wp:posOffset>
+            </wp:positionH>
+            <wp:positionV relativeFrom="paragraph">
+              <wp:posOffset>106680</wp:posOffset>
+            </wp:positionV>
+            <wp:extent cx="5842000" cy="1631315"/>
+            <wp:effectExtent l="0" t="0" r="0" b="0"/>
+            <wp:wrapSquare wrapText="largest"/>
+            <wp:docPr id="31" name="Image14" descr=""/>
+            <wp:cNvGraphicFramePr>
+              <a:graphicFrameLocks xmlns:a="http://schemas.openxmlformats.org/drawingml/2006/main" noChangeAspect="1"/>
+            </wp:cNvGraphicFramePr>
+            <a:graphic xmlns:a="http://schemas.openxmlformats.org/drawingml/2006/main">
+              <a:graphicData uri="http://schemas.openxmlformats.org/drawingml/2006/picture">
+                <pic:pic xmlns:pic="http://schemas.openxmlformats.org/drawingml/2006/picture">
+                  <pic:nvPicPr>
+                    <pic:cNvPr id="31" name="Image14" descr=""/>
+                    <pic:cNvPicPr>
+                      <a:picLocks noChangeAspect="1" noChangeArrowheads="1"/>
+                    </pic:cNvPicPr>
+                  </pic:nvPicPr>
+                  <pic:blipFill>
+                    <a:blip r:embed="rId16"/>
+                    <a:stretch>
+                      <a:fillRect/>
+                    </a:stretch>
+                  </pic:blipFill>
+                  <pic:spPr bwMode="auto">
+                    <a:xfrm>
+                      <a:off x="0" y="0"/>
+                      <a:ext cx="5842000" cy="1631315"/>
+                    </a:xfrm>
+                    <a:prstGeom prst="rect">
+                      <a:avLst/>
+                    </a:prstGeom>
+                  </pic:spPr>
+                </pic:pic>
+              </a:graphicData>
+            </a:graphic>
+          </wp:anchor>
+        </w:drawing>
+      </w:r>
+      <w:r>
+        <w:br w:type="page"/>
+      </w:r>
+    </w:p>
+    <w:p>
+      <w:pPr>
+        <w:pStyle w:val="Normal"/>
+        <w:bidi w:val="0"/>
+        <w:jc w:val="center"/>
+        <w:rPr>
+          <w:rFonts w:ascii="Times New Roman" w:hAnsi="Times New Roman"/>
+          <w:b/>
+          <w:b/>
+          <w:bCs/>
+          <w:i w:val="false"/>
+          <w:i w:val="false"/>
+          <w:iCs w:val="false"/>
+          <w:sz w:val="24"/>
+          <w:szCs w:val="24"/>
+          <w:u w:val="single"/>
+        </w:rPr>
+      </w:pPr>
+      <w:r>
+        <w:rPr>
+          <w:rFonts w:ascii="Times New Roman" w:hAnsi="Times New Roman"/>
+          <w:b/>
+          <w:bCs/>
+          <w:i w:val="false"/>
+          <w:iCs w:val="false"/>
+          <w:sz w:val="24"/>
+          <w:szCs w:val="24"/>
+          <w:u w:val="single"/>
+        </w:rPr>
+        <w:t xml:space="preserve">5.6 </w:t>
+      </w:r>
+      <w:r>
+        <w:rPr>
+          <w:rFonts w:ascii="Times New Roman" w:hAnsi="Times New Roman"/>
+          <w:b/>
+          <w:bCs/>
+          <w:i w:val="false"/>
+          <w:iCs w:val="false"/>
+          <w:sz w:val="24"/>
+          <w:szCs w:val="24"/>
+          <w:u w:val="single"/>
+        </w:rPr>
+        <w:t>Building the classification models and crossvalidation</w:t>
+      </w:r>
+    </w:p>
+    <w:p>
+      <w:pPr>
+        <w:pStyle w:val="Normal"/>
+        <w:bidi w:val="0"/>
+        <w:jc w:val="center"/>
+        <w:rPr>
+          <w:rFonts w:ascii="Times New Roman" w:hAnsi="Times New Roman"/>
+          <w:b/>
+          <w:b/>
+          <w:bCs/>
+          <w:i w:val="false"/>
+          <w:i w:val="false"/>
+          <w:iCs w:val="false"/>
+          <w:sz w:val="24"/>
+          <w:szCs w:val="24"/>
+          <w:u w:val="single"/>
+        </w:rPr>
+      </w:pPr>
+      <w:r>
+        <w:rPr>
+          <w:rFonts w:ascii="Times New Roman" w:hAnsi="Times New Roman"/>
+          <w:b/>
+          <w:bCs/>
+          <w:i w:val="false"/>
+          <w:iCs w:val="false"/>
+          <w:sz w:val="24"/>
+          <w:szCs w:val="24"/>
+          <w:u w:val="single"/>
+        </w:rPr>
+      </w:r>
+    </w:p>
+    <w:p>
+      <w:pPr>
+        <w:pStyle w:val="Normal"/>
+        <w:bidi w:val="0"/>
+        <w:jc w:val="left"/>
+        <w:rPr>
+          <w:rFonts w:ascii="Times New Roman" w:hAnsi="Times New Roman"/>
+          <w:b w:val="false"/>
+          <w:b w:val="false"/>
+          <w:bCs w:val="false"/>
+          <w:i w:val="false"/>
+          <w:i w:val="false"/>
+          <w:iCs w:val="false"/>
+          <w:sz w:val="24"/>
+          <w:szCs w:val="24"/>
+          <w:u w:val="single"/>
+        </w:rPr>
+      </w:pPr>
+      <w:r>
+        <w:rPr>
+          <w:rFonts w:ascii="Times New Roman" w:hAnsi="Times New Roman"/>
+          <w:b w:val="false"/>
+          <w:bCs w:val="false"/>
+          <w:i w:val="false"/>
+          <w:iCs w:val="false"/>
+          <w:sz w:val="24"/>
+          <w:szCs w:val="24"/>
+          <w:u w:val="single"/>
+        </w:rPr>
+        <w:t>5.6.1 Building the models</w:t>
+      </w:r>
+    </w:p>
+    <w:p>
+      <w:pPr>
+        <w:pStyle w:val="Normal"/>
+        <w:bidi w:val="0"/>
+        <w:jc w:val="left"/>
+        <w:rPr>
+          <w:rFonts w:ascii="Times New Roman" w:hAnsi="Times New Roman"/>
+          <w:b w:val="false"/>
+          <w:b w:val="false"/>
+          <w:bCs w:val="false"/>
+          <w:i w:val="false"/>
+          <w:i w:val="false"/>
+          <w:iCs w:val="false"/>
+          <w:sz w:val="24"/>
+          <w:szCs w:val="24"/>
+          <w:u w:val="single"/>
+        </w:rPr>
+      </w:pPr>
+      <w:r>
+        <w:rPr>
+          <w:rFonts w:ascii="Times New Roman" w:hAnsi="Times New Roman"/>
+          <w:b w:val="false"/>
+          <w:bCs w:val="false"/>
+          <w:i w:val="false"/>
+          <w:iCs w:val="false"/>
+          <w:sz w:val="24"/>
+          <w:szCs w:val="24"/>
+          <w:u w:val="single"/>
+        </w:rPr>
+      </w:r>
+    </w:p>
+    <w:p>
+      <w:pPr>
+        <w:pStyle w:val="Normal"/>
+        <w:bidi w:val="0"/>
+        <w:jc w:val="left"/>
+        <w:rPr>
+          <w:rFonts w:ascii="Times New Roman" w:hAnsi="Times New Roman"/>
+          <w:b w:val="false"/>
+          <w:b w:val="false"/>
+          <w:bCs w:val="false"/>
+          <w:i w:val="false"/>
+          <w:i w:val="false"/>
+          <w:iCs w:val="false"/>
+          <w:sz w:val="24"/>
+          <w:szCs w:val="24"/>
+          <w:u w:val="none"/>
+        </w:rPr>
+      </w:pPr>
+      <w:r>
+        <w:rPr>
+          <w:rFonts w:ascii="Times New Roman" w:hAnsi="Times New Roman"/>
+          <w:b w:val="false"/>
+          <w:bCs w:val="false"/>
+          <w:i w:val="false"/>
+          <w:iCs w:val="false"/>
+          <w:sz w:val="24"/>
+          <w:szCs w:val="24"/>
+          <w:u w:val="none"/>
+        </w:rPr>
+        <w:t>The classification models that were used in this study were as listed below;</w:t>
+      </w:r>
+    </w:p>
+    <w:p>
+      <w:pPr>
+        <w:pStyle w:val="Normal"/>
+        <w:numPr>
+          <w:ilvl w:val="0"/>
+          <w:numId w:val="5"/>
+        </w:numPr>
+        <w:bidi w:val="0"/>
+        <w:jc w:val="left"/>
+        <w:rPr>
+          <w:rFonts w:ascii="Times New Roman" w:hAnsi="Times New Roman"/>
+          <w:b w:val="false"/>
+          <w:b w:val="false"/>
+          <w:bCs w:val="false"/>
+          <w:i w:val="false"/>
+          <w:i w:val="false"/>
+          <w:iCs w:val="false"/>
+          <w:sz w:val="24"/>
+          <w:szCs w:val="24"/>
+          <w:u w:val="none"/>
+        </w:rPr>
+      </w:pPr>
+      <w:r>
+        <w:rPr>
+          <w:rFonts w:ascii="Times New Roman" w:hAnsi="Times New Roman"/>
+          <w:b w:val="false"/>
+          <w:bCs w:val="false"/>
+          <w:i w:val="false"/>
+          <w:iCs w:val="false"/>
+          <w:sz w:val="24"/>
+          <w:szCs w:val="24"/>
+          <w:u w:val="none"/>
+        </w:rPr>
+        <w:t>Logistic regression classifier</w:t>
+      </w:r>
+    </w:p>
+    <w:p>
+      <w:pPr>
+        <w:pStyle w:val="Normal"/>
+        <w:numPr>
+          <w:ilvl w:val="0"/>
+          <w:numId w:val="5"/>
+        </w:numPr>
+        <w:bidi w:val="0"/>
+        <w:jc w:val="left"/>
+        <w:rPr>
+          <w:rFonts w:ascii="Times New Roman" w:hAnsi="Times New Roman"/>
+          <w:b w:val="false"/>
+          <w:b w:val="false"/>
+          <w:bCs w:val="false"/>
+          <w:i w:val="false"/>
+          <w:i w:val="false"/>
+          <w:iCs w:val="false"/>
+          <w:sz w:val="24"/>
+          <w:szCs w:val="24"/>
+          <w:u w:val="none"/>
+        </w:rPr>
+      </w:pPr>
+      <w:r>
+        <w:rPr>
+          <w:rFonts w:ascii="Times New Roman" w:hAnsi="Times New Roman"/>
+          <w:b w:val="false"/>
+          <w:bCs w:val="false"/>
+          <w:i w:val="false"/>
+          <w:iCs w:val="false"/>
+          <w:sz w:val="24"/>
+          <w:szCs w:val="24"/>
+          <w:u w:val="none"/>
+        </w:rPr>
+        <w:t>K</w:t>
+      </w:r>
+      <w:r>
+        <w:rPr>
+          <w:rFonts w:eastAsia="Noto Serif CJK SC" w:cs="Lohit Devanagari" w:ascii="Times New Roman" w:hAnsi="Times New Roman"/>
+          <w:b w:val="false"/>
+          <w:bCs w:val="false"/>
+          <w:i w:val="false"/>
+          <w:iCs w:val="false"/>
+          <w:color w:val="auto"/>
+          <w:kern w:val="2"/>
+          <w:sz w:val="24"/>
+          <w:szCs w:val="24"/>
+          <w:u w:val="none"/>
+          <w:lang w:val="en-IN" w:eastAsia="zh-CN" w:bidi="hi-IN"/>
+        </w:rPr>
+        <w:t>N</w:t>
+      </w:r>
+      <w:r>
+        <w:rPr>
+          <w:rFonts w:ascii="Times New Roman" w:hAnsi="Times New Roman"/>
+          <w:b w:val="false"/>
+          <w:bCs w:val="false"/>
+          <w:i w:val="false"/>
+          <w:iCs w:val="false"/>
+          <w:sz w:val="24"/>
+          <w:szCs w:val="24"/>
+          <w:u w:val="none"/>
+        </w:rPr>
+        <w:t>eighbours classifier</w:t>
+      </w:r>
+    </w:p>
+    <w:p>
+      <w:pPr>
+        <w:pStyle w:val="Normal"/>
+        <w:numPr>
+          <w:ilvl w:val="0"/>
+          <w:numId w:val="5"/>
+        </w:numPr>
+        <w:bidi w:val="0"/>
+        <w:jc w:val="left"/>
+        <w:rPr>
+          <w:rFonts w:ascii="Times New Roman" w:hAnsi="Times New Roman"/>
+          <w:b w:val="false"/>
+          <w:b w:val="false"/>
+          <w:bCs w:val="false"/>
+          <w:i w:val="false"/>
+          <w:i w:val="false"/>
+          <w:iCs w:val="false"/>
+          <w:sz w:val="24"/>
+          <w:szCs w:val="24"/>
+          <w:u w:val="none"/>
+        </w:rPr>
+      </w:pPr>
+      <w:r>
+        <w:rPr>
+          <w:rFonts w:ascii="Times New Roman" w:hAnsi="Times New Roman"/>
+          <w:b w:val="false"/>
+          <w:bCs w:val="false"/>
+          <w:i w:val="false"/>
+          <w:iCs w:val="false"/>
+          <w:sz w:val="24"/>
+          <w:szCs w:val="24"/>
+          <w:u w:val="none"/>
+        </w:rPr>
+        <w:t>Support vector machine classifier</w:t>
+      </w:r>
+    </w:p>
+    <w:p>
+      <w:pPr>
+        <w:pStyle w:val="Normal"/>
+        <w:numPr>
+          <w:ilvl w:val="0"/>
+          <w:numId w:val="5"/>
+        </w:numPr>
+        <w:bidi w:val="0"/>
+        <w:jc w:val="left"/>
+        <w:rPr>
+          <w:rFonts w:ascii="Times New Roman" w:hAnsi="Times New Roman"/>
+          <w:b w:val="false"/>
+          <w:b w:val="false"/>
+          <w:bCs w:val="false"/>
+          <w:i w:val="false"/>
+          <w:i w:val="false"/>
+          <w:iCs w:val="false"/>
+          <w:sz w:val="24"/>
+          <w:szCs w:val="24"/>
+          <w:u w:val="none"/>
+        </w:rPr>
+      </w:pPr>
+      <w:r>
+        <w:rPr>
+          <w:rFonts w:ascii="Times New Roman" w:hAnsi="Times New Roman"/>
+          <w:b w:val="false"/>
+          <w:bCs w:val="false"/>
+          <w:i w:val="false"/>
+          <w:iCs w:val="false"/>
+          <w:sz w:val="24"/>
+          <w:szCs w:val="24"/>
+          <w:u w:val="none"/>
+        </w:rPr>
+        <w:t>Decision tree classifier</w:t>
+      </w:r>
+    </w:p>
+    <w:p>
+      <w:pPr>
+        <w:pStyle w:val="Normal"/>
+        <w:numPr>
+          <w:ilvl w:val="0"/>
+          <w:numId w:val="5"/>
+        </w:numPr>
+        <w:bidi w:val="0"/>
+        <w:jc w:val="left"/>
+        <w:rPr>
+          <w:rFonts w:ascii="Times New Roman" w:hAnsi="Times New Roman"/>
+          <w:b w:val="false"/>
+          <w:b w:val="false"/>
+          <w:bCs w:val="false"/>
+          <w:i w:val="false"/>
+          <w:i w:val="false"/>
+          <w:iCs w:val="false"/>
+          <w:sz w:val="24"/>
+          <w:szCs w:val="24"/>
+          <w:u w:val="none"/>
+        </w:rPr>
+      </w:pPr>
+      <w:r>
+        <w:rPr>
+          <w:rFonts w:ascii="Times New Roman" w:hAnsi="Times New Roman"/>
+          <w:b w:val="false"/>
+          <w:bCs w:val="false"/>
+          <w:i w:val="false"/>
+          <w:iCs w:val="false"/>
+          <w:sz w:val="24"/>
+          <w:szCs w:val="24"/>
+          <w:u w:val="none"/>
+        </w:rPr>
+        <w:t>Random forest classifier</w:t>
+      </w:r>
+    </w:p>
+    <w:p>
+      <w:pPr>
+        <w:pStyle w:val="Normal"/>
+        <w:numPr>
+          <w:ilvl w:val="0"/>
+          <w:numId w:val="5"/>
+        </w:numPr>
+        <w:bidi w:val="0"/>
+        <w:jc w:val="left"/>
+        <w:rPr>
+          <w:rFonts w:ascii="Times New Roman" w:hAnsi="Times New Roman"/>
+          <w:b w:val="false"/>
+          <w:b w:val="false"/>
+          <w:bCs w:val="false"/>
+          <w:i w:val="false"/>
+          <w:i w:val="false"/>
+          <w:iCs w:val="false"/>
+          <w:sz w:val="24"/>
+          <w:szCs w:val="24"/>
+          <w:u w:val="none"/>
+        </w:rPr>
+      </w:pPr>
+      <w:r>
+        <w:rPr>
+          <w:rFonts w:ascii="Times New Roman" w:hAnsi="Times New Roman"/>
+          <w:b w:val="false"/>
+          <w:bCs w:val="false"/>
+          <w:i w:val="false"/>
+          <w:iCs w:val="false"/>
+          <w:sz w:val="24"/>
+          <w:szCs w:val="24"/>
+          <w:u w:val="none"/>
+        </w:rPr>
+        <w:t>Linear discriminant analysis</w:t>
+      </w:r>
+    </w:p>
+    <w:p>
+      <w:pPr>
+        <w:pStyle w:val="Normal"/>
+        <w:numPr>
+          <w:ilvl w:val="0"/>
+          <w:numId w:val="5"/>
+        </w:numPr>
+        <w:bidi w:val="0"/>
+        <w:jc w:val="left"/>
+        <w:rPr>
+          <w:rFonts w:ascii="Times New Roman" w:hAnsi="Times New Roman"/>
+          <w:b w:val="false"/>
+          <w:b w:val="false"/>
+          <w:bCs w:val="false"/>
+          <w:i w:val="false"/>
+          <w:i w:val="false"/>
+          <w:iCs w:val="false"/>
+          <w:sz w:val="24"/>
+          <w:szCs w:val="24"/>
+          <w:u w:val="none"/>
+        </w:rPr>
+      </w:pPr>
+      <w:r>
+        <w:rPr>
+          <w:rFonts w:ascii="Times New Roman" w:hAnsi="Times New Roman"/>
+          <w:b w:val="false"/>
+          <w:bCs w:val="false"/>
+          <w:i w:val="false"/>
+          <w:iCs w:val="false"/>
+          <w:sz w:val="24"/>
+          <w:szCs w:val="24"/>
+          <w:u w:val="none"/>
+        </w:rPr>
+        <w:t>Gradient boost classifier</w:t>
+      </w:r>
+    </w:p>
+    <w:p>
+      <w:pPr>
+        <w:pStyle w:val="Normal"/>
+        <w:numPr>
+          <w:ilvl w:val="0"/>
+          <w:numId w:val="5"/>
+        </w:numPr>
+        <w:bidi w:val="0"/>
+        <w:jc w:val="left"/>
+        <w:rPr>
+          <w:rFonts w:ascii="Times New Roman" w:hAnsi="Times New Roman"/>
+          <w:b w:val="false"/>
+          <w:b w:val="false"/>
+          <w:bCs w:val="false"/>
+          <w:i w:val="false"/>
+          <w:i w:val="false"/>
+          <w:iCs w:val="false"/>
+          <w:sz w:val="24"/>
+          <w:szCs w:val="24"/>
+          <w:u w:val="none"/>
+        </w:rPr>
+      </w:pPr>
+      <w:r>
+        <w:rPr>
+          <w:rFonts w:ascii="Times New Roman" w:hAnsi="Times New Roman"/>
+          <w:b w:val="false"/>
+          <w:bCs w:val="false"/>
+          <w:i w:val="false"/>
+          <w:iCs w:val="false"/>
+          <w:sz w:val="24"/>
+          <w:szCs w:val="24"/>
+          <w:u w:val="none"/>
+        </w:rPr>
+        <w:t>Ada boost classifier</w:t>
+      </w:r>
+    </w:p>
+    <w:p>
+      <w:pPr>
+        <w:pStyle w:val="Normal"/>
+        <w:numPr>
+          <w:ilvl w:val="0"/>
+          <w:numId w:val="5"/>
+        </w:numPr>
+        <w:bidi w:val="0"/>
+        <w:jc w:val="left"/>
+        <w:rPr>
+          <w:rFonts w:ascii="Times New Roman" w:hAnsi="Times New Roman"/>
+          <w:b w:val="false"/>
+          <w:b w:val="false"/>
+          <w:bCs w:val="false"/>
+          <w:i w:val="false"/>
+          <w:i w:val="false"/>
+          <w:iCs w:val="false"/>
+          <w:sz w:val="24"/>
+          <w:szCs w:val="24"/>
+          <w:u w:val="none"/>
+        </w:rPr>
+      </w:pPr>
+      <w:r>
+        <w:rPr>
+          <w:rFonts w:ascii="Times New Roman" w:hAnsi="Times New Roman"/>
+          <w:b w:val="false"/>
+          <w:bCs w:val="false"/>
+          <w:i w:val="false"/>
+          <w:iCs w:val="false"/>
+          <w:sz w:val="24"/>
+          <w:szCs w:val="24"/>
+          <w:u w:val="none"/>
+        </w:rPr>
+        <w:t>Extra trees classifier</w:t>
+      </w:r>
+    </w:p>
+    <w:p>
+      <w:pPr>
+        <w:pStyle w:val="Normal"/>
+        <w:bidi w:val="0"/>
+        <w:jc w:val="left"/>
+        <w:rPr>
+          <w:rFonts w:ascii="Times New Roman" w:hAnsi="Times New Roman"/>
+          <w:b w:val="false"/>
+          <w:b w:val="false"/>
+          <w:bCs w:val="false"/>
+          <w:i w:val="false"/>
+          <w:i w:val="false"/>
+          <w:iCs w:val="false"/>
+          <w:sz w:val="24"/>
+          <w:szCs w:val="24"/>
+          <w:u w:val="none"/>
+        </w:rPr>
+      </w:pPr>
+      <w:r>
+        <w:rPr>
+          <w:rFonts w:ascii="Times New Roman" w:hAnsi="Times New Roman"/>
+          <w:b w:val="false"/>
+          <w:bCs w:val="false"/>
+          <w:i w:val="false"/>
+          <w:iCs w:val="false"/>
+          <w:sz w:val="24"/>
+          <w:szCs w:val="24"/>
+          <w:u w:val="none"/>
+        </w:rPr>
+      </w:r>
+    </w:p>
+    <w:p>
+      <w:pPr>
+        <w:pStyle w:val="Normal"/>
+        <w:bidi w:val="0"/>
+        <w:jc w:val="left"/>
+        <w:rPr>
+          <w:rFonts w:ascii="Times New Roman" w:hAnsi="Times New Roman"/>
+          <w:b w:val="false"/>
+          <w:b w:val="false"/>
+          <w:bCs w:val="false"/>
+          <w:i w:val="false"/>
+          <w:i w:val="false"/>
+          <w:iCs w:val="false"/>
+          <w:sz w:val="24"/>
+          <w:szCs w:val="24"/>
+          <w:u w:val="single"/>
+        </w:rPr>
+      </w:pPr>
+      <w:r>
+        <w:rPr>
+          <w:rFonts w:ascii="Times New Roman" w:hAnsi="Times New Roman"/>
+          <w:b w:val="false"/>
+          <w:bCs w:val="false"/>
+          <w:i w:val="false"/>
+          <w:iCs w:val="false"/>
+          <w:sz w:val="24"/>
+          <w:szCs w:val="24"/>
+          <w:u w:val="single"/>
+        </w:rPr>
+        <w:t>5.6.2 Performance of the models</w:t>
+      </w:r>
+    </w:p>
+    <w:p>
+      <w:pPr>
+        <w:pStyle w:val="Normal"/>
+        <w:bidi w:val="0"/>
+        <w:jc w:val="left"/>
+        <w:rPr>
+          <w:rFonts w:ascii="Times New Roman" w:hAnsi="Times New Roman"/>
+          <w:b w:val="false"/>
+          <w:b w:val="false"/>
+          <w:bCs w:val="false"/>
+          <w:i w:val="false"/>
+          <w:i w:val="false"/>
+          <w:iCs w:val="false"/>
+          <w:sz w:val="24"/>
+          <w:szCs w:val="24"/>
+          <w:u w:val="none"/>
+        </w:rPr>
+      </w:pPr>
+      <w:r>
+        <w:rPr>
+          <w:rFonts w:ascii="Times New Roman" w:hAnsi="Times New Roman"/>
+          <w:b w:val="false"/>
+          <w:bCs w:val="false"/>
+          <w:i w:val="false"/>
+          <w:iCs w:val="false"/>
+          <w:sz w:val="24"/>
+          <w:szCs w:val="24"/>
+          <w:u w:val="none"/>
+        </w:rPr>
+      </w:r>
+    </w:p>
+    <w:p>
+      <w:pPr>
+        <w:pStyle w:val="Normal"/>
+        <w:bidi w:val="0"/>
+        <w:jc w:val="left"/>
+        <w:rPr>
+          <w:rFonts w:ascii="Times New Roman" w:hAnsi="Times New Roman"/>
+          <w:b w:val="false"/>
+          <w:b w:val="false"/>
+          <w:bCs w:val="false"/>
+          <w:i w:val="false"/>
+          <w:i w:val="false"/>
+          <w:iCs w:val="false"/>
+          <w:sz w:val="24"/>
+          <w:szCs w:val="24"/>
+          <w:u w:val="none"/>
+        </w:rPr>
+      </w:pPr>
+      <w:r>
+        <w:rPr>
+          <w:rFonts w:ascii="Times New Roman" w:hAnsi="Times New Roman"/>
+          <w:b w:val="false"/>
+          <w:bCs w:val="false"/>
+          <w:i w:val="false"/>
+          <w:iCs w:val="false"/>
+          <w:sz w:val="24"/>
+          <w:szCs w:val="24"/>
+          <w:u w:val="none"/>
+        </w:rPr>
+        <w:t>The accuracy of the models built are highlighted in the image below.</w:t>
+      </w:r>
+    </w:p>
+    <w:p>
+      <w:pPr>
+        <w:pStyle w:val="Normal"/>
+        <w:bidi w:val="0"/>
+        <w:jc w:val="left"/>
+        <w:rPr>
+          <w:rFonts w:ascii="Times New Roman" w:hAnsi="Times New Roman"/>
+          <w:b w:val="false"/>
+          <w:b w:val="false"/>
+          <w:bCs w:val="false"/>
+          <w:i w:val="false"/>
+          <w:i w:val="false"/>
+          <w:iCs w:val="false"/>
+          <w:sz w:val="24"/>
+          <w:szCs w:val="24"/>
+          <w:u w:val="none"/>
+        </w:rPr>
+      </w:pPr>
+      <w:r>
+        <w:rPr>
+          <w:rFonts w:ascii="Times New Roman" w:hAnsi="Times New Roman"/>
+          <w:b w:val="false"/>
+          <w:bCs w:val="false"/>
+          <w:i w:val="false"/>
+          <w:iCs w:val="false"/>
+          <w:sz w:val="24"/>
+          <w:szCs w:val="24"/>
+          <w:u w:val="none"/>
+        </w:rPr>
+        <w:drawing>
+          <wp:anchor behindDoc="0" distT="0" distB="0" distL="0" distR="0" simplePos="0" locked="0" layoutInCell="0" allowOverlap="1" relativeHeight="33">
+            <wp:simplePos x="0" y="0"/>
+            <wp:positionH relativeFrom="column">
+              <wp:posOffset>1440815</wp:posOffset>
+            </wp:positionH>
+            <wp:positionV relativeFrom="paragraph">
+              <wp:posOffset>118110</wp:posOffset>
+            </wp:positionV>
+            <wp:extent cx="3086100" cy="3114675"/>
+            <wp:effectExtent l="0" t="0" r="0" b="0"/>
+            <wp:wrapSquare wrapText="largest"/>
+            <wp:docPr id="32" name="Image15" descr=""/>
+            <wp:cNvGraphicFramePr>
+              <a:graphicFrameLocks xmlns:a="http://schemas.openxmlformats.org/drawingml/2006/main" noChangeAspect="1"/>
+            </wp:cNvGraphicFramePr>
+            <a:graphic xmlns:a="http://schemas.openxmlformats.org/drawingml/2006/main">
+              <a:graphicData uri="http://schemas.openxmlformats.org/drawingml/2006/picture">
+                <pic:pic xmlns:pic="http://schemas.openxmlformats.org/drawingml/2006/picture">
+                  <pic:nvPicPr>
+                    <pic:cNvPr id="32" name="Image15" descr=""/>
+                    <pic:cNvPicPr>
+                      <a:picLocks noChangeAspect="1" noChangeArrowheads="1"/>
+                    </pic:cNvPicPr>
+                  </pic:nvPicPr>
+                  <pic:blipFill>
+                    <a:blip r:embed="rId17"/>
+                    <a:stretch>
+                      <a:fillRect/>
+                    </a:stretch>
+                  </pic:blipFill>
+                  <pic:spPr bwMode="auto">
+                    <a:xfrm>
+                      <a:off x="0" y="0"/>
+                      <a:ext cx="3086100" cy="3114675"/>
+                    </a:xfrm>
+                    <a:prstGeom prst="rect">
+                      <a:avLst/>
+                    </a:prstGeom>
+                  </pic:spPr>
+                </pic:pic>
+              </a:graphicData>
+            </a:graphic>
+          </wp:anchor>
+        </w:drawing>
+      </w:r>
+    </w:p>
+    <w:p>
+      <w:pPr>
+        <w:pStyle w:val="Normal"/>
+        <w:bidi w:val="0"/>
+        <w:jc w:val="left"/>
+        <w:rPr>
+          <w:rFonts w:ascii="Times New Roman" w:hAnsi="Times New Roman"/>
+          <w:b w:val="false"/>
+          <w:b w:val="false"/>
+          <w:bCs w:val="false"/>
+          <w:i w:val="false"/>
+          <w:i w:val="false"/>
+          <w:iCs w:val="false"/>
+          <w:sz w:val="24"/>
+          <w:szCs w:val="24"/>
+          <w:u w:val="none"/>
+        </w:rPr>
+      </w:pPr>
+      <w:r>
+        <w:rPr>
+          <w:rFonts w:ascii="Times New Roman" w:hAnsi="Times New Roman"/>
+          <w:b w:val="false"/>
+          <w:bCs w:val="false"/>
+          <w:i w:val="false"/>
+          <w:iCs w:val="false"/>
+          <w:sz w:val="24"/>
+          <w:szCs w:val="24"/>
+          <w:u w:val="none"/>
+        </w:rPr>
+      </w:r>
+    </w:p>
+    <w:p>
+      <w:pPr>
+        <w:pStyle w:val="Normal"/>
+        <w:bidi w:val="0"/>
+        <w:jc w:val="left"/>
+        <w:rPr>
+          <w:rFonts w:ascii="Times New Roman" w:hAnsi="Times New Roman"/>
+          <w:b w:val="false"/>
+          <w:b w:val="false"/>
+          <w:bCs w:val="false"/>
+          <w:i w:val="false"/>
+          <w:i w:val="false"/>
+          <w:iCs w:val="false"/>
+          <w:sz w:val="24"/>
+          <w:szCs w:val="24"/>
+          <w:u w:val="none"/>
+        </w:rPr>
+      </w:pPr>
+      <w:r>
+        <w:rPr>
+          <w:rFonts w:ascii="Times New Roman" w:hAnsi="Times New Roman"/>
+          <w:b w:val="false"/>
+          <w:bCs w:val="false"/>
+          <w:i w:val="false"/>
+          <w:iCs w:val="false"/>
+          <w:sz w:val="24"/>
+          <w:szCs w:val="24"/>
+          <w:u w:val="none"/>
+        </w:rPr>
+      </w:r>
+    </w:p>
+    <w:p>
+      <w:pPr>
+        <w:pStyle w:val="Normal"/>
+        <w:bidi w:val="0"/>
+        <w:jc w:val="left"/>
+        <w:rPr>
+          <w:rFonts w:ascii="Times New Roman" w:hAnsi="Times New Roman"/>
+          <w:b w:val="false"/>
+          <w:b w:val="false"/>
+          <w:bCs w:val="false"/>
+          <w:i w:val="false"/>
+          <w:i w:val="false"/>
+          <w:iCs w:val="false"/>
+          <w:sz w:val="24"/>
+          <w:szCs w:val="24"/>
+          <w:u w:val="none"/>
+        </w:rPr>
+      </w:pPr>
+      <w:r>
+        <w:rPr>
+          <w:rFonts w:ascii="Times New Roman" w:hAnsi="Times New Roman"/>
+          <w:b w:val="false"/>
+          <w:bCs w:val="false"/>
+          <w:i w:val="false"/>
+          <w:iCs w:val="false"/>
+          <w:sz w:val="24"/>
+          <w:szCs w:val="24"/>
+          <w:u w:val="none"/>
+        </w:rPr>
+      </w:r>
+    </w:p>
+    <w:p>
+      <w:pPr>
+        <w:pStyle w:val="Normal"/>
+        <w:bidi w:val="0"/>
+        <w:jc w:val="left"/>
+        <w:rPr>
+          <w:rFonts w:ascii="Times New Roman" w:hAnsi="Times New Roman"/>
+          <w:b w:val="false"/>
+          <w:b w:val="false"/>
+          <w:bCs w:val="false"/>
+          <w:i w:val="false"/>
+          <w:i w:val="false"/>
+          <w:iCs w:val="false"/>
+          <w:sz w:val="24"/>
+          <w:szCs w:val="24"/>
+          <w:u w:val="none"/>
+        </w:rPr>
+      </w:pPr>
+      <w:r>
+        <w:rPr>
+          <w:rFonts w:ascii="Times New Roman" w:hAnsi="Times New Roman"/>
+          <w:b w:val="false"/>
+          <w:bCs w:val="false"/>
+          <w:i w:val="false"/>
+          <w:iCs w:val="false"/>
+          <w:sz w:val="24"/>
+          <w:szCs w:val="24"/>
+          <w:u w:val="none"/>
+        </w:rPr>
+      </w:r>
+    </w:p>
+    <w:p>
+      <w:pPr>
+        <w:pStyle w:val="Normal"/>
+        <w:bidi w:val="0"/>
+        <w:jc w:val="left"/>
+        <w:rPr>
+          <w:rFonts w:ascii="Times New Roman" w:hAnsi="Times New Roman"/>
+          <w:b w:val="false"/>
+          <w:b w:val="false"/>
+          <w:bCs w:val="false"/>
+          <w:i w:val="false"/>
+          <w:i w:val="false"/>
+          <w:iCs w:val="false"/>
+          <w:sz w:val="24"/>
+          <w:szCs w:val="24"/>
+          <w:u w:val="none"/>
+        </w:rPr>
+      </w:pPr>
+      <w:r>
+        <w:rPr>
+          <w:rFonts w:ascii="Times New Roman" w:hAnsi="Times New Roman"/>
+          <w:b w:val="false"/>
+          <w:bCs w:val="false"/>
+          <w:i w:val="false"/>
+          <w:iCs w:val="false"/>
+          <w:sz w:val="24"/>
+          <w:szCs w:val="24"/>
+          <w:u w:val="none"/>
+        </w:rPr>
+      </w:r>
+    </w:p>
+    <w:p>
+      <w:pPr>
+        <w:pStyle w:val="Normal"/>
+        <w:bidi w:val="0"/>
+        <w:jc w:val="left"/>
+        <w:rPr>
+          <w:rFonts w:ascii="Times New Roman" w:hAnsi="Times New Roman"/>
+          <w:b w:val="false"/>
+          <w:b w:val="false"/>
+          <w:bCs w:val="false"/>
+          <w:i w:val="false"/>
+          <w:i w:val="false"/>
+          <w:iCs w:val="false"/>
+          <w:sz w:val="24"/>
+          <w:szCs w:val="24"/>
+          <w:u w:val="none"/>
+        </w:rPr>
+      </w:pPr>
+      <w:r>
+        <w:rPr>
+          <w:rFonts w:ascii="Times New Roman" w:hAnsi="Times New Roman"/>
+          <w:b w:val="false"/>
+          <w:bCs w:val="false"/>
+          <w:i w:val="false"/>
+          <w:iCs w:val="false"/>
+          <w:sz w:val="24"/>
+          <w:szCs w:val="24"/>
+          <w:u w:val="none"/>
+        </w:rPr>
+      </w:r>
+    </w:p>
+    <w:p>
+      <w:pPr>
+        <w:pStyle w:val="Normal"/>
+        <w:bidi w:val="0"/>
+        <w:jc w:val="left"/>
+        <w:rPr>
+          <w:rFonts w:ascii="Times New Roman" w:hAnsi="Times New Roman"/>
+          <w:b w:val="false"/>
+          <w:b w:val="false"/>
+          <w:bCs w:val="false"/>
+          <w:i w:val="false"/>
+          <w:i w:val="false"/>
+          <w:iCs w:val="false"/>
+          <w:sz w:val="24"/>
+          <w:szCs w:val="24"/>
+          <w:u w:val="none"/>
+        </w:rPr>
+      </w:pPr>
+      <w:r>
+        <w:rPr>
+          <w:rFonts w:ascii="Times New Roman" w:hAnsi="Times New Roman"/>
+          <w:b w:val="false"/>
+          <w:bCs w:val="false"/>
+          <w:i w:val="false"/>
+          <w:iCs w:val="false"/>
+          <w:sz w:val="24"/>
+          <w:szCs w:val="24"/>
+          <w:u w:val="none"/>
+        </w:rPr>
+      </w:r>
+    </w:p>
+    <w:p>
+      <w:pPr>
+        <w:pStyle w:val="Normal"/>
+        <w:bidi w:val="0"/>
+        <w:jc w:val="left"/>
+        <w:rPr>
+          <w:rFonts w:ascii="Times New Roman" w:hAnsi="Times New Roman"/>
+          <w:b w:val="false"/>
+          <w:b w:val="false"/>
+          <w:bCs w:val="false"/>
+          <w:i w:val="false"/>
+          <w:i w:val="false"/>
+          <w:iCs w:val="false"/>
+          <w:sz w:val="24"/>
+          <w:szCs w:val="24"/>
+          <w:u w:val="none"/>
+        </w:rPr>
+      </w:pPr>
+      <w:r>
+        <w:rPr>
+          <w:rFonts w:ascii="Times New Roman" w:hAnsi="Times New Roman"/>
+          <w:b w:val="false"/>
+          <w:bCs w:val="false"/>
+          <w:i w:val="false"/>
+          <w:iCs w:val="false"/>
+          <w:sz w:val="24"/>
+          <w:szCs w:val="24"/>
+          <w:u w:val="none"/>
+        </w:rPr>
+      </w:r>
+    </w:p>
+    <w:p>
+      <w:pPr>
+        <w:pStyle w:val="Normal"/>
+        <w:bidi w:val="0"/>
+        <w:jc w:val="left"/>
+        <w:rPr>
+          <w:rFonts w:ascii="Times New Roman" w:hAnsi="Times New Roman"/>
+          <w:b w:val="false"/>
+          <w:b w:val="false"/>
+          <w:bCs w:val="false"/>
+          <w:i w:val="false"/>
+          <w:i w:val="false"/>
+          <w:iCs w:val="false"/>
+          <w:sz w:val="24"/>
+          <w:szCs w:val="24"/>
+          <w:u w:val="none"/>
+        </w:rPr>
+      </w:pPr>
+      <w:r>
+        <w:rPr>
+          <w:rFonts w:ascii="Times New Roman" w:hAnsi="Times New Roman"/>
+          <w:b w:val="false"/>
+          <w:bCs w:val="false"/>
+          <w:i w:val="false"/>
+          <w:iCs w:val="false"/>
+          <w:sz w:val="24"/>
+          <w:szCs w:val="24"/>
+          <w:u w:val="none"/>
+        </w:rPr>
+      </w:r>
+    </w:p>
+    <w:p>
+      <w:pPr>
+        <w:pStyle w:val="Normal"/>
+        <w:bidi w:val="0"/>
+        <w:jc w:val="left"/>
+        <w:rPr>
+          <w:rFonts w:ascii="Times New Roman" w:hAnsi="Times New Roman"/>
+          <w:b w:val="false"/>
+          <w:b w:val="false"/>
+          <w:bCs w:val="false"/>
+          <w:i w:val="false"/>
+          <w:i w:val="false"/>
+          <w:iCs w:val="false"/>
+          <w:sz w:val="24"/>
+          <w:szCs w:val="24"/>
+          <w:u w:val="none"/>
+        </w:rPr>
+      </w:pPr>
+      <w:r>
+        <w:rPr>
+          <w:rFonts w:ascii="Times New Roman" w:hAnsi="Times New Roman"/>
+          <w:b w:val="false"/>
+          <w:bCs w:val="false"/>
+          <w:i w:val="false"/>
+          <w:iCs w:val="false"/>
+          <w:sz w:val="24"/>
+          <w:szCs w:val="24"/>
+          <w:u w:val="none"/>
+        </w:rPr>
+      </w:r>
+    </w:p>
+    <w:p>
+      <w:pPr>
+        <w:pStyle w:val="Normal"/>
+        <w:bidi w:val="0"/>
+        <w:jc w:val="left"/>
+        <w:rPr>
+          <w:rFonts w:ascii="Times New Roman" w:hAnsi="Times New Roman"/>
+          <w:b w:val="false"/>
+          <w:b w:val="false"/>
+          <w:bCs w:val="false"/>
+          <w:i w:val="false"/>
+          <w:i w:val="false"/>
+          <w:iCs w:val="false"/>
+          <w:sz w:val="24"/>
+          <w:szCs w:val="24"/>
+          <w:u w:val="none"/>
+        </w:rPr>
+      </w:pPr>
+      <w:r>
+        <w:rPr>
+          <w:rFonts w:ascii="Times New Roman" w:hAnsi="Times New Roman"/>
+          <w:b w:val="false"/>
+          <w:bCs w:val="false"/>
+          <w:i w:val="false"/>
+          <w:iCs w:val="false"/>
+          <w:sz w:val="24"/>
+          <w:szCs w:val="24"/>
+          <w:u w:val="none"/>
+        </w:rPr>
+      </w:r>
+    </w:p>
+    <w:p>
+      <w:pPr>
+        <w:pStyle w:val="Normal"/>
+        <w:bidi w:val="0"/>
+        <w:jc w:val="left"/>
+        <w:rPr>
+          <w:rFonts w:ascii="Times New Roman" w:hAnsi="Times New Roman"/>
+          <w:b w:val="false"/>
+          <w:b w:val="false"/>
+          <w:bCs w:val="false"/>
+          <w:i w:val="false"/>
+          <w:i w:val="false"/>
+          <w:iCs w:val="false"/>
+          <w:sz w:val="24"/>
+          <w:szCs w:val="24"/>
+          <w:u w:val="none"/>
+        </w:rPr>
+      </w:pPr>
+      <w:r>
+        <w:rPr>
+          <w:rFonts w:ascii="Times New Roman" w:hAnsi="Times New Roman"/>
+          <w:b w:val="false"/>
+          <w:bCs w:val="false"/>
+          <w:i w:val="false"/>
+          <w:iCs w:val="false"/>
+          <w:sz w:val="24"/>
+          <w:szCs w:val="24"/>
+          <w:u w:val="none"/>
+        </w:rPr>
+      </w:r>
+    </w:p>
+    <w:p>
+      <w:pPr>
+        <w:pStyle w:val="Normal"/>
+        <w:bidi w:val="0"/>
+        <w:jc w:val="left"/>
+        <w:rPr>
+          <w:rFonts w:ascii="Times New Roman" w:hAnsi="Times New Roman"/>
+          <w:b w:val="false"/>
+          <w:b w:val="false"/>
+          <w:bCs w:val="false"/>
+          <w:i w:val="false"/>
+          <w:i w:val="false"/>
+          <w:iCs w:val="false"/>
+          <w:sz w:val="24"/>
+          <w:szCs w:val="24"/>
+          <w:u w:val="none"/>
+        </w:rPr>
+      </w:pPr>
+      <w:r>
+        <w:rPr>
+          <w:rFonts w:ascii="Times New Roman" w:hAnsi="Times New Roman"/>
+          <w:b w:val="false"/>
+          <w:bCs w:val="false"/>
+          <w:i w:val="false"/>
+          <w:iCs w:val="false"/>
+          <w:sz w:val="24"/>
+          <w:szCs w:val="24"/>
+          <w:u w:val="none"/>
+        </w:rPr>
+      </w:r>
+    </w:p>
+    <w:p>
+      <w:pPr>
+        <w:pStyle w:val="Normal"/>
+        <w:bidi w:val="0"/>
+        <w:jc w:val="left"/>
+        <w:rPr>
+          <w:rFonts w:ascii="Times New Roman" w:hAnsi="Times New Roman"/>
+          <w:b w:val="false"/>
+          <w:b w:val="false"/>
+          <w:bCs w:val="false"/>
+          <w:i w:val="false"/>
+          <w:i w:val="false"/>
+          <w:iCs w:val="false"/>
+          <w:sz w:val="24"/>
+          <w:szCs w:val="24"/>
+          <w:u w:val="none"/>
+        </w:rPr>
+      </w:pPr>
+      <w:r>
+        <w:rPr>
+          <w:rFonts w:ascii="Times New Roman" w:hAnsi="Times New Roman"/>
+          <w:b w:val="false"/>
+          <w:bCs w:val="false"/>
+          <w:i w:val="false"/>
+          <w:iCs w:val="false"/>
+          <w:sz w:val="24"/>
+          <w:szCs w:val="24"/>
+          <w:u w:val="none"/>
+        </w:rPr>
+      </w:r>
+    </w:p>
+    <w:p>
+      <w:pPr>
+        <w:pStyle w:val="Normal"/>
+        <w:bidi w:val="0"/>
+        <w:jc w:val="left"/>
+        <w:rPr>
+          <w:rFonts w:ascii="Times New Roman" w:hAnsi="Times New Roman"/>
+          <w:b w:val="false"/>
+          <w:b w:val="false"/>
+          <w:bCs w:val="false"/>
+          <w:i w:val="false"/>
+          <w:i w:val="false"/>
+          <w:iCs w:val="false"/>
+          <w:sz w:val="24"/>
+          <w:szCs w:val="24"/>
+          <w:u w:val="none"/>
+        </w:rPr>
+      </w:pPr>
+      <w:r>
+        <w:rPr>
+          <w:rFonts w:ascii="Times New Roman" w:hAnsi="Times New Roman"/>
+          <w:b w:val="false"/>
+          <w:bCs w:val="false"/>
+          <w:i w:val="false"/>
+          <w:iCs w:val="false"/>
+          <w:sz w:val="24"/>
+          <w:szCs w:val="24"/>
+          <w:u w:val="none"/>
+        </w:rPr>
+      </w:r>
+    </w:p>
+    <w:p>
+      <w:pPr>
+        <w:pStyle w:val="Normal"/>
+        <w:bidi w:val="0"/>
+        <w:jc w:val="left"/>
+        <w:rPr>
+          <w:rFonts w:ascii="Times New Roman" w:hAnsi="Times New Roman"/>
+          <w:b w:val="false"/>
+          <w:b w:val="false"/>
+          <w:bCs w:val="false"/>
+          <w:i w:val="false"/>
+          <w:i w:val="false"/>
+          <w:iCs w:val="false"/>
+          <w:sz w:val="24"/>
+          <w:szCs w:val="24"/>
+          <w:u w:val="none"/>
+        </w:rPr>
+      </w:pPr>
+      <w:r>
+        <w:rPr>
+          <w:rFonts w:ascii="Times New Roman" w:hAnsi="Times New Roman"/>
+          <w:b w:val="false"/>
+          <w:bCs w:val="false"/>
+          <w:i w:val="false"/>
+          <w:iCs w:val="false"/>
+          <w:sz w:val="24"/>
+          <w:szCs w:val="24"/>
+          <w:u w:val="none"/>
+        </w:rPr>
+      </w:r>
+    </w:p>
+    <w:p>
+      <w:pPr>
+        <w:pStyle w:val="Normal"/>
+        <w:bidi w:val="0"/>
+        <w:jc w:val="left"/>
+        <w:rPr>
+          <w:rFonts w:ascii="Times New Roman" w:hAnsi="Times New Roman"/>
+          <w:b w:val="false"/>
+          <w:b w:val="false"/>
+          <w:bCs w:val="false"/>
+          <w:i w:val="false"/>
+          <w:i w:val="false"/>
+          <w:iCs w:val="false"/>
+          <w:sz w:val="24"/>
+          <w:szCs w:val="24"/>
+          <w:u w:val="none"/>
+        </w:rPr>
+      </w:pPr>
+      <w:r>
+        <w:rPr>
+          <w:rFonts w:ascii="Times New Roman" w:hAnsi="Times New Roman"/>
+          <w:b w:val="false"/>
+          <w:bCs w:val="false"/>
+          <w:i w:val="false"/>
+          <w:iCs w:val="false"/>
+          <w:sz w:val="24"/>
+          <w:szCs w:val="24"/>
+          <w:u w:val="none"/>
+        </w:rPr>
+      </w:r>
+    </w:p>
+    <w:p>
+      <w:pPr>
+        <w:pStyle w:val="Normal"/>
+        <w:bidi w:val="0"/>
+        <w:jc w:val="left"/>
+        <w:rPr>
+          <w:rFonts w:ascii="Times New Roman" w:hAnsi="Times New Roman"/>
+          <w:b w:val="false"/>
+          <w:b w:val="false"/>
+          <w:bCs w:val="false"/>
+          <w:i w:val="false"/>
+          <w:i w:val="false"/>
+          <w:iCs w:val="false"/>
+          <w:sz w:val="24"/>
+          <w:szCs w:val="24"/>
+          <w:u w:val="none"/>
+        </w:rPr>
+      </w:pPr>
+      <w:r>
+        <w:rPr>
+          <w:rFonts w:ascii="Times New Roman" w:hAnsi="Times New Roman"/>
+          <w:b w:val="false"/>
+          <w:bCs w:val="false"/>
+          <w:i w:val="false"/>
+          <w:iCs w:val="false"/>
+          <w:sz w:val="24"/>
+          <w:szCs w:val="24"/>
+          <w:u w:val="none"/>
+        </w:rPr>
+      </w:r>
+    </w:p>
+    <w:p>
+      <w:pPr>
+        <w:pStyle w:val="Normal"/>
+        <w:bidi w:val="0"/>
+        <w:jc w:val="left"/>
+        <w:rPr>
+          <w:rFonts w:ascii="Times New Roman" w:hAnsi="Times New Roman"/>
+          <w:b w:val="false"/>
+          <w:b w:val="false"/>
+          <w:bCs w:val="false"/>
+          <w:i w:val="false"/>
+          <w:i w:val="false"/>
+          <w:iCs w:val="false"/>
+          <w:sz w:val="24"/>
+          <w:szCs w:val="24"/>
+          <w:u w:val="none"/>
+        </w:rPr>
+      </w:pPr>
+      <w:r>
+        <w:rPr>
+          <w:rFonts w:ascii="Times New Roman" w:hAnsi="Times New Roman"/>
+          <w:b w:val="false"/>
+          <w:bCs w:val="false"/>
+          <w:i w:val="false"/>
+          <w:iCs w:val="false"/>
+          <w:sz w:val="24"/>
+          <w:szCs w:val="24"/>
+          <w:u w:val="none"/>
+        </w:rPr>
+        <w:t xml:space="preserve">Logistic regression and Ada boost models were the least affected by overfitting. This can be seen as the difference in the accuracy of the train score and the test score was not as </w:t>
+      </w:r>
+      <w:r>
+        <w:rPr>
+          <w:rFonts w:eastAsia="Noto Serif CJK SC" w:cs="Lohit Devanagari" w:ascii="Times New Roman" w:hAnsi="Times New Roman"/>
+          <w:b w:val="false"/>
+          <w:bCs w:val="false"/>
+          <w:i w:val="false"/>
+          <w:iCs w:val="false"/>
+          <w:color w:val="auto"/>
+          <w:kern w:val="2"/>
+          <w:sz w:val="24"/>
+          <w:szCs w:val="24"/>
+          <w:u w:val="none"/>
+          <w:lang w:val="en-IN" w:eastAsia="zh-CN" w:bidi="hi-IN"/>
+        </w:rPr>
+        <w:t>huge as in the other models.</w:t>
+      </w:r>
+    </w:p>
+    <w:p>
+      <w:pPr>
+        <w:pStyle w:val="Normal"/>
+        <w:bidi w:val="0"/>
+        <w:jc w:val="left"/>
+        <w:rPr>
+          <w:rFonts w:eastAsia="Noto Serif CJK SC" w:cs="Lohit Devanagari"/>
+          <w:color w:val="auto"/>
+          <w:kern w:val="2"/>
+          <w:lang w:val="en-IN" w:eastAsia="zh-CN" w:bidi="hi-IN"/>
+        </w:rPr>
+      </w:pPr>
+      <w:r>
+        <w:rPr>
+          <w:rFonts w:ascii="Times New Roman" w:hAnsi="Times New Roman"/>
+          <w:b w:val="false"/>
+          <w:bCs w:val="false"/>
+          <w:i w:val="false"/>
+          <w:iCs w:val="false"/>
+          <w:sz w:val="24"/>
+          <w:szCs w:val="24"/>
+          <w:u w:val="none"/>
+        </w:rPr>
+      </w:r>
+    </w:p>
+    <w:p>
+      <w:pPr>
+        <w:pStyle w:val="Normal"/>
+        <w:bidi w:val="0"/>
+        <w:jc w:val="left"/>
+        <w:rPr>
+          <w:rFonts w:ascii="Times New Roman" w:hAnsi="Times New Roman"/>
+          <w:b w:val="false"/>
+          <w:b w:val="false"/>
+          <w:bCs w:val="false"/>
+          <w:i w:val="false"/>
+          <w:i w:val="false"/>
+          <w:iCs w:val="false"/>
+          <w:sz w:val="24"/>
+          <w:szCs w:val="24"/>
+          <w:u w:val="single"/>
+        </w:rPr>
+      </w:pPr>
+      <w:r>
+        <w:rPr>
+          <w:rFonts w:eastAsia="Noto Serif CJK SC" w:cs="Lohit Devanagari" w:ascii="Times New Roman" w:hAnsi="Times New Roman"/>
+          <w:b w:val="false"/>
+          <w:bCs w:val="false"/>
+          <w:i w:val="false"/>
+          <w:iCs w:val="false"/>
+          <w:color w:val="auto"/>
+          <w:kern w:val="2"/>
+          <w:sz w:val="24"/>
+          <w:szCs w:val="24"/>
+          <w:u w:val="single"/>
+          <w:lang w:val="en-IN" w:eastAsia="zh-CN" w:bidi="hi-IN"/>
+        </w:rPr>
+        <w:t>5.6.3 Crossvalidation</w:t>
+      </w:r>
+    </w:p>
+    <w:p>
+      <w:pPr>
+        <w:pStyle w:val="Normal"/>
+        <w:bidi w:val="0"/>
+        <w:jc w:val="left"/>
+        <w:rPr>
+          <w:rFonts w:eastAsia="Noto Serif CJK SC" w:cs="Lohit Devanagari"/>
+          <w:color w:val="auto"/>
+          <w:kern w:val="2"/>
+          <w:lang w:val="en-IN" w:eastAsia="zh-CN" w:bidi="hi-IN"/>
+        </w:rPr>
+      </w:pPr>
+      <w:r>
+        <w:rPr>
+          <w:rFonts w:ascii="Times New Roman" w:hAnsi="Times New Roman"/>
+          <w:b w:val="false"/>
+          <w:bCs w:val="false"/>
+          <w:i w:val="false"/>
+          <w:iCs w:val="false"/>
+          <w:sz w:val="24"/>
+          <w:szCs w:val="24"/>
+          <w:u w:val="none"/>
+        </w:rPr>
+      </w:r>
+    </w:p>
+    <w:p>
+      <w:pPr>
+        <w:pStyle w:val="Normal"/>
+        <w:bidi w:val="0"/>
+        <w:jc w:val="left"/>
+        <w:rPr>
+          <w:rFonts w:eastAsia="Noto Serif CJK SC" w:cs="Lohit Devanagari"/>
+          <w:color w:val="auto"/>
+          <w:kern w:val="2"/>
+          <w:lang w:val="en-IN" w:eastAsia="zh-CN" w:bidi="hi-IN"/>
+        </w:rPr>
+      </w:pPr>
+      <w:r>
+        <w:rPr>
+          <w:rFonts w:ascii="Times New Roman" w:hAnsi="Times New Roman"/>
+          <w:b w:val="false"/>
+          <w:bCs w:val="false"/>
+          <w:i w:val="false"/>
+          <w:iCs w:val="false"/>
           <w:sz w:val="24"/>
           <w:szCs w:val="24"/>
           <w:u w:val="none"/>
@@ -9314,6 +11966,262 @@
       </w:rPr>
     </w:lvl>
   </w:abstractNum>
+  <w:abstractNum w:abstractNumId="4">
+    <w:lvl w:ilvl="0">
+      <w:start w:val="1"/>
+      <w:numFmt w:val="decimal"/>
+      <w:lvlText w:val="%1."/>
+      <w:lvlJc w:val="left"/>
+      <w:pPr>
+        <w:tabs>
+          <w:tab w:val="num" w:pos="720"/>
+        </w:tabs>
+        <w:ind w:left="720" w:hanging="360"/>
+      </w:pPr>
+      <w:rPr/>
+    </w:lvl>
+    <w:lvl w:ilvl="1">
+      <w:start w:val="1"/>
+      <w:numFmt w:val="decimal"/>
+      <w:lvlText w:val="%2."/>
+      <w:lvlJc w:val="left"/>
+      <w:pPr>
+        <w:tabs>
+          <w:tab w:val="num" w:pos="1080"/>
+        </w:tabs>
+        <w:ind w:left="1080" w:hanging="360"/>
+      </w:pPr>
+      <w:rPr/>
+    </w:lvl>
+    <w:lvl w:ilvl="2">
+      <w:start w:val="1"/>
+      <w:numFmt w:val="decimal"/>
+      <w:lvlText w:val="%3."/>
+      <w:lvlJc w:val="left"/>
+      <w:pPr>
+        <w:tabs>
+          <w:tab w:val="num" w:pos="1440"/>
+        </w:tabs>
+        <w:ind w:left="1440" w:hanging="360"/>
+      </w:pPr>
+      <w:rPr/>
+    </w:lvl>
+    <w:lvl w:ilvl="3">
+      <w:start w:val="1"/>
+      <w:numFmt w:val="decimal"/>
+      <w:lvlText w:val="%4."/>
+      <w:lvlJc w:val="left"/>
+      <w:pPr>
+        <w:tabs>
+          <w:tab w:val="num" w:pos="1800"/>
+        </w:tabs>
+        <w:ind w:left="1800" w:hanging="360"/>
+      </w:pPr>
+      <w:rPr/>
+    </w:lvl>
+    <w:lvl w:ilvl="4">
+      <w:start w:val="1"/>
+      <w:numFmt w:val="decimal"/>
+      <w:lvlText w:val="%5."/>
+      <w:lvlJc w:val="left"/>
+      <w:pPr>
+        <w:tabs>
+          <w:tab w:val="num" w:pos="2160"/>
+        </w:tabs>
+        <w:ind w:left="2160" w:hanging="360"/>
+      </w:pPr>
+      <w:rPr/>
+    </w:lvl>
+    <w:lvl w:ilvl="5">
+      <w:start w:val="1"/>
+      <w:numFmt w:val="decimal"/>
+      <w:lvlText w:val="%6."/>
+      <w:lvlJc w:val="left"/>
+      <w:pPr>
+        <w:tabs>
+          <w:tab w:val="num" w:pos="2520"/>
+        </w:tabs>
+        <w:ind w:left="2520" w:hanging="360"/>
+      </w:pPr>
+      <w:rPr/>
+    </w:lvl>
+    <w:lvl w:ilvl="6">
+      <w:start w:val="1"/>
+      <w:numFmt w:val="decimal"/>
+      <w:lvlText w:val="%7."/>
+      <w:lvlJc w:val="left"/>
+      <w:pPr>
+        <w:tabs>
+          <w:tab w:val="num" w:pos="2880"/>
+        </w:tabs>
+        <w:ind w:left="2880" w:hanging="360"/>
+      </w:pPr>
+      <w:rPr/>
+    </w:lvl>
+    <w:lvl w:ilvl="7">
+      <w:start w:val="1"/>
+      <w:numFmt w:val="decimal"/>
+      <w:lvlText w:val="%8."/>
+      <w:lvlJc w:val="left"/>
+      <w:pPr>
+        <w:tabs>
+          <w:tab w:val="num" w:pos="3240"/>
+        </w:tabs>
+        <w:ind w:left="3240" w:hanging="360"/>
+      </w:pPr>
+      <w:rPr/>
+    </w:lvl>
+    <w:lvl w:ilvl="8">
+      <w:start w:val="1"/>
+      <w:numFmt w:val="decimal"/>
+      <w:lvlText w:val="%9."/>
+      <w:lvlJc w:val="left"/>
+      <w:pPr>
+        <w:tabs>
+          <w:tab w:val="num" w:pos="3600"/>
+        </w:tabs>
+        <w:ind w:left="3600" w:hanging="360"/>
+      </w:pPr>
+      <w:rPr/>
+    </w:lvl>
+  </w:abstractNum>
+  <w:abstractNum w:abstractNumId="5">
+    <w:lvl w:ilvl="0">
+      <w:start w:val="1"/>
+      <w:numFmt w:val="bullet"/>
+      <w:lvlText w:val=""/>
+      <w:lvlJc w:val="left"/>
+      <w:pPr>
+        <w:tabs>
+          <w:tab w:val="num" w:pos="720"/>
+        </w:tabs>
+        <w:ind w:left="720" w:hanging="360"/>
+      </w:pPr>
+      <w:rPr>
+        <w:rFonts w:ascii="Symbol" w:hAnsi="Symbol" w:cs="Symbol" w:hint="default"/>
+      </w:rPr>
+    </w:lvl>
+    <w:lvl w:ilvl="1">
+      <w:start w:val="1"/>
+      <w:numFmt w:val="bullet"/>
+      <w:lvlText w:val="◦"/>
+      <w:lvlJc w:val="left"/>
+      <w:pPr>
+        <w:tabs>
+          <w:tab w:val="num" w:pos="1080"/>
+        </w:tabs>
+        <w:ind w:left="1080" w:hanging="360"/>
+      </w:pPr>
+      <w:rPr>
+        <w:rFonts w:ascii="OpenSymbol" w:hAnsi="OpenSymbol" w:cs="OpenSymbol" w:hint="default"/>
+      </w:rPr>
+    </w:lvl>
+    <w:lvl w:ilvl="2">
+      <w:start w:val="1"/>
+      <w:numFmt w:val="bullet"/>
+      <w:lvlText w:val="▪"/>
+      <w:lvlJc w:val="left"/>
+      <w:pPr>
+        <w:tabs>
+          <w:tab w:val="num" w:pos="1440"/>
+        </w:tabs>
+        <w:ind w:left="1440" w:hanging="360"/>
+      </w:pPr>
+      <w:rPr>
+        <w:rFonts w:ascii="OpenSymbol" w:hAnsi="OpenSymbol" w:cs="OpenSymbol" w:hint="default"/>
+      </w:rPr>
+    </w:lvl>
+    <w:lvl w:ilvl="3">
+      <w:start w:val="1"/>
+      <w:numFmt w:val="bullet"/>
+      <w:lvlText w:val=""/>
+      <w:lvlJc w:val="left"/>
+      <w:pPr>
+        <w:tabs>
+          <w:tab w:val="num" w:pos="1800"/>
+        </w:tabs>
+        <w:ind w:left="1800" w:hanging="360"/>
+      </w:pPr>
+      <w:rPr>
+        <w:rFonts w:ascii="Symbol" w:hAnsi="Symbol" w:cs="Symbol" w:hint="default"/>
+      </w:rPr>
+    </w:lvl>
+    <w:lvl w:ilvl="4">
+      <w:start w:val="1"/>
+      <w:numFmt w:val="bullet"/>
+      <w:lvlText w:val="◦"/>
+      <w:lvlJc w:val="left"/>
+      <w:pPr>
+        <w:tabs>
+          <w:tab w:val="num" w:pos="2160"/>
+        </w:tabs>
+        <w:ind w:left="2160" w:hanging="360"/>
+      </w:pPr>
+      <w:rPr>
+        <w:rFonts w:ascii="OpenSymbol" w:hAnsi="OpenSymbol" w:cs="OpenSymbol" w:hint="default"/>
+      </w:rPr>
+    </w:lvl>
+    <w:lvl w:ilvl="5">
+      <w:start w:val="1"/>
+      <w:numFmt w:val="bullet"/>
+      <w:lvlText w:val="▪"/>
+      <w:lvlJc w:val="left"/>
+      <w:pPr>
+        <w:tabs>
+          <w:tab w:val="num" w:pos="2520"/>
+        </w:tabs>
+        <w:ind w:left="2520" w:hanging="360"/>
+      </w:pPr>
+      <w:rPr>
+        <w:rFonts w:ascii="OpenSymbol" w:hAnsi="OpenSymbol" w:cs="OpenSymbol" w:hint="default"/>
+      </w:rPr>
+    </w:lvl>
+    <w:lvl w:ilvl="6">
+      <w:start w:val="1"/>
+      <w:numFmt w:val="bullet"/>
+      <w:lvlText w:val=""/>
+      <w:lvlJc w:val="left"/>
+      <w:pPr>
+        <w:tabs>
+          <w:tab w:val="num" w:pos="2880"/>
+        </w:tabs>
+        <w:ind w:left="2880" w:hanging="360"/>
+      </w:pPr>
+      <w:rPr>
+        <w:rFonts w:ascii="Symbol" w:hAnsi="Symbol" w:cs="Symbol" w:hint="default"/>
+      </w:rPr>
+    </w:lvl>
+    <w:lvl w:ilvl="7">
+      <w:start w:val="1"/>
+      <w:numFmt w:val="bullet"/>
+      <w:lvlText w:val="◦"/>
+      <w:lvlJc w:val="left"/>
+      <w:pPr>
+        <w:tabs>
+          <w:tab w:val="num" w:pos="3240"/>
+        </w:tabs>
+        <w:ind w:left="3240" w:hanging="360"/>
+      </w:pPr>
+      <w:rPr>
+        <w:rFonts w:ascii="OpenSymbol" w:hAnsi="OpenSymbol" w:cs="OpenSymbol" w:hint="default"/>
+      </w:rPr>
+    </w:lvl>
+    <w:lvl w:ilvl="8">
+      <w:start w:val="1"/>
+      <w:numFmt w:val="bullet"/>
+      <w:lvlText w:val="▪"/>
+      <w:lvlJc w:val="left"/>
+      <w:pPr>
+        <w:tabs>
+          <w:tab w:val="num" w:pos="3600"/>
+        </w:tabs>
+        <w:ind w:left="3600" w:hanging="360"/>
+      </w:pPr>
+      <w:rPr>
+        <w:rFonts w:ascii="OpenSymbol" w:hAnsi="OpenSymbol" w:cs="OpenSymbol" w:hint="default"/>
+      </w:rPr>
+    </w:lvl>
+  </w:abstractNum>
   <w:num w:numId="1">
     <w:abstractNumId w:val="1"/>
   </w:num>
@@ -9322,6 +12230,12 @@
   </w:num>
   <w:num w:numId="3">
     <w:abstractNumId w:val="3"/>
+  </w:num>
+  <w:num w:numId="4">
+    <w:abstractNumId w:val="4"/>
+  </w:num>
+  <w:num w:numId="5">
+    <w:abstractNumId w:val="5"/>
   </w:num>
 </w:numbering>
 </file>
@@ -9460,6 +12374,11 @@
       <w:rFonts w:ascii="OpenSymbol" w:hAnsi="OpenSymbol" w:eastAsia="OpenSymbol" w:cs="OpenSymbol"/>
     </w:rPr>
   </w:style>
+  <w:style w:type="character" w:styleId="NumberingSymbols">
+    <w:name w:val="Numbering Symbols"/>
+    <w:qFormat/>
+    <w:rPr/>
+  </w:style>
   <w:style w:type="paragraph" w:styleId="Heading">
     <w:name w:val="Heading"/>
     <w:basedOn w:val="Normal"/>

</xml_diff>

<commit_message>
Completed documentation. Adding page numbers and table of content required
</commit_message>
<xml_diff>
--- a/Mental Health In Tech Documentation.docx
+++ b/Mental Health In Tech Documentation.docx
@@ -1394,7 +1394,7 @@
                 <wp:positionV relativeFrom="paragraph">
                   <wp:posOffset>3038475</wp:posOffset>
                 </wp:positionV>
-                <wp:extent cx="127635" cy="632460"/>
+                <wp:extent cx="128270" cy="633095"/>
                 <wp:effectExtent l="0" t="0" r="0" b="0"/>
                 <wp:wrapNone/>
                 <wp:docPr id="1" name="Shape2_1"/>
@@ -1405,7 +1405,7 @@
                       <wps:spPr>
                         <a:xfrm>
                           <a:off x="0" y="0"/>
-                          <a:ext cx="127080" cy="631800"/>
+                          <a:ext cx="127800" cy="632520"/>
                         </a:xfrm>
                         <a:custGeom>
                           <a:avLst/>
@@ -1478,7 +1478,7 @@
                 <wp:positionV relativeFrom="paragraph">
                   <wp:posOffset>5427345</wp:posOffset>
                 </wp:positionV>
-                <wp:extent cx="127635" cy="640080"/>
+                <wp:extent cx="128270" cy="640715"/>
                 <wp:effectExtent l="0" t="0" r="0" b="0"/>
                 <wp:wrapNone/>
                 <wp:docPr id="2" name="Shape2_3"/>
@@ -1489,7 +1489,7 @@
                       <wps:spPr>
                         <a:xfrm>
                           <a:off x="0" y="0"/>
-                          <a:ext cx="127080" cy="639360"/>
+                          <a:ext cx="127800" cy="640080"/>
                         </a:xfrm>
                         <a:custGeom>
                           <a:avLst/>
@@ -1562,7 +1562,7 @@
                 <wp:positionV relativeFrom="paragraph">
                   <wp:posOffset>4229100</wp:posOffset>
                 </wp:positionV>
-                <wp:extent cx="127635" cy="640080"/>
+                <wp:extent cx="128270" cy="640715"/>
                 <wp:effectExtent l="0" t="0" r="0" b="0"/>
                 <wp:wrapNone/>
                 <wp:docPr id="3" name="Shape2_2"/>
@@ -1573,7 +1573,7 @@
                       <wps:spPr>
                         <a:xfrm>
                           <a:off x="0" y="0"/>
-                          <a:ext cx="127080" cy="639360"/>
+                          <a:ext cx="127800" cy="640080"/>
                         </a:xfrm>
                         <a:custGeom>
                           <a:avLst/>
@@ -1646,7 +1646,7 @@
                 <wp:positionV relativeFrom="paragraph">
                   <wp:posOffset>95250</wp:posOffset>
                 </wp:positionV>
-                <wp:extent cx="3695700" cy="565785"/>
+                <wp:extent cx="3696335" cy="566420"/>
                 <wp:effectExtent l="0" t="0" r="0" b="0"/>
                 <wp:wrapNone/>
                 <wp:docPr id="4" name="Shape1"/>
@@ -1657,7 +1657,7 @@
                       <wps:spPr>
                         <a:xfrm>
                           <a:off x="0" y="0"/>
-                          <a:ext cx="3695040" cy="565200"/>
+                          <a:ext cx="3695760" cy="565920"/>
                         </a:xfrm>
                         <a:custGeom>
                           <a:avLst/>
@@ -1780,7 +1780,7 @@
                           <w:p>
                             <w:pPr>
                               <w:pStyle w:val="FrameContents"/>
-                              <w:overflowPunct w:val="true"/>
+                              <w:overflowPunct w:val="false"/>
                               <w:bidi w:val="0"/>
                               <w:jc w:val="center"/>
                               <w:rPr>
@@ -1820,7 +1820,7 @@
                 <wp:positionV relativeFrom="paragraph">
                   <wp:posOffset>1847850</wp:posOffset>
                 </wp:positionV>
-                <wp:extent cx="127635" cy="632460"/>
+                <wp:extent cx="128270" cy="633095"/>
                 <wp:effectExtent l="0" t="0" r="0" b="0"/>
                 <wp:wrapNone/>
                 <wp:docPr id="6" name="Shape2_0"/>
@@ -1831,7 +1831,7 @@
                       <wps:spPr>
                         <a:xfrm>
                           <a:off x="0" y="0"/>
-                          <a:ext cx="127080" cy="631800"/>
+                          <a:ext cx="127800" cy="632520"/>
                         </a:xfrm>
                         <a:custGeom>
                           <a:avLst/>
@@ -1904,7 +1904,7 @@
                 <wp:positionV relativeFrom="paragraph">
                   <wp:posOffset>657225</wp:posOffset>
                 </wp:positionV>
-                <wp:extent cx="127635" cy="632460"/>
+                <wp:extent cx="128270" cy="633095"/>
                 <wp:effectExtent l="0" t="0" r="0" b="0"/>
                 <wp:wrapNone/>
                 <wp:docPr id="7" name="Shape2"/>
@@ -1915,7 +1915,7 @@
                       <wps:spPr>
                         <a:xfrm>
                           <a:off x="0" y="0"/>
-                          <a:ext cx="127080" cy="631800"/>
+                          <a:ext cx="127800" cy="632520"/>
                         </a:xfrm>
                         <a:custGeom>
                           <a:avLst/>
@@ -1988,7 +1988,7 @@
                 <wp:positionV relativeFrom="paragraph">
                   <wp:posOffset>6063615</wp:posOffset>
                 </wp:positionV>
-                <wp:extent cx="3695700" cy="565785"/>
+                <wp:extent cx="3696335" cy="566420"/>
                 <wp:effectExtent l="0" t="0" r="0" b="0"/>
                 <wp:wrapNone/>
                 <wp:docPr id="8" name="Shape1_4"/>
@@ -1999,7 +1999,7 @@
                       <wps:spPr>
                         <a:xfrm>
                           <a:off x="0" y="0"/>
-                          <a:ext cx="3695040" cy="565200"/>
+                          <a:ext cx="3695760" cy="565920"/>
                         </a:xfrm>
                         <a:custGeom>
                           <a:avLst/>
@@ -2122,7 +2122,7 @@
                           <w:p>
                             <w:pPr>
                               <w:pStyle w:val="FrameContents"/>
-                              <w:overflowPunct w:val="true"/>
+                              <w:overflowPunct w:val="false"/>
                               <w:bidi w:val="0"/>
                               <w:jc w:val="center"/>
                               <w:rPr>
@@ -2162,7 +2162,7 @@
                 <wp:positionV relativeFrom="paragraph">
                   <wp:posOffset>4865370</wp:posOffset>
                 </wp:positionV>
-                <wp:extent cx="3695700" cy="565785"/>
+                <wp:extent cx="3696335" cy="566420"/>
                 <wp:effectExtent l="0" t="0" r="0" b="0"/>
                 <wp:wrapNone/>
                 <wp:docPr id="10" name="Shape1_3"/>
@@ -2173,7 +2173,7 @@
                       <wps:spPr>
                         <a:xfrm>
                           <a:off x="0" y="0"/>
-                          <a:ext cx="3695040" cy="565200"/>
+                          <a:ext cx="3695760" cy="565920"/>
                         </a:xfrm>
                         <a:custGeom>
                           <a:avLst/>
@@ -2296,7 +2296,7 @@
                           <w:p>
                             <w:pPr>
                               <w:pStyle w:val="FrameContents"/>
-                              <w:overflowPunct w:val="true"/>
+                              <w:overflowPunct w:val="false"/>
                               <w:bidi w:val="0"/>
                               <w:jc w:val="center"/>
                               <w:rPr>
@@ -2336,7 +2336,7 @@
                 <wp:positionV relativeFrom="paragraph">
                   <wp:posOffset>3667125</wp:posOffset>
                 </wp:positionV>
-                <wp:extent cx="3695700" cy="565785"/>
+                <wp:extent cx="3696335" cy="566420"/>
                 <wp:effectExtent l="0" t="0" r="0" b="0"/>
                 <wp:wrapNone/>
                 <wp:docPr id="12" name="Shape1_2"/>
@@ -2347,7 +2347,7 @@
                       <wps:spPr>
                         <a:xfrm>
                           <a:off x="0" y="0"/>
-                          <a:ext cx="3695040" cy="565200"/>
+                          <a:ext cx="3695760" cy="565920"/>
                         </a:xfrm>
                         <a:custGeom>
                           <a:avLst/>
@@ -2470,7 +2470,7 @@
                           <w:p>
                             <w:pPr>
                               <w:pStyle w:val="FrameContents"/>
-                              <w:overflowPunct w:val="true"/>
+                              <w:overflowPunct w:val="false"/>
                               <w:bidi w:val="0"/>
                               <w:jc w:val="center"/>
                               <w:rPr>
@@ -2510,7 +2510,7 @@
                 <wp:positionV relativeFrom="paragraph">
                   <wp:posOffset>2476500</wp:posOffset>
                 </wp:positionV>
-                <wp:extent cx="3695700" cy="565785"/>
+                <wp:extent cx="3696335" cy="566420"/>
                 <wp:effectExtent l="0" t="0" r="0" b="0"/>
                 <wp:wrapNone/>
                 <wp:docPr id="14" name="Shape1_1"/>
@@ -2521,7 +2521,7 @@
                       <wps:spPr>
                         <a:xfrm>
                           <a:off x="0" y="0"/>
-                          <a:ext cx="3695040" cy="565200"/>
+                          <a:ext cx="3695760" cy="565920"/>
                         </a:xfrm>
                         <a:custGeom>
                           <a:avLst/>
@@ -2644,7 +2644,7 @@
                           <w:p>
                             <w:pPr>
                               <w:pStyle w:val="FrameContents"/>
-                              <w:overflowPunct w:val="true"/>
+                              <w:overflowPunct w:val="false"/>
                               <w:bidi w:val="0"/>
                               <w:jc w:val="center"/>
                               <w:rPr>
@@ -2684,7 +2684,7 @@
                 <wp:positionV relativeFrom="paragraph">
                   <wp:posOffset>1285875</wp:posOffset>
                 </wp:positionV>
-                <wp:extent cx="3695700" cy="565785"/>
+                <wp:extent cx="3696335" cy="566420"/>
                 <wp:effectExtent l="0" t="0" r="0" b="0"/>
                 <wp:wrapNone/>
                 <wp:docPr id="16" name="Shape1_0"/>
@@ -2695,7 +2695,7 @@
                       <wps:spPr>
                         <a:xfrm>
                           <a:off x="0" y="0"/>
-                          <a:ext cx="3695040" cy="565200"/>
+                          <a:ext cx="3695760" cy="565920"/>
                         </a:xfrm>
                         <a:custGeom>
                           <a:avLst/>
@@ -2818,7 +2818,7 @@
                           <w:p>
                             <w:pPr>
                               <w:pStyle w:val="FrameContents"/>
-                              <w:overflowPunct w:val="true"/>
+                              <w:overflowPunct w:val="false"/>
                               <w:bidi w:val="0"/>
                               <w:jc w:val="center"/>
                               <w:rPr>
@@ -18158,6 +18158,319 @@
           <w:iCs w:val="false"/>
           <w:u w:val="none"/>
         </w:rPr>
+        <w:t>To deploy the model, the flask library was used. Flask was intstalled  using the following command</w:t>
+      </w:r>
+    </w:p>
+    <w:p>
+      <w:pPr>
+        <w:pStyle w:val="Normal"/>
+        <w:bidi w:val="0"/>
+        <w:jc w:val="left"/>
+        <w:rPr>
+          <w:rFonts w:ascii="Times New Roman" w:hAnsi="Times New Roman"/>
+          <w:b w:val="false"/>
+          <w:b w:val="false"/>
+          <w:bCs w:val="false"/>
+          <w:i/>
+          <w:i/>
+          <w:iCs/>
+          <w:u w:val="none"/>
+        </w:rPr>
+      </w:pPr>
+      <w:r>
+        <w:rPr>
+          <w:rFonts w:ascii="Times New Roman" w:hAnsi="Times New Roman"/>
+          <w:b w:val="false"/>
+          <w:bCs w:val="false"/>
+          <w:i/>
+          <w:iCs/>
+          <w:u w:val="none"/>
+        </w:rPr>
+        <w:t>pip install Flask</w:t>
+      </w:r>
+    </w:p>
+    <w:p>
+      <w:pPr>
+        <w:pStyle w:val="Normal"/>
+        <w:bidi w:val="0"/>
+        <w:jc w:val="left"/>
+        <w:rPr>
+          <w:rFonts w:ascii="Times New Roman" w:hAnsi="Times New Roman"/>
+          <w:b w:val="false"/>
+          <w:b w:val="false"/>
+          <w:bCs w:val="false"/>
+          <w:i/>
+          <w:i/>
+          <w:iCs/>
+          <w:u w:val="none"/>
+        </w:rPr>
+      </w:pPr>
+      <w:r>
+        <w:rPr>
+          <w:rFonts w:ascii="Times New Roman" w:hAnsi="Times New Roman"/>
+          <w:b w:val="false"/>
+          <w:bCs w:val="false"/>
+          <w:i w:val="false"/>
+          <w:iCs w:val="false"/>
+          <w:u w:val="none"/>
+        </w:rPr>
+        <w:t>A html page was created to be the front-end of the model. CSS was used to give the pages some basic styling.</w:t>
+      </w:r>
+    </w:p>
+    <w:p>
+      <w:pPr>
+        <w:pStyle w:val="Normal"/>
+        <w:bidi w:val="0"/>
+        <w:jc w:val="left"/>
+        <w:rPr>
+          <w:i w:val="false"/>
+          <w:i w:val="false"/>
+          <w:iCs w:val="false"/>
+        </w:rPr>
+      </w:pPr>
+      <w:r>
+        <w:rPr>
+          <w:rFonts w:ascii="Times New Roman" w:hAnsi="Times New Roman"/>
+          <w:b w:val="false"/>
+          <w:bCs w:val="false"/>
+          <w:i/>
+          <w:iCs/>
+          <w:u w:val="none"/>
+        </w:rPr>
+        <w:drawing>
+          <wp:anchor behindDoc="0" distT="0" distB="0" distL="0" distR="0" simplePos="0" locked="0" layoutInCell="0" allowOverlap="1" relativeHeight="46">
+            <wp:simplePos x="0" y="0"/>
+            <wp:positionH relativeFrom="column">
+              <wp:posOffset>57150</wp:posOffset>
+            </wp:positionH>
+            <wp:positionV relativeFrom="paragraph">
+              <wp:posOffset>61595</wp:posOffset>
+            </wp:positionV>
+            <wp:extent cx="5937250" cy="2807970"/>
+            <wp:effectExtent l="0" t="0" r="0" b="0"/>
+            <wp:wrapSquare wrapText="largest"/>
+            <wp:docPr id="44" name="Image28" descr=""/>
+            <wp:cNvGraphicFramePr>
+              <a:graphicFrameLocks xmlns:a="http://schemas.openxmlformats.org/drawingml/2006/main" noChangeAspect="1"/>
+            </wp:cNvGraphicFramePr>
+            <a:graphic xmlns:a="http://schemas.openxmlformats.org/drawingml/2006/main">
+              <a:graphicData uri="http://schemas.openxmlformats.org/drawingml/2006/picture">
+                <pic:pic xmlns:pic="http://schemas.openxmlformats.org/drawingml/2006/picture">
+                  <pic:nvPicPr>
+                    <pic:cNvPr id="44" name="Image28" descr=""/>
+                    <pic:cNvPicPr>
+                      <a:picLocks noChangeAspect="1" noChangeArrowheads="1"/>
+                    </pic:cNvPicPr>
+                  </pic:nvPicPr>
+                  <pic:blipFill>
+                    <a:blip r:embed="rId30"/>
+                    <a:stretch>
+                      <a:fillRect/>
+                    </a:stretch>
+                  </pic:blipFill>
+                  <pic:spPr bwMode="auto">
+                    <a:xfrm>
+                      <a:off x="0" y="0"/>
+                      <a:ext cx="5937250" cy="2807970"/>
+                    </a:xfrm>
+                    <a:prstGeom prst="rect">
+                      <a:avLst/>
+                    </a:prstGeom>
+                  </pic:spPr>
+                </pic:pic>
+              </a:graphicData>
+            </a:graphic>
+          </wp:anchor>
+        </w:drawing>
+      </w:r>
+    </w:p>
+    <w:p>
+      <w:pPr>
+        <w:pStyle w:val="Normal"/>
+        <w:bidi w:val="0"/>
+        <w:jc w:val="left"/>
+        <w:rPr>
+          <w:rFonts w:ascii="Times New Roman" w:hAnsi="Times New Roman"/>
+          <w:b w:val="false"/>
+          <w:b w:val="false"/>
+          <w:bCs w:val="false"/>
+          <w:i/>
+          <w:i/>
+          <w:iCs/>
+          <w:u w:val="none"/>
+        </w:rPr>
+      </w:pPr>
+      <w:r>
+        <w:rPr>
+          <w:rFonts w:ascii="Times New Roman" w:hAnsi="Times New Roman"/>
+          <w:b w:val="false"/>
+          <w:bCs w:val="false"/>
+          <w:i w:val="false"/>
+          <w:iCs w:val="false"/>
+          <w:u w:val="none"/>
+        </w:rPr>
+        <w:t xml:space="preserve">A form was created within the html page and the values of the encoded categorical data was used for the </w:t>
+      </w:r>
+      <w:r>
+        <w:rPr>
+          <w:rFonts w:ascii="Times New Roman" w:hAnsi="Times New Roman"/>
+          <w:b w:val="false"/>
+          <w:bCs w:val="false"/>
+          <w:i/>
+          <w:iCs/>
+          <w:u w:val="none"/>
+        </w:rPr>
+        <w:t>value</w:t>
+      </w:r>
+      <w:r>
+        <w:rPr>
+          <w:rFonts w:ascii="Times New Roman" w:hAnsi="Times New Roman"/>
+          <w:b w:val="false"/>
+          <w:bCs w:val="false"/>
+          <w:i w:val="false"/>
+          <w:iCs w:val="false"/>
+          <w:u w:val="none"/>
+        </w:rPr>
+        <w:t xml:space="preserve"> attribute of html dropdown inputs.</w:t>
+      </w:r>
+    </w:p>
+    <w:p>
+      <w:pPr>
+        <w:pStyle w:val="Normal"/>
+        <w:bidi w:val="0"/>
+        <w:jc w:val="left"/>
+        <w:rPr>
+          <w:i w:val="false"/>
+          <w:i w:val="false"/>
+          <w:iCs w:val="false"/>
+        </w:rPr>
+      </w:pPr>
+      <w:r>
+        <w:rPr>
+          <w:rFonts w:ascii="Times New Roman" w:hAnsi="Times New Roman"/>
+          <w:b w:val="false"/>
+          <w:bCs w:val="false"/>
+          <w:i/>
+          <w:iCs/>
+          <w:u w:val="none"/>
+        </w:rPr>
+      </w:r>
+    </w:p>
+    <w:p>
+      <w:pPr>
+        <w:pStyle w:val="Normal"/>
+        <w:bidi w:val="0"/>
+        <w:jc w:val="left"/>
+        <w:rPr>
+          <w:rFonts w:ascii="Times New Roman" w:hAnsi="Times New Roman"/>
+          <w:b w:val="false"/>
+          <w:b w:val="false"/>
+          <w:bCs w:val="false"/>
+          <w:i/>
+          <w:i/>
+          <w:iCs/>
+          <w:u w:val="none"/>
+        </w:rPr>
+      </w:pPr>
+      <w:r>
+        <w:rPr>
+          <w:rFonts w:ascii="Times New Roman" w:hAnsi="Times New Roman"/>
+          <w:b w:val="false"/>
+          <w:bCs w:val="false"/>
+          <w:i w:val="false"/>
+          <w:iCs w:val="false"/>
+          <w:u w:val="none"/>
+        </w:rPr>
+        <w:t>A picture of the completed front-end is as seen below.</w:t>
+      </w:r>
+    </w:p>
+    <w:p>
+      <w:pPr>
+        <w:pStyle w:val="Normal"/>
+        <w:bidi w:val="0"/>
+        <w:jc w:val="left"/>
+        <w:rPr>
+          <w:i w:val="false"/>
+          <w:i w:val="false"/>
+          <w:iCs w:val="false"/>
+        </w:rPr>
+      </w:pPr>
+      <w:r>
+        <w:rPr>
+          <w:rFonts w:ascii="Times New Roman" w:hAnsi="Times New Roman"/>
+          <w:b w:val="false"/>
+          <w:bCs w:val="false"/>
+          <w:i/>
+          <w:iCs/>
+          <w:u w:val="none"/>
+        </w:rPr>
+      </w:r>
+    </w:p>
+    <w:p>
+      <w:pPr>
+        <w:pStyle w:val="Normal"/>
+        <w:bidi w:val="0"/>
+        <w:jc w:val="left"/>
+        <w:rPr>
+          <w:i w:val="false"/>
+          <w:i w:val="false"/>
+          <w:iCs w:val="false"/>
+        </w:rPr>
+      </w:pPr>
+      <w:r>
+        <w:rPr>
+          <w:rFonts w:ascii="Times New Roman" w:hAnsi="Times New Roman"/>
+          <w:b w:val="false"/>
+          <w:bCs w:val="false"/>
+          <w:i/>
+          <w:iCs/>
+          <w:u w:val="none"/>
+        </w:rPr>
+        <w:drawing>
+          <wp:anchor behindDoc="0" distT="0" distB="0" distL="0" distR="0" simplePos="0" locked="0" layoutInCell="0" allowOverlap="1" relativeHeight="47">
+            <wp:simplePos x="0" y="0"/>
+            <wp:positionH relativeFrom="column">
+              <wp:posOffset>57150</wp:posOffset>
+            </wp:positionH>
+            <wp:positionV relativeFrom="paragraph">
+              <wp:posOffset>285750</wp:posOffset>
+            </wp:positionV>
+            <wp:extent cx="5975350" cy="3136900"/>
+            <wp:effectExtent l="0" t="0" r="0" b="0"/>
+            <wp:wrapSquare wrapText="largest"/>
+            <wp:docPr id="45" name="Image29" descr=""/>
+            <wp:cNvGraphicFramePr>
+              <a:graphicFrameLocks xmlns:a="http://schemas.openxmlformats.org/drawingml/2006/main" noChangeAspect="1"/>
+            </wp:cNvGraphicFramePr>
+            <a:graphic xmlns:a="http://schemas.openxmlformats.org/drawingml/2006/main">
+              <a:graphicData uri="http://schemas.openxmlformats.org/drawingml/2006/picture">
+                <pic:pic xmlns:pic="http://schemas.openxmlformats.org/drawingml/2006/picture">
+                  <pic:nvPicPr>
+                    <pic:cNvPr id="45" name="Image29" descr=""/>
+                    <pic:cNvPicPr>
+                      <a:picLocks noChangeAspect="1" noChangeArrowheads="1"/>
+                    </pic:cNvPicPr>
+                  </pic:nvPicPr>
+                  <pic:blipFill>
+                    <a:blip r:embed="rId31"/>
+                    <a:stretch>
+                      <a:fillRect/>
+                    </a:stretch>
+                  </pic:blipFill>
+                  <pic:spPr bwMode="auto">
+                    <a:xfrm>
+                      <a:off x="0" y="0"/>
+                      <a:ext cx="5975350" cy="3136900"/>
+                    </a:xfrm>
+                    <a:prstGeom prst="rect">
+                      <a:avLst/>
+                    </a:prstGeom>
+                  </pic:spPr>
+                </pic:pic>
+              </a:graphicData>
+            </a:graphic>
+          </wp:anchor>
+        </w:drawing>
       </w:r>
       <w:r>
         <w:br w:type="page"/>
@@ -18221,63 +18534,91 @@
           <w:u w:val="single"/>
           <w:lang w:val="en-IN" w:eastAsia="zh-CN" w:bidi="hi-IN"/>
         </w:rPr>
-        <w:t>S</w:t>
-      </w:r>
-      <w:r>
-        <w:rPr>
-          <w:rFonts w:eastAsia="Noto Serif CJK SC" w:cs="Lohit Devanagari" w:ascii="Times New Roman" w:hAnsi="Times New Roman"/>
+        <w:t>SEVEN</w:t>
+      </w:r>
+      <w:r>
+        <w:rPr>
+          <w:rFonts w:ascii="Times New Roman" w:hAnsi="Times New Roman"/>
           <w:b/>
           <w:bCs/>
           <w:i w:val="false"/>
           <w:iCs w:val="false"/>
-          <w:color w:val="auto"/>
-          <w:kern w:val="2"/>
           <w:sz w:val="28"/>
           <w:szCs w:val="28"/>
           <w:u w:val="single"/>
-          <w:lang w:val="en-IN" w:eastAsia="zh-CN" w:bidi="hi-IN"/>
-        </w:rPr>
-        <w:t>EVEN</w:t>
-      </w:r>
-      <w:r>
-        <w:rPr>
-          <w:rFonts w:ascii="Times New Roman" w:hAnsi="Times New Roman"/>
+        </w:rPr>
+        <w:t>: CRITICAL APPRAISAL</w:t>
+      </w:r>
+    </w:p>
+    <w:p>
+      <w:pPr>
+        <w:pStyle w:val="Normal"/>
+        <w:bidi w:val="0"/>
+        <w:jc w:val="left"/>
+        <w:rPr>
+          <w:rFonts w:ascii="Times New Roman" w:hAnsi="Times New Roman"/>
+          <w:b w:val="false"/>
+          <w:b w:val="false"/>
+          <w:bCs w:val="false"/>
+          <w:i w:val="false"/>
+          <w:i w:val="false"/>
+          <w:iCs w:val="false"/>
+          <w:u w:val="none"/>
+        </w:rPr>
+      </w:pPr>
+      <w:r>
+        <w:rPr>
+          <w:rFonts w:ascii="Times New Roman" w:hAnsi="Times New Roman"/>
+          <w:b w:val="false"/>
+          <w:bCs w:val="false"/>
+          <w:i w:val="false"/>
+          <w:iCs w:val="false"/>
+          <w:u w:val="none"/>
+        </w:rPr>
+      </w:r>
+    </w:p>
+    <w:p>
+      <w:pPr>
+        <w:pStyle w:val="Normal"/>
+        <w:bidi w:val="0"/>
+        <w:jc w:val="center"/>
+        <w:rPr>
+          <w:rFonts w:ascii="Times New Roman" w:hAnsi="Times New Roman"/>
+          <w:b/>
           <w:b/>
           <w:bCs/>
           <w:i w:val="false"/>
-          <w:iCs w:val="false"/>
-          <w:sz w:val="28"/>
-          <w:szCs w:val="28"/>
+          <w:i w:val="false"/>
+          <w:iCs w:val="false"/>
           <w:u w:val="single"/>
         </w:rPr>
-        <w:t>: CRITICAL APPRAISAL</w:t>
-      </w:r>
-    </w:p>
-    <w:p>
-      <w:pPr>
-        <w:pStyle w:val="Normal"/>
-        <w:bidi w:val="0"/>
-        <w:jc w:val="left"/>
-        <w:rPr>
-          <w:rFonts w:ascii="Times New Roman" w:hAnsi="Times New Roman"/>
-          <w:b w:val="false"/>
-          <w:b w:val="false"/>
-          <w:bCs w:val="false"/>
-          <w:i w:val="false"/>
-          <w:i w:val="false"/>
-          <w:iCs w:val="false"/>
-          <w:u w:val="none"/>
-        </w:rPr>
-      </w:pPr>
-      <w:r>
-        <w:rPr>
-          <w:rFonts w:ascii="Times New Roman" w:hAnsi="Times New Roman"/>
-          <w:b w:val="false"/>
-          <w:bCs w:val="false"/>
-          <w:i w:val="false"/>
-          <w:iCs w:val="false"/>
-          <w:u w:val="none"/>
-        </w:rPr>
+      </w:pPr>
+      <w:r>
+        <w:rPr>
+          <w:rFonts w:ascii="Times New Roman" w:hAnsi="Times New Roman"/>
+          <w:b/>
+          <w:bCs/>
+          <w:i w:val="false"/>
+          <w:iCs w:val="false"/>
+          <w:u w:val="single"/>
+        </w:rPr>
+        <w:t xml:space="preserve">7.1 </w:t>
+      </w:r>
+      <w:r>
+        <w:rPr>
+          <w:rFonts w:eastAsia="Noto Serif CJK SC" w:cs="Lohit Devanagari" w:ascii="Times New Roman" w:hAnsi="Times New Roman"/>
+          <w:b/>
+          <w:bCs/>
+          <w:i w:val="false"/>
+          <w:iCs w:val="false"/>
+          <w:color w:val="auto"/>
+          <w:kern w:val="2"/>
+          <w:sz w:val="24"/>
+          <w:szCs w:val="24"/>
+          <w:u w:val="single"/>
+          <w:lang w:val="en-IN" w:eastAsia="zh-CN" w:bidi="hi-IN"/>
+        </w:rPr>
+        <w:t>Conclusion</w:t>
       </w:r>
     </w:p>
     <w:p>
@@ -18286,6 +18627,89 @@
         <w:bidi w:val="0"/>
         <w:jc w:val="center"/>
         <w:rPr>
+          <w:rFonts w:eastAsia="Noto Serif CJK SC" w:cs="Lohit Devanagari"/>
+          <w:color w:val="auto"/>
+          <w:kern w:val="2"/>
+          <w:sz w:val="24"/>
+          <w:szCs w:val="24"/>
+          <w:lang w:val="en-IN" w:eastAsia="zh-CN" w:bidi="hi-IN"/>
+        </w:rPr>
+      </w:pPr>
+      <w:r>
+        <w:rPr>
+          <w:rFonts w:eastAsia="Noto Serif CJK SC" w:cs="Lohit Devanagari"/>
+          <w:color w:val="auto"/>
+          <w:kern w:val="2"/>
+          <w:sz w:val="24"/>
+          <w:szCs w:val="24"/>
+          <w:lang w:val="en-IN" w:eastAsia="zh-CN" w:bidi="hi-IN"/>
+        </w:rPr>
+      </w:r>
+    </w:p>
+    <w:p>
+      <w:pPr>
+        <w:pStyle w:val="Normal"/>
+        <w:bidi w:val="0"/>
+        <w:jc w:val="left"/>
+        <w:rPr>
+          <w:rFonts w:ascii="Times New Roman" w:hAnsi="Times New Roman"/>
+          <w:b w:val="false"/>
+          <w:b w:val="false"/>
+          <w:bCs w:val="false"/>
+          <w:i w:val="false"/>
+          <w:i w:val="false"/>
+          <w:iCs w:val="false"/>
+          <w:u w:val="none"/>
+        </w:rPr>
+      </w:pPr>
+      <w:r>
+        <w:rPr>
+          <w:rFonts w:eastAsia="Noto Serif CJK SC" w:cs="Lohit Devanagari" w:ascii="Times New Roman" w:hAnsi="Times New Roman"/>
+          <w:b w:val="false"/>
+          <w:bCs w:val="false"/>
+          <w:i w:val="false"/>
+          <w:iCs w:val="false"/>
+          <w:color w:val="auto"/>
+          <w:kern w:val="2"/>
+          <w:sz w:val="24"/>
+          <w:szCs w:val="24"/>
+          <w:u w:val="none"/>
+          <w:lang w:val="en-IN" w:eastAsia="zh-CN" w:bidi="hi-IN"/>
+        </w:rPr>
+        <w:t>The project was an overall success. It established that machine learning algorithms can be used to classify whether individuals require treatment for their mental health conditions. This can help improve the lives of not only people in tech, but everyone at large.</w:t>
+      </w:r>
+    </w:p>
+    <w:p>
+      <w:pPr>
+        <w:pStyle w:val="Normal"/>
+        <w:bidi w:val="0"/>
+        <w:jc w:val="left"/>
+        <w:rPr>
+          <w:rFonts w:eastAsia="Noto Serif CJK SC" w:cs="Lohit Devanagari"/>
+          <w:color w:val="auto"/>
+          <w:kern w:val="2"/>
+          <w:sz w:val="24"/>
+          <w:szCs w:val="24"/>
+          <w:lang w:val="en-IN" w:eastAsia="zh-CN" w:bidi="hi-IN"/>
+        </w:rPr>
+      </w:pPr>
+      <w:r>
+        <w:rPr>
+          <w:rFonts w:eastAsia="Noto Serif CJK SC" w:cs="Lohit Devanagari"/>
+          <w:color w:val="auto"/>
+          <w:kern w:val="2"/>
+          <w:sz w:val="24"/>
+          <w:szCs w:val="24"/>
+          <w:lang w:val="en-IN" w:eastAsia="zh-CN" w:bidi="hi-IN"/>
+        </w:rPr>
+      </w:r>
+    </w:p>
+    <w:p>
+      <w:pPr>
+        <w:pStyle w:val="Normal"/>
+        <w:bidi w:val="0"/>
+        <w:jc w:val="center"/>
+        <w:rPr>
           <w:rFonts w:ascii="Times New Roman" w:hAnsi="Times New Roman"/>
           <w:b/>
           <w:b/>
@@ -18298,30 +18722,19 @@
       </w:pPr>
       <w:r>
         <w:rPr>
-          <w:rFonts w:ascii="Times New Roman" w:hAnsi="Times New Roman"/>
+          <w:rFonts w:eastAsia="Noto Serif CJK SC" w:cs="Lohit Devanagari" w:ascii="Times New Roman" w:hAnsi="Times New Roman"/>
           <w:b/>
           <w:bCs/>
           <w:i w:val="false"/>
           <w:iCs w:val="false"/>
+          <w:color w:val="auto"/>
+          <w:kern w:val="2"/>
+          <w:sz w:val="24"/>
+          <w:szCs w:val="24"/>
           <w:u w:val="single"/>
-        </w:rPr>
-        <w:t xml:space="preserve">7.1 </w:t>
-      </w:r>
-      <w:r>
-        <w:rPr>
-          <w:rFonts w:eastAsia="Noto Serif CJK SC" w:cs="Lohit Devanagari" w:ascii="Times New Roman" w:hAnsi="Times New Roman"/>
-          <w:b/>
-          <w:bCs/>
-          <w:i w:val="false"/>
-          <w:iCs w:val="false"/>
-          <w:color w:val="auto"/>
-          <w:kern w:val="2"/>
-          <w:sz w:val="24"/>
-          <w:szCs w:val="24"/>
-          <w:u w:val="single"/>
-          <w:lang w:val="en-IN" w:eastAsia="zh-CN" w:bidi="hi-IN"/>
-        </w:rPr>
-        <w:t>Conclusion</w:t>
+          <w:lang w:val="en-IN" w:eastAsia="zh-CN" w:bidi="hi-IN"/>
+        </w:rPr>
+        <w:t>7.2 Challenges Encountered</w:t>
       </w:r>
     </w:p>
     <w:p>
@@ -18340,144 +18753,12 @@
       </w:pPr>
       <w:r>
         <w:rPr>
-          <w:rFonts w:ascii="Times New Roman" w:hAnsi="Times New Roman"/>
-          <w:b w:val="false"/>
-          <w:bCs w:val="false"/>
-          <w:i w:val="false"/>
-          <w:iCs w:val="false"/>
-          <w:u w:val="none"/>
-        </w:rPr>
-      </w:r>
-    </w:p>
-    <w:p>
-      <w:pPr>
-        <w:pStyle w:val="Normal"/>
-        <w:bidi w:val="0"/>
-        <w:jc w:val="left"/>
-        <w:rPr>
-          <w:rFonts w:ascii="Times New Roman" w:hAnsi="Times New Roman"/>
-          <w:b w:val="false"/>
-          <w:b w:val="false"/>
-          <w:bCs w:val="false"/>
-          <w:i w:val="false"/>
-          <w:i w:val="false"/>
-          <w:iCs w:val="false"/>
-          <w:u w:val="none"/>
-        </w:rPr>
-      </w:pPr>
-      <w:r>
-        <w:rPr>
-          <w:rFonts w:eastAsia="Noto Serif CJK SC" w:cs="Lohit Devanagari" w:ascii="Times New Roman" w:hAnsi="Times New Roman"/>
-          <w:b w:val="false"/>
-          <w:bCs w:val="false"/>
-          <w:i w:val="false"/>
-          <w:iCs w:val="false"/>
-          <w:color w:val="auto"/>
-          <w:kern w:val="2"/>
-          <w:sz w:val="24"/>
-          <w:szCs w:val="24"/>
-          <w:u w:val="none"/>
-          <w:lang w:val="en-IN" w:eastAsia="zh-CN" w:bidi="hi-IN"/>
-        </w:rPr>
-        <w:t xml:space="preserve">The project was an overall success. It established that machine learning algorithms can be used to classify whether individuals require treatment </w:t>
-      </w:r>
-      <w:r>
-        <w:rPr>
-          <w:rFonts w:eastAsia="Noto Serif CJK SC" w:cs="Lohit Devanagari" w:ascii="Times New Roman" w:hAnsi="Times New Roman"/>
-          <w:b w:val="false"/>
-          <w:bCs w:val="false"/>
-          <w:i w:val="false"/>
-          <w:iCs w:val="false"/>
-          <w:color w:val="auto"/>
-          <w:kern w:val="2"/>
-          <w:sz w:val="24"/>
-          <w:szCs w:val="24"/>
-          <w:u w:val="none"/>
-          <w:lang w:val="en-IN" w:eastAsia="zh-CN" w:bidi="hi-IN"/>
-        </w:rPr>
-        <w:t>for their mental health conditions. This can help improve the lives of not only people in tech, but everyone at large.</w:t>
-      </w:r>
-    </w:p>
-    <w:p>
-      <w:pPr>
-        <w:pStyle w:val="Normal"/>
-        <w:bidi w:val="0"/>
-        <w:jc w:val="left"/>
-        <w:rPr>
           <w:rFonts w:eastAsia="Noto Serif CJK SC" w:cs="Lohit Devanagari"/>
           <w:color w:val="auto"/>
           <w:kern w:val="2"/>
           <w:sz w:val="24"/>
           <w:szCs w:val="24"/>
           <w:lang w:val="en-IN" w:eastAsia="zh-CN" w:bidi="hi-IN"/>
-        </w:rPr>
-      </w:pPr>
-      <w:r>
-        <w:rPr>
-          <w:rFonts w:ascii="Times New Roman" w:hAnsi="Times New Roman"/>
-          <w:b w:val="false"/>
-          <w:bCs w:val="false"/>
-          <w:i w:val="false"/>
-          <w:iCs w:val="false"/>
-          <w:u w:val="none"/>
-        </w:rPr>
-      </w:r>
-    </w:p>
-    <w:p>
-      <w:pPr>
-        <w:pStyle w:val="Normal"/>
-        <w:bidi w:val="0"/>
-        <w:jc w:val="center"/>
-        <w:rPr>
-          <w:rFonts w:ascii="Times New Roman" w:hAnsi="Times New Roman"/>
-          <w:b/>
-          <w:b/>
-          <w:bCs/>
-          <w:i w:val="false"/>
-          <w:i w:val="false"/>
-          <w:iCs w:val="false"/>
-          <w:u w:val="single"/>
-        </w:rPr>
-      </w:pPr>
-      <w:r>
-        <w:rPr>
-          <w:rFonts w:eastAsia="Noto Serif CJK SC" w:cs="Lohit Devanagari" w:ascii="Times New Roman" w:hAnsi="Times New Roman"/>
-          <w:b/>
-          <w:bCs/>
-          <w:i w:val="false"/>
-          <w:iCs w:val="false"/>
-          <w:color w:val="auto"/>
-          <w:kern w:val="2"/>
-          <w:sz w:val="24"/>
-          <w:szCs w:val="24"/>
-          <w:u w:val="single"/>
-          <w:lang w:val="en-IN" w:eastAsia="zh-CN" w:bidi="hi-IN"/>
-        </w:rPr>
-        <w:t>7.2 Challenges Encountered</w:t>
-      </w:r>
-    </w:p>
-    <w:p>
-      <w:pPr>
-        <w:pStyle w:val="Normal"/>
-        <w:bidi w:val="0"/>
-        <w:jc w:val="center"/>
-        <w:rPr>
-          <w:rFonts w:eastAsia="Noto Serif CJK SC" w:cs="Lohit Devanagari"/>
-          <w:color w:val="auto"/>
-          <w:kern w:val="2"/>
-          <w:sz w:val="24"/>
-          <w:szCs w:val="24"/>
-          <w:lang w:val="en-IN" w:eastAsia="zh-CN" w:bidi="hi-IN"/>
-        </w:rPr>
-      </w:pPr>
-      <w:r>
-        <w:rPr>
-          <w:rFonts w:ascii="Times New Roman" w:hAnsi="Times New Roman"/>
-          <w:b w:val="false"/>
-          <w:bCs w:val="false"/>
-          <w:i w:val="false"/>
-          <w:iCs w:val="false"/>
-          <w:u w:val="none"/>
         </w:rPr>
       </w:r>
     </w:p>
@@ -18645,12 +18926,12 @@
       </w:pPr>
       <w:r>
         <w:rPr>
-          <w:rFonts w:ascii="Times New Roman" w:hAnsi="Times New Roman"/>
-          <w:b w:val="false"/>
-          <w:bCs w:val="false"/>
-          <w:i w:val="false"/>
-          <w:iCs w:val="false"/>
-          <w:u w:val="none"/>
+          <w:rFonts w:eastAsia="Noto Serif CJK SC" w:cs="Lohit Devanagari"/>
+          <w:color w:val="auto"/>
+          <w:kern w:val="2"/>
+          <w:sz w:val="24"/>
+          <w:szCs w:val="24"/>
+          <w:lang w:val="en-IN" w:eastAsia="zh-CN" w:bidi="hi-IN"/>
         </w:rPr>
       </w:r>
     </w:p>
@@ -18703,102 +18984,6 @@
       </w:pPr>
       <w:r>
         <w:rPr>
-          <w:rFonts w:ascii="Times New Roman" w:hAnsi="Times New Roman"/>
-          <w:b w:val="false"/>
-          <w:bCs w:val="false"/>
-          <w:i w:val="false"/>
-          <w:iCs w:val="false"/>
-          <w:u w:val="none"/>
-        </w:rPr>
-      </w:r>
-    </w:p>
-    <w:p>
-      <w:pPr>
-        <w:pStyle w:val="Normal"/>
-        <w:bidi w:val="0"/>
-        <w:jc w:val="left"/>
-        <w:rPr>
-          <w:rFonts w:ascii="Times New Roman" w:hAnsi="Times New Roman"/>
-          <w:b w:val="false"/>
-          <w:b w:val="false"/>
-          <w:bCs w:val="false"/>
-          <w:i w:val="false"/>
-          <w:i w:val="false"/>
-          <w:iCs w:val="false"/>
-          <w:u w:val="none"/>
-        </w:rPr>
-      </w:pPr>
-      <w:r>
-        <w:rPr>
-          <w:rFonts w:eastAsia="Noto Serif CJK SC" w:cs="Lohit Devanagari" w:ascii="Times New Roman" w:hAnsi="Times New Roman"/>
-          <w:b w:val="false"/>
-          <w:bCs w:val="false"/>
-          <w:i w:val="false"/>
-          <w:iCs w:val="false"/>
-          <w:color w:val="auto"/>
-          <w:kern w:val="2"/>
-          <w:sz w:val="24"/>
-          <w:szCs w:val="24"/>
-          <w:u w:val="none"/>
-          <w:lang w:val="en-IN" w:eastAsia="zh-CN" w:bidi="hi-IN"/>
-        </w:rPr>
-        <w:t xml:space="preserve">Though machine learning algorithms can be used to classify whether people need treatment, it does not, however, represent all the aspects that affect the mental health of an individual. The mental health of </w:t>
-      </w:r>
-      <w:r>
-        <w:rPr>
-          <w:rFonts w:eastAsia="Noto Serif CJK SC" w:cs="Lohit Devanagari" w:ascii="Times New Roman" w:hAnsi="Times New Roman"/>
-          <w:b w:val="false"/>
-          <w:bCs w:val="false"/>
-          <w:i w:val="false"/>
-          <w:iCs w:val="false"/>
-          <w:color w:val="auto"/>
-          <w:kern w:val="2"/>
-          <w:sz w:val="24"/>
-          <w:szCs w:val="24"/>
-          <w:u w:val="none"/>
-          <w:lang w:val="en-IN" w:eastAsia="zh-CN" w:bidi="hi-IN"/>
-        </w:rPr>
-        <w:t xml:space="preserve">different </w:t>
-      </w:r>
-      <w:r>
-        <w:rPr>
-          <w:rFonts w:eastAsia="Noto Serif CJK SC" w:cs="Lohit Devanagari" w:ascii="Times New Roman" w:hAnsi="Times New Roman"/>
-          <w:b w:val="false"/>
-          <w:bCs w:val="false"/>
-          <w:i w:val="false"/>
-          <w:iCs w:val="false"/>
-          <w:color w:val="auto"/>
-          <w:kern w:val="2"/>
-          <w:sz w:val="24"/>
-          <w:szCs w:val="24"/>
-          <w:u w:val="none"/>
-          <w:lang w:val="en-IN" w:eastAsia="zh-CN" w:bidi="hi-IN"/>
-        </w:rPr>
-        <w:t xml:space="preserve">individuals </w:t>
-      </w:r>
-      <w:r>
-        <w:rPr>
-          <w:rFonts w:eastAsia="Noto Serif CJK SC" w:cs="Lohit Devanagari" w:ascii="Times New Roman" w:hAnsi="Times New Roman"/>
-          <w:b w:val="false"/>
-          <w:bCs w:val="false"/>
-          <w:i w:val="false"/>
-          <w:iCs w:val="false"/>
-          <w:color w:val="auto"/>
-          <w:kern w:val="2"/>
-          <w:sz w:val="24"/>
-          <w:szCs w:val="24"/>
-          <w:u w:val="none"/>
-          <w:lang w:val="en-IN" w:eastAsia="zh-CN" w:bidi="hi-IN"/>
-        </w:rPr>
-        <w:t>are affected by varying conditions and to differing degrees. The machine learning algorithms can only be used in specific use cases and not everywhere.</w:t>
-      </w:r>
-    </w:p>
-    <w:p>
-      <w:pPr>
-        <w:pStyle w:val="Normal"/>
-        <w:bidi w:val="0"/>
-        <w:jc w:val="left"/>
-        <w:rPr>
           <w:rFonts w:eastAsia="Noto Serif CJK SC" w:cs="Lohit Devanagari"/>
           <w:color w:val="auto"/>
           <w:kern w:val="2"/>
@@ -18806,15 +18991,63 @@
           <w:szCs w:val="24"/>
           <w:lang w:val="en-IN" w:eastAsia="zh-CN" w:bidi="hi-IN"/>
         </w:rPr>
-      </w:pPr>
-      <w:r>
-        <w:rPr>
-          <w:rFonts w:ascii="Times New Roman" w:hAnsi="Times New Roman"/>
-          <w:b w:val="false"/>
-          <w:bCs w:val="false"/>
-          <w:i w:val="false"/>
-          <w:iCs w:val="false"/>
-          <w:u w:val="none"/>
+      </w:r>
+    </w:p>
+    <w:p>
+      <w:pPr>
+        <w:pStyle w:val="Normal"/>
+        <w:bidi w:val="0"/>
+        <w:jc w:val="left"/>
+        <w:rPr>
+          <w:rFonts w:ascii="Times New Roman" w:hAnsi="Times New Roman"/>
+          <w:b w:val="false"/>
+          <w:b w:val="false"/>
+          <w:bCs w:val="false"/>
+          <w:i w:val="false"/>
+          <w:i w:val="false"/>
+          <w:iCs w:val="false"/>
+          <w:u w:val="none"/>
+        </w:rPr>
+      </w:pPr>
+      <w:r>
+        <w:rPr>
+          <w:rFonts w:eastAsia="Noto Serif CJK SC" w:cs="Lohit Devanagari" w:ascii="Times New Roman" w:hAnsi="Times New Roman"/>
+          <w:b w:val="false"/>
+          <w:bCs w:val="false"/>
+          <w:i w:val="false"/>
+          <w:iCs w:val="false"/>
+          <w:color w:val="auto"/>
+          <w:kern w:val="2"/>
+          <w:sz w:val="24"/>
+          <w:szCs w:val="24"/>
+          <w:u w:val="none"/>
+          <w:lang w:val="en-IN" w:eastAsia="zh-CN" w:bidi="hi-IN"/>
+        </w:rPr>
+        <w:t>Though machine learning algorithms can be used to classify whether people need treatment, it does not, however, represent all the aspects that affect the mental health of an individual. The mental health of different individuals are affected by varying conditions and to differing degrees. The machine learning algorithms can only be used in specific use cases and not everywhere.</w:t>
+      </w:r>
+    </w:p>
+    <w:p>
+      <w:pPr>
+        <w:pStyle w:val="Normal"/>
+        <w:bidi w:val="0"/>
+        <w:jc w:val="left"/>
+        <w:rPr>
+          <w:rFonts w:eastAsia="Noto Serif CJK SC" w:cs="Lohit Devanagari"/>
+          <w:color w:val="auto"/>
+          <w:kern w:val="2"/>
+          <w:sz w:val="24"/>
+          <w:szCs w:val="24"/>
+          <w:lang w:val="en-IN" w:eastAsia="zh-CN" w:bidi="hi-IN"/>
+        </w:rPr>
+      </w:pPr>
+      <w:r>
+        <w:rPr>
+          <w:rFonts w:eastAsia="Noto Serif CJK SC" w:cs="Lohit Devanagari"/>
+          <w:color w:val="auto"/>
+          <w:kern w:val="2"/>
+          <w:sz w:val="24"/>
+          <w:szCs w:val="24"/>
+          <w:lang w:val="en-IN" w:eastAsia="zh-CN" w:bidi="hi-IN"/>
         </w:rPr>
       </w:r>
     </w:p>
@@ -18867,12 +19100,12 @@
       </w:pPr>
       <w:r>
         <w:rPr>
-          <w:rFonts w:ascii="Times New Roman" w:hAnsi="Times New Roman"/>
-          <w:b w:val="false"/>
-          <w:bCs w:val="false"/>
-          <w:i w:val="false"/>
-          <w:iCs w:val="false"/>
-          <w:u w:val="none"/>
+          <w:rFonts w:eastAsia="Noto Serif CJK SC" w:cs="Lohit Devanagari"/>
+          <w:color w:val="auto"/>
+          <w:kern w:val="2"/>
+          <w:sz w:val="24"/>
+          <w:szCs w:val="24"/>
+          <w:lang w:val="en-IN" w:eastAsia="zh-CN" w:bidi="hi-IN"/>
         </w:rPr>
       </w:r>
     </w:p>
@@ -19696,7 +19929,7 @@
         </w:rPr>
         <w:t>Visit the official python website (</w:t>
       </w:r>
-      <w:hyperlink r:id="rId30">
+      <w:hyperlink r:id="rId32">
         <w:r>
           <w:rPr>
             <w:rStyle w:val="InternetLink"/>
@@ -19851,7 +20084,7 @@
         </w:rPr>
         <w:t>Visit the official python website (</w:t>
       </w:r>
-      <w:hyperlink r:id="rId31">
+      <w:hyperlink r:id="rId33">
         <w:r>
           <w:rPr>
             <w:rStyle w:val="InternetLink"/>
@@ -20045,7 +20278,7 @@
         <w:rPr/>
         <w:t>(</w:t>
       </w:r>
-      <w:hyperlink r:id="rId32">
+      <w:hyperlink r:id="rId34">
         <w:r>
           <w:rPr>
             <w:rStyle w:val="InternetLink"/>
@@ -20259,7 +20492,7 @@
         </w:rPr>
         <w:t>Visit the official python website (</w:t>
       </w:r>
-      <w:hyperlink r:id="rId33">
+      <w:hyperlink r:id="rId35">
         <w:r>
           <w:rPr>
             <w:rStyle w:val="InternetLink"/>
@@ -20443,7 +20676,7 @@
         </w:rPr>
         <w:t>Visit the official python website (</w:t>
       </w:r>
-      <w:hyperlink r:id="rId34">
+      <w:hyperlink r:id="rId36">
         <w:r>
           <w:rPr>
             <w:rStyle w:val="InternetLink"/>
@@ -20659,7 +20892,7 @@
         </w:rPr>
         <w:t>Visit the official python website (</w:t>
       </w:r>
-      <w:hyperlink r:id="rId35">
+      <w:hyperlink r:id="rId37">
         <w:r>
           <w:rPr>
             <w:rStyle w:val="InternetLink"/>
@@ -20888,7 +21121,7 @@
         </w:rPr>
         <w:t>Visit the official python website (</w:t>
       </w:r>
-      <w:hyperlink r:id="rId36">
+      <w:hyperlink r:id="rId38">
         <w:r>
           <w:rPr>
             <w:rStyle w:val="InternetLink"/>
@@ -21072,7 +21305,7 @@
         </w:rPr>
         <w:t>Visit the official python website (</w:t>
       </w:r>
-      <w:hyperlink r:id="rId37">
+      <w:hyperlink r:id="rId39">
         <w:r>
           <w:rPr>
             <w:rStyle w:val="InternetLink"/>
@@ -21288,7 +21521,7 @@
         </w:rPr>
         <w:t>Visit the official python website (</w:t>
       </w:r>
-      <w:hyperlink r:id="rId38">
+      <w:hyperlink r:id="rId40">
         <w:r>
           <w:rPr>
             <w:rStyle w:val="InternetLink"/>
@@ -21660,7 +21893,7 @@
             <wp:extent cx="5181600" cy="2876550"/>
             <wp:effectExtent l="0" t="0" r="0" b="0"/>
             <wp:wrapSquare wrapText="largest"/>
-            <wp:docPr id="44" name="Image27" descr=""/>
+            <wp:docPr id="46" name="Image27" descr=""/>
             <wp:cNvGraphicFramePr>
               <a:graphicFrameLocks xmlns:a="http://schemas.openxmlformats.org/drawingml/2006/main" noChangeAspect="1"/>
             </wp:cNvGraphicFramePr>
@@ -21668,13 +21901,13 @@
               <a:graphicData uri="http://schemas.openxmlformats.org/drawingml/2006/picture">
                 <pic:pic xmlns:pic="http://schemas.openxmlformats.org/drawingml/2006/picture">
                   <pic:nvPicPr>
-                    <pic:cNvPr id="44" name="Image27" descr=""/>
+                    <pic:cNvPr id="46" name="Image27" descr=""/>
                     <pic:cNvPicPr>
                       <a:picLocks noChangeAspect="1" noChangeArrowheads="1"/>
                     </pic:cNvPicPr>
                   </pic:nvPicPr>
                   <pic:blipFill>
-                    <a:blip r:embed="rId39"/>
+                    <a:blip r:embed="rId41"/>
                     <a:stretch>
                       <a:fillRect/>
                     </a:stretch>
@@ -22500,7 +22733,6 @@
         </w:tabs>
         <w:ind w:left="720" w:hanging="360"/>
       </w:pPr>
-      <w:rPr/>
     </w:lvl>
     <w:lvl w:ilvl="1">
       <w:start w:val="1"/>
@@ -22513,7 +22745,6 @@
         </w:tabs>
         <w:ind w:left="1080" w:hanging="360"/>
       </w:pPr>
-      <w:rPr/>
     </w:lvl>
     <w:lvl w:ilvl="2">
       <w:start w:val="1"/>
@@ -22526,7 +22757,6 @@
         </w:tabs>
         <w:ind w:left="1440" w:hanging="360"/>
       </w:pPr>
-      <w:rPr/>
     </w:lvl>
     <w:lvl w:ilvl="3">
       <w:start w:val="1"/>
@@ -22539,7 +22769,6 @@
         </w:tabs>
         <w:ind w:left="1800" w:hanging="360"/>
       </w:pPr>
-      <w:rPr/>
     </w:lvl>
     <w:lvl w:ilvl="4">
       <w:start w:val="1"/>
@@ -22552,7 +22781,6 @@
         </w:tabs>
         <w:ind w:left="2160" w:hanging="360"/>
       </w:pPr>
-      <w:rPr/>
     </w:lvl>
     <w:lvl w:ilvl="5">
       <w:start w:val="1"/>
@@ -22565,7 +22793,6 @@
         </w:tabs>
         <w:ind w:left="2520" w:hanging="360"/>
       </w:pPr>
-      <w:rPr/>
     </w:lvl>
     <w:lvl w:ilvl="6">
       <w:start w:val="1"/>
@@ -22578,7 +22805,6 @@
         </w:tabs>
         <w:ind w:left="2880" w:hanging="360"/>
       </w:pPr>
-      <w:rPr/>
     </w:lvl>
     <w:lvl w:ilvl="7">
       <w:start w:val="1"/>
@@ -22591,7 +22817,6 @@
         </w:tabs>
         <w:ind w:left="3240" w:hanging="360"/>
       </w:pPr>
-      <w:rPr/>
     </w:lvl>
     <w:lvl w:ilvl="8">
       <w:start w:val="1"/>
@@ -22604,7 +22829,6 @@
         </w:tabs>
         <w:ind w:left="3600" w:hanging="360"/>
       </w:pPr>
-      <w:rPr/>
     </w:lvl>
   </w:abstractNum>
   <w:num w:numId="1">
@@ -22770,6 +22994,14 @@
     <w:qFormat/>
     <w:rPr/>
   </w:style>
+  <w:style w:type="character" w:styleId="VisitedInternetLink">
+    <w:name w:val="FollowedHyperlink"/>
+    <w:rPr>
+      <w:color w:val="800000"/>
+      <w:u w:val="single"/>
+      <w:lang w:val="zxx" w:eastAsia="zxx" w:bidi="zxx"/>
+    </w:rPr>
+  </w:style>
   <w:style w:type="paragraph" w:styleId="Heading">
     <w:name w:val="Heading"/>
     <w:basedOn w:val="Normal"/>

</xml_diff>

<commit_message>
Completed documentation and proofreading
</commit_message>
<xml_diff>
--- a/Mental Health In Tech Documentation.docx
+++ b/Mental Health In Tech Documentation.docx
@@ -1613,9 +1613,6 @@
           <w:pPr>
             <w:pStyle w:val="Contents1"/>
             <w:pageBreakBefore w:val="false"/>
-            <w:tabs>
-              <w:tab w:val="right" w:pos="9638" w:leader="dot"/>
-            </w:tabs>
             <w:rPr/>
           </w:pPr>
           <w:r>
@@ -1625,6 +1622,7 @@
             <w:rPr>
               <w:webHidden/>
               <w:rStyle w:val="IndexLink"/>
+              <w:vanish w:val="false"/>
             </w:rPr>
             <w:instrText> TOC \z \o "1-9" \u \h</w:instrText>
           </w:r>
@@ -1632,6 +1630,7 @@
             <w:rPr>
               <w:webHidden/>
               <w:rStyle w:val="IndexLink"/>
+              <w:vanish w:val="false"/>
             </w:rPr>
             <w:fldChar w:fldCharType="separate"/>
           </w:r>
@@ -1640,6 +1639,7 @@
               <w:rPr>
                 <w:webHidden/>
                 <w:rStyle w:val="IndexLink"/>
+                <w:vanish w:val="false"/>
               </w:rPr>
               <w:t>1.0 CHAPTER ONE</w:t>
               <w:tab/>
@@ -1661,6 +1661,7 @@
               <w:rPr>
                 <w:webHidden/>
                 <w:rStyle w:val="IndexLink"/>
+                <w:vanish w:val="false"/>
               </w:rPr>
               <w:t>1.1 Introduction</w:t>
               <w:tab/>
@@ -1682,6 +1683,7 @@
               <w:rPr>
                 <w:webHidden/>
                 <w:rStyle w:val="IndexLink"/>
+                <w:vanish w:val="false"/>
               </w:rPr>
               <w:t>1.2 Project Scope and Methodology</w:t>
               <w:tab/>
@@ -1703,6 +1705,7 @@
               <w:rPr>
                 <w:webHidden/>
                 <w:rStyle w:val="IndexLink"/>
+                <w:vanish w:val="false"/>
               </w:rPr>
               <w:t>1.2.1 Project Scope</w:t>
               <w:tab/>
@@ -1724,6 +1727,7 @@
               <w:rPr>
                 <w:webHidden/>
                 <w:rStyle w:val="IndexLink"/>
+                <w:vanish w:val="false"/>
               </w:rPr>
               <w:t>1.2.2 Methodology</w:t>
               <w:tab/>
@@ -1745,6 +1749,7 @@
               <w:rPr>
                 <w:webHidden/>
                 <w:rStyle w:val="IndexLink"/>
+                <w:vanish w:val="false"/>
               </w:rPr>
               <w:t>1.3 Tools, Programs and Requirements</w:t>
               <w:tab/>
@@ -1755,9 +1760,6 @@
         <w:p>
           <w:pPr>
             <w:pStyle w:val="Contents1"/>
-            <w:tabs>
-              <w:tab w:val="right" w:pos="9638" w:leader="dot"/>
-            </w:tabs>
             <w:rPr/>
           </w:pPr>
           <w:hyperlink w:anchor="__RefHeading___Toc1085_1264668351">
@@ -1765,6 +1767,7 @@
               <w:rPr>
                 <w:webHidden/>
                 <w:rStyle w:val="IndexLink"/>
+                <w:vanish w:val="false"/>
               </w:rPr>
               <w:t>2.0 CHAPTER TWO: DATA COLLECTION</w:t>
               <w:tab/>
@@ -1786,6 +1789,7 @@
               <w:rPr>
                 <w:webHidden/>
                 <w:rStyle w:val="IndexLink"/>
+                <w:vanish w:val="false"/>
               </w:rPr>
               <w:t>2.1 COLLECTION</w:t>
               <w:tab/>
@@ -1796,9 +1800,6 @@
         <w:p>
           <w:pPr>
             <w:pStyle w:val="Contents1"/>
-            <w:tabs>
-              <w:tab w:val="right" w:pos="9638" w:leader="dot"/>
-            </w:tabs>
             <w:rPr/>
           </w:pPr>
           <w:hyperlink w:anchor="__RefHeading___Toc1089_1264668351">
@@ -1806,6 +1807,7 @@
               <w:rPr>
                 <w:webHidden/>
                 <w:rStyle w:val="IndexLink"/>
+                <w:vanish w:val="false"/>
               </w:rPr>
               <w:t>3.0 CHAPTER THREE: DATA CLEANING</w:t>
               <w:tab/>
@@ -1827,6 +1829,7 @@
               <w:rPr>
                 <w:webHidden/>
                 <w:rStyle w:val="IndexLink"/>
+                <w:vanish w:val="false"/>
               </w:rPr>
               <w:t>3.1 Introduction</w:t>
               <w:tab/>
@@ -1848,6 +1851,7 @@
               <w:rPr>
                 <w:webHidden/>
                 <w:rStyle w:val="IndexLink"/>
+                <w:vanish w:val="false"/>
               </w:rPr>
               <w:t>3.2 Handling of duplicates</w:t>
               <w:tab/>
@@ -1869,6 +1873,7 @@
               <w:rPr>
                 <w:webHidden/>
                 <w:rStyle w:val="IndexLink"/>
+                <w:vanish w:val="false"/>
               </w:rPr>
               <w:t>3.3 Missing values</w:t>
               <w:tab/>
@@ -1890,6 +1895,7 @@
               <w:rPr>
                 <w:webHidden/>
                 <w:rStyle w:val="IndexLink"/>
+                <w:vanish w:val="false"/>
               </w:rPr>
               <w:t>3.4 Structural Errors</w:t>
               <w:tab/>
@@ -1911,6 +1917,7 @@
               <w:rPr>
                 <w:webHidden/>
                 <w:rStyle w:val="IndexLink"/>
+                <w:vanish w:val="false"/>
               </w:rPr>
               <w:t>3.5 Outliers</w:t>
               <w:tab/>
@@ -1921,9 +1928,6 @@
         <w:p>
           <w:pPr>
             <w:pStyle w:val="Contents1"/>
-            <w:tabs>
-              <w:tab w:val="right" w:pos="9638" w:leader="dot"/>
-            </w:tabs>
             <w:rPr/>
           </w:pPr>
           <w:hyperlink w:anchor="__RefHeading___Toc1101_1264668351">
@@ -1931,6 +1935,7 @@
               <w:rPr>
                 <w:webHidden/>
                 <w:rStyle w:val="IndexLink"/>
+                <w:vanish w:val="false"/>
               </w:rPr>
               <w:t>4.0 CHAPTER FOUR: EXPLORATORY DATA ANALYSIS (EDA)</w:t>
               <w:tab/>
@@ -1952,6 +1957,7 @@
               <w:rPr>
                 <w:webHidden/>
                 <w:rStyle w:val="IndexLink"/>
+                <w:vanish w:val="false"/>
               </w:rPr>
               <w:t>4.1 Introduction</w:t>
               <w:tab/>
@@ -1973,6 +1979,7 @@
               <w:rPr>
                 <w:webHidden/>
                 <w:rStyle w:val="IndexLink"/>
+                <w:vanish w:val="false"/>
               </w:rPr>
               <w:t>4.2 Visualization</w:t>
               <w:tab/>
@@ -1994,6 +2001,7 @@
               <w:rPr>
                 <w:webHidden/>
                 <w:rStyle w:val="IndexLink"/>
+                <w:vanish w:val="false"/>
               </w:rPr>
               <w:t>4.2.1 Visualization of the distribution of gender</w:t>
               <w:tab/>
@@ -2015,6 +2023,7 @@
               <w:rPr>
                 <w:webHidden/>
                 <w:rStyle w:val="IndexLink"/>
+                <w:vanish w:val="false"/>
               </w:rPr>
               <w:t>4.2.3 Visualization of people in self employment based on gender</w:t>
               <w:tab/>
@@ -2036,6 +2045,7 @@
               <w:rPr>
                 <w:webHidden/>
                 <w:rStyle w:val="IndexLink"/>
+                <w:vanish w:val="false"/>
               </w:rPr>
               <w:t>4.2.4 Visualization of mental health issues in family of the respondents</w:t>
               <w:tab/>
@@ -2057,6 +2067,7 @@
               <w:rPr>
                 <w:webHidden/>
                 <w:rStyle w:val="IndexLink"/>
+                <w:vanish w:val="false"/>
               </w:rPr>
               <w:t>4.2.5 Visualization of number of employees based on type of company</w:t>
               <w:tab/>
@@ -2078,6 +2089,7 @@
               <w:rPr>
                 <w:webHidden/>
                 <w:rStyle w:val="IndexLink"/>
+                <w:vanish w:val="false"/>
               </w:rPr>
               <w:t>4.2.6 Visualization of wellness program based on number of employees</w:t>
               <w:tab/>
@@ -2099,6 +2111,7 @@
               <w:rPr>
                 <w:webHidden/>
                 <w:rStyle w:val="IndexLink"/>
+                <w:vanish w:val="false"/>
               </w:rPr>
               <w:t>4.2.7 Visualization of number of respondents by country</w:t>
               <w:tab/>
@@ -2120,6 +2133,7 @@
               <w:rPr>
                 <w:webHidden/>
                 <w:rStyle w:val="IndexLink"/>
+                <w:vanish w:val="false"/>
               </w:rPr>
               <w:t>4.2.8 Visualization of age</w:t>
               <w:tab/>
@@ -2130,9 +2144,6 @@
         <w:p>
           <w:pPr>
             <w:pStyle w:val="Contents1"/>
-            <w:tabs>
-              <w:tab w:val="right" w:pos="9638" w:leader="dot"/>
-            </w:tabs>
             <w:rPr/>
           </w:pPr>
           <w:hyperlink w:anchor="__RefHeading___Toc1123_1264668351">
@@ -2140,6 +2151,7 @@
               <w:rPr>
                 <w:webHidden/>
                 <w:rStyle w:val="IndexLink"/>
+                <w:vanish w:val="false"/>
               </w:rPr>
               <w:t>5.0 CHAPTER FIVE: MACHINE LEARNING (CLASSIFICATION)</w:t>
               <w:tab/>
@@ -2161,6 +2173,7 @@
               <w:rPr>
                 <w:webHidden/>
                 <w:rStyle w:val="IndexLink"/>
+                <w:vanish w:val="false"/>
               </w:rPr>
               <w:t>5.1 Introduction</w:t>
               <w:tab/>
@@ -2182,6 +2195,7 @@
               <w:rPr>
                 <w:webHidden/>
                 <w:rStyle w:val="IndexLink"/>
+                <w:vanish w:val="false"/>
               </w:rPr>
               <w:t>5.2 Feature engineering</w:t>
               <w:tab/>
@@ -2203,6 +2217,7 @@
               <w:rPr>
                 <w:webHidden/>
                 <w:rStyle w:val="IndexLink"/>
+                <w:vanish w:val="false"/>
               </w:rPr>
               <w:t>5.3 Separation of predictor and dependent variables</w:t>
               <w:tab/>
@@ -2224,6 +2239,7 @@
               <w:rPr>
                 <w:webHidden/>
                 <w:rStyle w:val="IndexLink"/>
+                <w:vanish w:val="false"/>
               </w:rPr>
               <w:t>5.4 Encoding the predictor variable</w:t>
               <w:tab/>
@@ -2245,6 +2261,7 @@
               <w:rPr>
                 <w:webHidden/>
                 <w:rStyle w:val="IndexLink"/>
+                <w:vanish w:val="false"/>
               </w:rPr>
               <w:t>5.5 Splitting the data into training and testing sets</w:t>
               <w:tab/>
@@ -2266,6 +2283,7 @@
               <w:rPr>
                 <w:webHidden/>
                 <w:rStyle w:val="IndexLink"/>
+                <w:vanish w:val="false"/>
               </w:rPr>
               <w:t>5.6 Building the classification models and cross validation</w:t>
               <w:tab/>
@@ -2287,6 +2305,7 @@
               <w:rPr>
                 <w:webHidden/>
                 <w:rStyle w:val="IndexLink"/>
+                <w:vanish w:val="false"/>
               </w:rPr>
               <w:t>5.6.1 Building the models</w:t>
               <w:tab/>
@@ -2308,6 +2327,7 @@
               <w:rPr>
                 <w:webHidden/>
                 <w:rStyle w:val="IndexLink"/>
+                <w:vanish w:val="false"/>
               </w:rPr>
               <w:t>5.6.2 Performance of the models</w:t>
               <w:tab/>
@@ -2329,6 +2349,7 @@
               <w:rPr>
                 <w:webHidden/>
                 <w:rStyle w:val="IndexLink"/>
+                <w:vanish w:val="false"/>
               </w:rPr>
               <w:t>5.6.3 Cross Validation</w:t>
               <w:tab/>
@@ -2350,6 +2371,7 @@
               <w:rPr>
                 <w:webHidden/>
                 <w:rStyle w:val="IndexLink"/>
+                <w:vanish w:val="false"/>
               </w:rPr>
               <w:t>5.7.1 Logistic Regression Classifier and Linear Discriminant Analysis Classifier</w:t>
               <w:tab/>
@@ -2371,6 +2393,7 @@
               <w:rPr>
                 <w:webHidden/>
                 <w:rStyle w:val="IndexLink"/>
+                <w:vanish w:val="false"/>
               </w:rPr>
               <w:t>5.7.2 Decision Tree Classifier</w:t>
               <w:tab/>
@@ -2392,6 +2415,7 @@
               <w:rPr>
                 <w:webHidden/>
                 <w:rStyle w:val="IndexLink"/>
+                <w:vanish w:val="false"/>
               </w:rPr>
               <w:t>5.7.3 Random Forest Classifier</w:t>
               <w:tab/>
@@ -2413,6 +2437,7 @@
               <w:rPr>
                 <w:webHidden/>
                 <w:rStyle w:val="IndexLink"/>
+                <w:vanish w:val="false"/>
               </w:rPr>
               <w:t>5.7.4 Gradient Boosting Classifier</w:t>
               <w:tab/>
@@ -2434,6 +2459,7 @@
               <w:rPr>
                 <w:webHidden/>
                 <w:rStyle w:val="IndexLink"/>
+                <w:vanish w:val="false"/>
               </w:rPr>
               <w:t>5.7.5 Extra Trees Classifier</w:t>
               <w:tab/>
@@ -2455,6 +2481,7 @@
               <w:rPr>
                 <w:webHidden/>
                 <w:rStyle w:val="IndexLink"/>
+                <w:vanish w:val="false"/>
               </w:rPr>
               <w:t>5.7.6 AdaBoost Classifier</w:t>
               <w:tab/>
@@ -2476,6 +2503,7 @@
               <w:rPr>
                 <w:webHidden/>
                 <w:rStyle w:val="IndexLink"/>
+                <w:vanish w:val="false"/>
               </w:rPr>
               <w:t>5.8 Scaling the data</w:t>
               <w:tab/>
@@ -2497,6 +2525,7 @@
               <w:rPr>
                 <w:webHidden/>
                 <w:rStyle w:val="IndexLink"/>
+                <w:vanish w:val="false"/>
               </w:rPr>
               <w:t>5.9 Building the classification models and cross validation using the scaled data</w:t>
               <w:tab/>
@@ -2518,6 +2547,7 @@
               <w:rPr>
                 <w:webHidden/>
                 <w:rStyle w:val="IndexLink"/>
+                <w:vanish w:val="false"/>
               </w:rPr>
               <w:t>5.9.1 Building the models using the scaled data</w:t>
               <w:tab/>
@@ -2539,6 +2569,7 @@
               <w:rPr>
                 <w:webHidden/>
                 <w:rStyle w:val="IndexLink"/>
+                <w:vanish w:val="false"/>
               </w:rPr>
               <w:t>5.9.2 Performance of the rebuilt data</w:t>
               <w:tab/>
@@ -2560,6 +2591,7 @@
               <w:rPr>
                 <w:webHidden/>
                 <w:rStyle w:val="IndexLink"/>
+                <w:vanish w:val="false"/>
               </w:rPr>
               <w:t>5.9.3 Cross validation</w:t>
               <w:tab/>
@@ -2581,6 +2613,7 @@
               <w:rPr>
                 <w:webHidden/>
                 <w:rStyle w:val="IndexLink"/>
+                <w:vanish w:val="false"/>
               </w:rPr>
               <w:t>5.10 Hyperparameter Tuning</w:t>
               <w:tab/>
@@ -2591,9 +2624,6 @@
         <w:p>
           <w:pPr>
             <w:pStyle w:val="Contents1"/>
-            <w:tabs>
-              <w:tab w:val="right" w:pos="9638" w:leader="dot"/>
-            </w:tabs>
             <w:rPr/>
           </w:pPr>
           <w:hyperlink w:anchor="__RefHeading___Toc1167_1264668351">
@@ -2602,6 +2632,7 @@
                 <w:webHidden/>
                 <w:rStyle w:val="IndexLink"/>
                 <w:i w:val="false"/>
+                <w:vanish w:val="false"/>
               </w:rPr>
               <w:t>6</w:t>
             </w:r>
@@ -2610,28 +2641,7 @@
                 <w:rStyle w:val="IndexLink"/>
                 <w:i w:val="false"/>
               </w:rPr>
-              <w:t xml:space="preserve">.0 CHAPTER </w:t>
-            </w:r>
-            <w:r>
-              <w:rPr>
-                <w:rStyle w:val="IndexLink"/>
-                <w:i w:val="false"/>
-              </w:rPr>
-              <w:t>SIX</w:t>
-            </w:r>
-            <w:r>
-              <w:rPr>
-                <w:rStyle w:val="IndexLink"/>
-                <w:i w:val="false"/>
-              </w:rPr>
-              <w:t xml:space="preserve">: </w:t>
-            </w:r>
-            <w:r>
-              <w:rPr>
-                <w:rStyle w:val="IndexLink"/>
-                <w:i w:val="false"/>
-              </w:rPr>
-              <w:t>DEPLOYING THE MACHINE LEARNING MODEL</w:t>
+              <w:t>.0 CHAPTER SIX: DEPLOYING THE MACHINE LEARNING MODEL</w:t>
             </w:r>
             <w:r>
               <w:rPr>
@@ -2645,9 +2655,6 @@
         <w:p>
           <w:pPr>
             <w:pStyle w:val="Contents1"/>
-            <w:tabs>
-              <w:tab w:val="right" w:pos="9638" w:leader="dot"/>
-            </w:tabs>
             <w:rPr/>
           </w:pPr>
           <w:hyperlink w:anchor="__RefHeading___Toc1169_1264668351">
@@ -2656,6 +2663,7 @@
                 <w:webHidden/>
                 <w:rStyle w:val="IndexLink"/>
                 <w:i w:val="false"/>
+                <w:vanish w:val="false"/>
               </w:rPr>
               <w:t>7</w:t>
             </w:r>
@@ -2664,21 +2672,7 @@
                 <w:rStyle w:val="IndexLink"/>
                 <w:i w:val="false"/>
               </w:rPr>
-              <w:t xml:space="preserve">.0 CHAPTER </w:t>
-            </w:r>
-            <w:r>
-              <w:rPr>
-                <w:rStyle w:val="IndexLink"/>
-                <w:i w:val="false"/>
-              </w:rPr>
-              <w:t>SEVEN</w:t>
-            </w:r>
-            <w:r>
-              <w:rPr>
-                <w:rStyle w:val="IndexLink"/>
-                <w:i w:val="false"/>
-              </w:rPr>
-              <w:t>: CRITICAL APPRAISAL</w:t>
+              <w:t>.0 CHAPTER SEVEN: CRITICAL APPRAISAL</w:t>
             </w:r>
             <w:r>
               <w:rPr>
@@ -2704,6 +2698,7 @@
                 <w:webHidden/>
                 <w:rStyle w:val="IndexLink"/>
                 <w:i w:val="false"/>
+                <w:vanish w:val="false"/>
               </w:rPr>
               <w:t xml:space="preserve">7.1 </w:t>
             </w:r>
@@ -2737,6 +2732,7 @@
               <w:rPr>
                 <w:webHidden/>
                 <w:rStyle w:val="IndexLink"/>
+                <w:vanish w:val="false"/>
               </w:rPr>
               <w:t>7.2 Challenges Encountered</w:t>
               <w:tab/>
@@ -2758,6 +2754,7 @@
               <w:rPr>
                 <w:webHidden/>
                 <w:rStyle w:val="IndexLink"/>
+                <w:vanish w:val="false"/>
               </w:rPr>
               <w:t>7.3 Lessons Learned</w:t>
               <w:tab/>
@@ -2779,6 +2776,7 @@
               <w:rPr>
                 <w:webHidden/>
                 <w:rStyle w:val="IndexLink"/>
+                <w:vanish w:val="false"/>
               </w:rPr>
               <w:t>7.4 Recommendations</w:t>
               <w:tab/>
@@ -2789,9 +2787,6 @@
         <w:p>
           <w:pPr>
             <w:pStyle w:val="Contents1"/>
-            <w:tabs>
-              <w:tab w:val="right" w:pos="9638" w:leader="dot"/>
-            </w:tabs>
             <w:rPr/>
           </w:pPr>
           <w:hyperlink w:anchor="__RefHeading___Toc1179_1264668351">
@@ -2799,6 +2794,7 @@
               <w:rPr>
                 <w:webHidden/>
                 <w:rStyle w:val="IndexLink"/>
+                <w:vanish w:val="false"/>
               </w:rPr>
               <w:t>REFERENCES</w:t>
               <w:tab/>
@@ -2809,9 +2805,6 @@
         <w:p>
           <w:pPr>
             <w:pStyle w:val="Contents1"/>
-            <w:tabs>
-              <w:tab w:val="right" w:pos="9638" w:leader="dot"/>
-            </w:tabs>
             <w:rPr/>
           </w:pPr>
           <w:hyperlink w:anchor="__RefHeading___Toc1181_1264668351">
@@ -2819,6 +2812,7 @@
               <w:rPr>
                 <w:webHidden/>
                 <w:rStyle w:val="IndexLink"/>
+                <w:vanish w:val="false"/>
               </w:rPr>
               <w:t>APPENDICES</w:t>
               <w:tab/>
@@ -2840,6 +2834,7 @@
               <w:rPr>
                 <w:webHidden/>
                 <w:rStyle w:val="IndexLink"/>
+                <w:vanish w:val="false"/>
               </w:rPr>
               <w:t>Appendix A: Installation of software and tools</w:t>
               <w:tab/>
@@ -2861,6 +2856,7 @@
               <w:rPr>
                 <w:webHidden/>
                 <w:rStyle w:val="IndexLink"/>
+                <w:vanish w:val="false"/>
               </w:rPr>
               <w:t>Installation of python</w:t>
               <w:tab/>
@@ -2883,6 +2879,7 @@
                 <w:webHidden/>
                 <w:rStyle w:val="IndexLink"/>
                 <w:i w:val="false"/>
+                <w:vanish w:val="false"/>
               </w:rPr>
               <w:t xml:space="preserve">Installation of </w:t>
             </w:r>
@@ -2917,6 +2914,7 @@
                 <w:webHidden/>
                 <w:rStyle w:val="IndexLink"/>
                 <w:i w:val="false"/>
+                <w:vanish w:val="false"/>
               </w:rPr>
               <w:t xml:space="preserve">Installation of </w:t>
             </w:r>
@@ -2950,6 +2948,7 @@
               <w:rPr>
                 <w:webHidden/>
                 <w:rStyle w:val="IndexLink"/>
+                <w:vanish w:val="false"/>
               </w:rPr>
               <w:t>Installation of python libraries</w:t>
               <w:tab/>
@@ -2959,6 +2958,7 @@
           <w:r>
             <w:rPr>
               <w:rStyle w:val="IndexLink"/>
+              <w:vanish w:val="false"/>
             </w:rPr>
             <w:fldChar w:fldCharType="end"/>
           </w:r>
@@ -3507,7 +3507,7 @@
                 <wp:positionV relativeFrom="paragraph">
                   <wp:posOffset>2451100</wp:posOffset>
                 </wp:positionV>
-                <wp:extent cx="3734435" cy="604520"/>
+                <wp:extent cx="3735070" cy="605155"/>
                 <wp:effectExtent l="0" t="0" r="0" b="0"/>
                 <wp:wrapNone/>
                 <wp:docPr id="1" name="Image3"/>
@@ -3518,7 +3518,7 @@
                       <wps:spPr>
                         <a:xfrm>
                           <a:off x="0" y="0"/>
-                          <a:ext cx="3733920" cy="603720"/>
+                          <a:ext cx="3734280" cy="604440"/>
                         </a:xfrm>
                         <a:custGeom>
                           <a:avLst/>
@@ -3690,7 +3690,7 @@
                 <wp:positionV relativeFrom="paragraph">
                   <wp:posOffset>76200</wp:posOffset>
                 </wp:positionV>
-                <wp:extent cx="3734435" cy="604520"/>
+                <wp:extent cx="3735070" cy="605155"/>
                 <wp:effectExtent l="0" t="0" r="0" b="0"/>
                 <wp:wrapNone/>
                 <wp:docPr id="3" name="Image1"/>
@@ -3701,7 +3701,7 @@
                       <wps:spPr>
                         <a:xfrm>
                           <a:off x="0" y="0"/>
-                          <a:ext cx="3733920" cy="603720"/>
+                          <a:ext cx="3734280" cy="604440"/>
                         </a:xfrm>
                         <a:custGeom>
                           <a:avLst/>
@@ -3873,7 +3873,7 @@
                 <wp:positionV relativeFrom="paragraph">
                   <wp:posOffset>1257300</wp:posOffset>
                 </wp:positionV>
-                <wp:extent cx="3734435" cy="604520"/>
+                <wp:extent cx="3735070" cy="605155"/>
                 <wp:effectExtent l="0" t="0" r="0" b="0"/>
                 <wp:wrapNone/>
                 <wp:docPr id="5" name="Image2"/>
@@ -3884,7 +3884,7 @@
                       <wps:spPr>
                         <a:xfrm>
                           <a:off x="0" y="0"/>
-                          <a:ext cx="3733920" cy="603720"/>
+                          <a:ext cx="3734280" cy="604440"/>
                         </a:xfrm>
                         <a:custGeom>
                           <a:avLst/>
@@ -4056,7 +4056,7 @@
                 <wp:positionV relativeFrom="paragraph">
                   <wp:posOffset>5410200</wp:posOffset>
                 </wp:positionV>
-                <wp:extent cx="139700" cy="652145"/>
+                <wp:extent cx="140335" cy="652780"/>
                 <wp:effectExtent l="0" t="0" r="0" b="0"/>
                 <wp:wrapNone/>
                 <wp:docPr id="7" name="Image11"/>
@@ -4067,7 +4067,7 @@
                       <wps:spPr>
                         <a:xfrm>
                           <a:off x="0" y="0"/>
-                          <a:ext cx="138960" cy="651600"/>
+                          <a:ext cx="139680" cy="652320"/>
                         </a:xfrm>
                         <a:custGeom>
                           <a:avLst/>
@@ -4141,7 +4141,7 @@
                 <wp:positionV relativeFrom="paragraph">
                   <wp:posOffset>3644900</wp:posOffset>
                 </wp:positionV>
-                <wp:extent cx="3734435" cy="604520"/>
+                <wp:extent cx="3735070" cy="605155"/>
                 <wp:effectExtent l="0" t="0" r="0" b="0"/>
                 <wp:wrapNone/>
                 <wp:docPr id="8" name="Image4"/>
@@ -4152,7 +4152,7 @@
                       <wps:spPr>
                         <a:xfrm>
                           <a:off x="0" y="0"/>
-                          <a:ext cx="3733920" cy="603720"/>
+                          <a:ext cx="3734280" cy="604440"/>
                         </a:xfrm>
                         <a:custGeom>
                           <a:avLst/>
@@ -4324,7 +4324,7 @@
                 <wp:positionV relativeFrom="paragraph">
                   <wp:posOffset>4838700</wp:posOffset>
                 </wp:positionV>
-                <wp:extent cx="3734435" cy="604520"/>
+                <wp:extent cx="3735070" cy="605155"/>
                 <wp:effectExtent l="0" t="0" r="0" b="0"/>
                 <wp:wrapNone/>
                 <wp:docPr id="10" name="Image5"/>
@@ -4335,7 +4335,7 @@
                       <wps:spPr>
                         <a:xfrm>
                           <a:off x="0" y="0"/>
-                          <a:ext cx="3733920" cy="603720"/>
+                          <a:ext cx="3734280" cy="604440"/>
                         </a:xfrm>
                         <a:custGeom>
                           <a:avLst/>
@@ -4507,7 +4507,7 @@
                 <wp:positionV relativeFrom="paragraph">
                   <wp:posOffset>6045200</wp:posOffset>
                 </wp:positionV>
-                <wp:extent cx="3734435" cy="604520"/>
+                <wp:extent cx="3735070" cy="605155"/>
                 <wp:effectExtent l="0" t="0" r="0" b="0"/>
                 <wp:wrapNone/>
                 <wp:docPr id="12" name="Image6"/>
@@ -4518,7 +4518,7 @@
                       <wps:spPr>
                         <a:xfrm>
                           <a:off x="0" y="0"/>
-                          <a:ext cx="3733920" cy="603720"/>
+                          <a:ext cx="3734280" cy="604440"/>
                         </a:xfrm>
                         <a:custGeom>
                           <a:avLst/>
@@ -4690,7 +4690,7 @@
                 <wp:positionV relativeFrom="paragraph">
                   <wp:posOffset>647700</wp:posOffset>
                 </wp:positionV>
-                <wp:extent cx="139700" cy="644525"/>
+                <wp:extent cx="140335" cy="645160"/>
                 <wp:effectExtent l="0" t="0" r="0" b="0"/>
                 <wp:wrapNone/>
                 <wp:docPr id="14" name="Image7"/>
@@ -4701,7 +4701,7 @@
                       <wps:spPr>
                         <a:xfrm>
                           <a:off x="0" y="0"/>
-                          <a:ext cx="138960" cy="644040"/>
+                          <a:ext cx="139680" cy="644400"/>
                         </a:xfrm>
                         <a:custGeom>
                           <a:avLst/>
@@ -4775,7 +4775,7 @@
                 <wp:positionV relativeFrom="paragraph">
                   <wp:posOffset>1841500</wp:posOffset>
                 </wp:positionV>
-                <wp:extent cx="139700" cy="644525"/>
+                <wp:extent cx="140335" cy="645160"/>
                 <wp:effectExtent l="0" t="0" r="0" b="0"/>
                 <wp:wrapNone/>
                 <wp:docPr id="15" name="Image8"/>
@@ -4786,7 +4786,7 @@
                       <wps:spPr>
                         <a:xfrm>
                           <a:off x="0" y="0"/>
-                          <a:ext cx="138960" cy="644040"/>
+                          <a:ext cx="139680" cy="644400"/>
                         </a:xfrm>
                         <a:custGeom>
                           <a:avLst/>
@@ -4860,7 +4860,7 @@
                 <wp:positionV relativeFrom="paragraph">
                   <wp:posOffset>3022600</wp:posOffset>
                 </wp:positionV>
-                <wp:extent cx="139700" cy="644525"/>
+                <wp:extent cx="140335" cy="645160"/>
                 <wp:effectExtent l="0" t="0" r="0" b="0"/>
                 <wp:wrapNone/>
                 <wp:docPr id="16" name="Image9"/>
@@ -4871,7 +4871,7 @@
                       <wps:spPr>
                         <a:xfrm>
                           <a:off x="0" y="0"/>
-                          <a:ext cx="138960" cy="644040"/>
+                          <a:ext cx="139680" cy="644400"/>
                         </a:xfrm>
                         <a:custGeom>
                           <a:avLst/>
@@ -4945,7 +4945,7 @@
                 <wp:positionV relativeFrom="paragraph">
                   <wp:posOffset>4216400</wp:posOffset>
                 </wp:positionV>
-                <wp:extent cx="139700" cy="652145"/>
+                <wp:extent cx="140335" cy="652780"/>
                 <wp:effectExtent l="0" t="0" r="0" b="0"/>
                 <wp:wrapNone/>
                 <wp:docPr id="17" name="Image10"/>
@@ -4956,7 +4956,7 @@
                       <wps:spPr>
                         <a:xfrm>
                           <a:off x="0" y="0"/>
-                          <a:ext cx="138960" cy="651600"/>
+                          <a:ext cx="139680" cy="652320"/>
                         </a:xfrm>
                         <a:custGeom>
                           <a:avLst/>
@@ -8991,7 +8991,10 @@
         </w:rPr>
       </w:pPr>
       <w:r>
-        <w:rPr/>
+        <w:rPr>
+          <w:b w:val="false"/>
+          <w:u w:val="none"/>
+        </w:rPr>
       </w:r>
     </w:p>
     <w:p>
@@ -9543,7 +9546,13 @@
         </w:rPr>
       </w:pPr>
       <w:r>
-        <w:rPr/>
+        <w:rPr>
+          <w:rFonts w:eastAsia="Times New Roman" w:cs="Times New Roman" w:ascii="Times New Roman" w:hAnsi="Times New Roman"/>
+          <w:b w:val="false"/>
+          <w:sz w:val="24"/>
+          <w:szCs w:val="24"/>
+          <w:u w:val="single"/>
+        </w:rPr>
         <w:drawing>
           <wp:anchor behindDoc="0" distT="0" distB="0" distL="0" distR="0" simplePos="0" locked="0" layoutInCell="0" allowOverlap="1" relativeHeight="21">
             <wp:simplePos x="0" y="0"/>
@@ -9610,277 +9619,351 @@
         </w:rPr>
       </w:pPr>
       <w:r>
-        <w:rPr/>
-      </w:r>
-    </w:p>
-    <w:p>
-      <w:pPr>
-        <w:pStyle w:val="LOnormal"/>
-        <w:jc w:val="left"/>
-        <w:rPr>
-          <w:b w:val="false"/>
-          <w:b w:val="false"/>
-        </w:rPr>
-      </w:pPr>
-      <w:r>
-        <w:rPr>
-          <w:b w:val="false"/>
-        </w:rPr>
-      </w:r>
-    </w:p>
-    <w:p>
-      <w:pPr>
-        <w:pStyle w:val="LOnormal"/>
-        <w:jc w:val="left"/>
-        <w:rPr>
-          <w:rFonts w:ascii="Times New Roman" w:hAnsi="Times New Roman" w:eastAsia="Times New Roman" w:cs="Times New Roman"/>
-          <w:b w:val="false"/>
-          <w:b w:val="false"/>
-          <w:u w:val="none"/>
-        </w:rPr>
-      </w:pPr>
-      <w:r>
-        <w:rPr/>
-      </w:r>
-    </w:p>
-    <w:p>
-      <w:pPr>
-        <w:pStyle w:val="LOnormal"/>
-        <w:jc w:val="left"/>
-        <w:rPr>
-          <w:rFonts w:ascii="Times New Roman" w:hAnsi="Times New Roman" w:eastAsia="Times New Roman" w:cs="Times New Roman"/>
-          <w:b w:val="false"/>
-          <w:b w:val="false"/>
-          <w:u w:val="none"/>
-        </w:rPr>
-      </w:pPr>
-      <w:r>
-        <w:rPr/>
-      </w:r>
-    </w:p>
-    <w:p>
-      <w:pPr>
-        <w:pStyle w:val="LOnormal"/>
-        <w:jc w:val="left"/>
-        <w:rPr>
-          <w:rFonts w:ascii="Times New Roman" w:hAnsi="Times New Roman" w:eastAsia="Times New Roman" w:cs="Times New Roman"/>
-          <w:b w:val="false"/>
-          <w:b w:val="false"/>
-          <w:u w:val="none"/>
-        </w:rPr>
-      </w:pPr>
-      <w:r>
-        <w:rPr/>
-      </w:r>
-    </w:p>
-    <w:p>
-      <w:pPr>
-        <w:pStyle w:val="LOnormal"/>
-        <w:jc w:val="left"/>
-        <w:rPr>
-          <w:rFonts w:ascii="Times New Roman" w:hAnsi="Times New Roman" w:eastAsia="Times New Roman" w:cs="Times New Roman"/>
-          <w:b w:val="false"/>
-          <w:b w:val="false"/>
-          <w:u w:val="none"/>
-        </w:rPr>
-      </w:pPr>
-      <w:r>
-        <w:rPr/>
-      </w:r>
-    </w:p>
-    <w:p>
-      <w:pPr>
-        <w:pStyle w:val="LOnormal"/>
-        <w:jc w:val="left"/>
-        <w:rPr>
-          <w:rFonts w:ascii="Times New Roman" w:hAnsi="Times New Roman" w:eastAsia="Times New Roman" w:cs="Times New Roman"/>
-          <w:b w:val="false"/>
-          <w:b w:val="false"/>
-          <w:u w:val="none"/>
-        </w:rPr>
-      </w:pPr>
-      <w:r>
-        <w:rPr/>
-      </w:r>
-    </w:p>
-    <w:p>
-      <w:pPr>
-        <w:pStyle w:val="LOnormal"/>
-        <w:jc w:val="left"/>
-        <w:rPr>
-          <w:rFonts w:ascii="Times New Roman" w:hAnsi="Times New Roman" w:eastAsia="Times New Roman" w:cs="Times New Roman"/>
-          <w:b w:val="false"/>
-          <w:b w:val="false"/>
-          <w:u w:val="none"/>
-        </w:rPr>
-      </w:pPr>
-      <w:r>
-        <w:rPr/>
-      </w:r>
-    </w:p>
-    <w:p>
-      <w:pPr>
-        <w:pStyle w:val="LOnormal"/>
-        <w:jc w:val="left"/>
-        <w:rPr>
-          <w:rFonts w:ascii="Times New Roman" w:hAnsi="Times New Roman" w:eastAsia="Times New Roman" w:cs="Times New Roman"/>
-          <w:b w:val="false"/>
-          <w:b w:val="false"/>
-          <w:u w:val="none"/>
-        </w:rPr>
-      </w:pPr>
-      <w:r>
-        <w:rPr/>
-      </w:r>
-    </w:p>
-    <w:p>
-      <w:pPr>
-        <w:pStyle w:val="LOnormal"/>
-        <w:jc w:val="left"/>
-        <w:rPr>
-          <w:rFonts w:ascii="Times New Roman" w:hAnsi="Times New Roman" w:eastAsia="Times New Roman" w:cs="Times New Roman"/>
-          <w:b w:val="false"/>
-          <w:b w:val="false"/>
-          <w:u w:val="none"/>
-        </w:rPr>
-      </w:pPr>
-      <w:r>
-        <w:rPr/>
-      </w:r>
-    </w:p>
-    <w:p>
-      <w:pPr>
-        <w:pStyle w:val="LOnormal"/>
-        <w:jc w:val="left"/>
-        <w:rPr>
-          <w:rFonts w:ascii="Times New Roman" w:hAnsi="Times New Roman" w:eastAsia="Times New Roman" w:cs="Times New Roman"/>
-          <w:b w:val="false"/>
-          <w:b w:val="false"/>
-          <w:u w:val="none"/>
-        </w:rPr>
-      </w:pPr>
-      <w:r>
-        <w:rPr/>
-      </w:r>
-    </w:p>
-    <w:p>
-      <w:pPr>
-        <w:pStyle w:val="LOnormal"/>
-        <w:jc w:val="left"/>
-        <w:rPr>
-          <w:rFonts w:ascii="Times New Roman" w:hAnsi="Times New Roman" w:eastAsia="Times New Roman" w:cs="Times New Roman"/>
-          <w:b w:val="false"/>
-          <w:b w:val="false"/>
-          <w:u w:val="none"/>
-        </w:rPr>
-      </w:pPr>
-      <w:r>
-        <w:rPr/>
-      </w:r>
-    </w:p>
-    <w:p>
-      <w:pPr>
-        <w:pStyle w:val="LOnormal"/>
-        <w:jc w:val="left"/>
-        <w:rPr>
-          <w:rFonts w:ascii="Times New Roman" w:hAnsi="Times New Roman" w:eastAsia="Times New Roman" w:cs="Times New Roman"/>
-          <w:b w:val="false"/>
-          <w:b w:val="false"/>
-          <w:u w:val="none"/>
-        </w:rPr>
-      </w:pPr>
-      <w:r>
-        <w:rPr/>
-      </w:r>
-    </w:p>
-    <w:p>
-      <w:pPr>
-        <w:pStyle w:val="LOnormal"/>
-        <w:jc w:val="left"/>
-        <w:rPr>
-          <w:rFonts w:ascii="Times New Roman" w:hAnsi="Times New Roman" w:eastAsia="Times New Roman" w:cs="Times New Roman"/>
-          <w:b w:val="false"/>
-          <w:b w:val="false"/>
-          <w:u w:val="none"/>
-        </w:rPr>
-      </w:pPr>
-      <w:r>
-        <w:rPr/>
-      </w:r>
-    </w:p>
-    <w:p>
-      <w:pPr>
-        <w:pStyle w:val="LOnormal"/>
-        <w:jc w:val="left"/>
-        <w:rPr>
-          <w:rFonts w:ascii="Times New Roman" w:hAnsi="Times New Roman" w:eastAsia="Times New Roman" w:cs="Times New Roman"/>
-          <w:b w:val="false"/>
-          <w:b w:val="false"/>
-          <w:u w:val="none"/>
-        </w:rPr>
-      </w:pPr>
-      <w:r>
-        <w:rPr/>
-      </w:r>
-    </w:p>
-    <w:p>
-      <w:pPr>
-        <w:pStyle w:val="LOnormal"/>
-        <w:jc w:val="left"/>
-        <w:rPr>
-          <w:rFonts w:ascii="Times New Roman" w:hAnsi="Times New Roman" w:eastAsia="Times New Roman" w:cs="Times New Roman"/>
-          <w:b w:val="false"/>
-          <w:b w:val="false"/>
-          <w:u w:val="none"/>
-        </w:rPr>
-      </w:pPr>
-      <w:r>
-        <w:rPr/>
-      </w:r>
-    </w:p>
-    <w:p>
-      <w:pPr>
-        <w:pStyle w:val="LOnormal"/>
-        <w:jc w:val="left"/>
-        <w:rPr>
-          <w:rFonts w:ascii="Times New Roman" w:hAnsi="Times New Roman" w:eastAsia="Times New Roman" w:cs="Times New Roman"/>
-          <w:b w:val="false"/>
-          <w:b w:val="false"/>
-          <w:u w:val="none"/>
-        </w:rPr>
-      </w:pPr>
-      <w:r>
-        <w:rPr/>
-      </w:r>
-    </w:p>
-    <w:p>
-      <w:pPr>
-        <w:pStyle w:val="LOnormal"/>
-        <w:jc w:val="left"/>
-        <w:rPr>
-          <w:rFonts w:ascii="Times New Roman" w:hAnsi="Times New Roman" w:eastAsia="Times New Roman" w:cs="Times New Roman"/>
-          <w:b w:val="false"/>
-          <w:b w:val="false"/>
-          <w:u w:val="none"/>
-        </w:rPr>
-      </w:pPr>
-      <w:r>
-        <w:rPr/>
-      </w:r>
-    </w:p>
-    <w:p>
-      <w:pPr>
-        <w:pStyle w:val="LOnormal"/>
-        <w:jc w:val="left"/>
-        <w:rPr>
-          <w:rFonts w:ascii="Times New Roman" w:hAnsi="Times New Roman" w:eastAsia="Times New Roman" w:cs="Times New Roman"/>
-          <w:b w:val="false"/>
-          <w:b w:val="false"/>
-          <w:u w:val="none"/>
-        </w:rPr>
-      </w:pPr>
-      <w:r>
-        <w:rPr/>
+        <w:rPr>
+          <w:rFonts w:eastAsia="Times New Roman" w:cs="Times New Roman" w:ascii="Times New Roman" w:hAnsi="Times New Roman"/>
+          <w:b w:val="false"/>
+          <w:sz w:val="24"/>
+          <w:szCs w:val="24"/>
+          <w:u w:val="single"/>
+        </w:rPr>
+      </w:r>
+    </w:p>
+    <w:p>
+      <w:pPr>
+        <w:pStyle w:val="LOnormal"/>
+        <w:jc w:val="left"/>
+        <w:rPr>
+          <w:b w:val="false"/>
+          <w:b w:val="false"/>
+        </w:rPr>
+      </w:pPr>
+      <w:r>
+        <w:rPr>
+          <w:b w:val="false"/>
+        </w:rPr>
+      </w:r>
+    </w:p>
+    <w:p>
+      <w:pPr>
+        <w:pStyle w:val="LOnormal"/>
+        <w:jc w:val="left"/>
+        <w:rPr>
+          <w:rFonts w:ascii="Times New Roman" w:hAnsi="Times New Roman" w:eastAsia="Times New Roman" w:cs="Times New Roman"/>
+          <w:b w:val="false"/>
+          <w:b w:val="false"/>
+          <w:u w:val="none"/>
+        </w:rPr>
+      </w:pPr>
+      <w:r>
+        <w:rPr>
+          <w:rFonts w:eastAsia="Times New Roman" w:cs="Times New Roman" w:ascii="Times New Roman" w:hAnsi="Times New Roman"/>
+          <w:b w:val="false"/>
+          <w:u w:val="none"/>
+        </w:rPr>
+      </w:r>
+    </w:p>
+    <w:p>
+      <w:pPr>
+        <w:pStyle w:val="LOnormal"/>
+        <w:jc w:val="left"/>
+        <w:rPr>
+          <w:rFonts w:ascii="Times New Roman" w:hAnsi="Times New Roman" w:eastAsia="Times New Roman" w:cs="Times New Roman"/>
+          <w:b w:val="false"/>
+          <w:b w:val="false"/>
+          <w:u w:val="none"/>
+        </w:rPr>
+      </w:pPr>
+      <w:r>
+        <w:rPr>
+          <w:rFonts w:eastAsia="Times New Roman" w:cs="Times New Roman" w:ascii="Times New Roman" w:hAnsi="Times New Roman"/>
+          <w:b w:val="false"/>
+          <w:u w:val="none"/>
+        </w:rPr>
+      </w:r>
+    </w:p>
+    <w:p>
+      <w:pPr>
+        <w:pStyle w:val="LOnormal"/>
+        <w:jc w:val="left"/>
+        <w:rPr>
+          <w:rFonts w:ascii="Times New Roman" w:hAnsi="Times New Roman" w:eastAsia="Times New Roman" w:cs="Times New Roman"/>
+          <w:b w:val="false"/>
+          <w:b w:val="false"/>
+          <w:u w:val="none"/>
+        </w:rPr>
+      </w:pPr>
+      <w:r>
+        <w:rPr>
+          <w:rFonts w:eastAsia="Times New Roman" w:cs="Times New Roman" w:ascii="Times New Roman" w:hAnsi="Times New Roman"/>
+          <w:b w:val="false"/>
+          <w:u w:val="none"/>
+        </w:rPr>
+      </w:r>
+    </w:p>
+    <w:p>
+      <w:pPr>
+        <w:pStyle w:val="LOnormal"/>
+        <w:jc w:val="left"/>
+        <w:rPr>
+          <w:rFonts w:ascii="Times New Roman" w:hAnsi="Times New Roman" w:eastAsia="Times New Roman" w:cs="Times New Roman"/>
+          <w:b w:val="false"/>
+          <w:b w:val="false"/>
+          <w:u w:val="none"/>
+        </w:rPr>
+      </w:pPr>
+      <w:r>
+        <w:rPr>
+          <w:rFonts w:eastAsia="Times New Roman" w:cs="Times New Roman" w:ascii="Times New Roman" w:hAnsi="Times New Roman"/>
+          <w:b w:val="false"/>
+          <w:u w:val="none"/>
+        </w:rPr>
+      </w:r>
+    </w:p>
+    <w:p>
+      <w:pPr>
+        <w:pStyle w:val="LOnormal"/>
+        <w:jc w:val="left"/>
+        <w:rPr>
+          <w:rFonts w:ascii="Times New Roman" w:hAnsi="Times New Roman" w:eastAsia="Times New Roman" w:cs="Times New Roman"/>
+          <w:b w:val="false"/>
+          <w:b w:val="false"/>
+          <w:u w:val="none"/>
+        </w:rPr>
+      </w:pPr>
+      <w:r>
+        <w:rPr>
+          <w:rFonts w:eastAsia="Times New Roman" w:cs="Times New Roman" w:ascii="Times New Roman" w:hAnsi="Times New Roman"/>
+          <w:b w:val="false"/>
+          <w:u w:val="none"/>
+        </w:rPr>
+      </w:r>
+    </w:p>
+    <w:p>
+      <w:pPr>
+        <w:pStyle w:val="LOnormal"/>
+        <w:jc w:val="left"/>
+        <w:rPr>
+          <w:rFonts w:ascii="Times New Roman" w:hAnsi="Times New Roman" w:eastAsia="Times New Roman" w:cs="Times New Roman"/>
+          <w:b w:val="false"/>
+          <w:b w:val="false"/>
+          <w:u w:val="none"/>
+        </w:rPr>
+      </w:pPr>
+      <w:r>
+        <w:rPr>
+          <w:rFonts w:eastAsia="Times New Roman" w:cs="Times New Roman" w:ascii="Times New Roman" w:hAnsi="Times New Roman"/>
+          <w:b w:val="false"/>
+          <w:u w:val="none"/>
+        </w:rPr>
+      </w:r>
+    </w:p>
+    <w:p>
+      <w:pPr>
+        <w:pStyle w:val="LOnormal"/>
+        <w:jc w:val="left"/>
+        <w:rPr>
+          <w:rFonts w:ascii="Times New Roman" w:hAnsi="Times New Roman" w:eastAsia="Times New Roman" w:cs="Times New Roman"/>
+          <w:b w:val="false"/>
+          <w:b w:val="false"/>
+          <w:u w:val="none"/>
+        </w:rPr>
+      </w:pPr>
+      <w:r>
+        <w:rPr>
+          <w:rFonts w:eastAsia="Times New Roman" w:cs="Times New Roman" w:ascii="Times New Roman" w:hAnsi="Times New Roman"/>
+          <w:b w:val="false"/>
+          <w:u w:val="none"/>
+        </w:rPr>
+      </w:r>
+    </w:p>
+    <w:p>
+      <w:pPr>
+        <w:pStyle w:val="LOnormal"/>
+        <w:jc w:val="left"/>
+        <w:rPr>
+          <w:rFonts w:ascii="Times New Roman" w:hAnsi="Times New Roman" w:eastAsia="Times New Roman" w:cs="Times New Roman"/>
+          <w:b w:val="false"/>
+          <w:b w:val="false"/>
+          <w:u w:val="none"/>
+        </w:rPr>
+      </w:pPr>
+      <w:r>
+        <w:rPr>
+          <w:rFonts w:eastAsia="Times New Roman" w:cs="Times New Roman" w:ascii="Times New Roman" w:hAnsi="Times New Roman"/>
+          <w:b w:val="false"/>
+          <w:u w:val="none"/>
+        </w:rPr>
+      </w:r>
+    </w:p>
+    <w:p>
+      <w:pPr>
+        <w:pStyle w:val="LOnormal"/>
+        <w:jc w:val="left"/>
+        <w:rPr>
+          <w:rFonts w:ascii="Times New Roman" w:hAnsi="Times New Roman" w:eastAsia="Times New Roman" w:cs="Times New Roman"/>
+          <w:b w:val="false"/>
+          <w:b w:val="false"/>
+          <w:u w:val="none"/>
+        </w:rPr>
+      </w:pPr>
+      <w:r>
+        <w:rPr>
+          <w:rFonts w:eastAsia="Times New Roman" w:cs="Times New Roman" w:ascii="Times New Roman" w:hAnsi="Times New Roman"/>
+          <w:b w:val="false"/>
+          <w:u w:val="none"/>
+        </w:rPr>
+      </w:r>
+    </w:p>
+    <w:p>
+      <w:pPr>
+        <w:pStyle w:val="LOnormal"/>
+        <w:jc w:val="left"/>
+        <w:rPr>
+          <w:rFonts w:ascii="Times New Roman" w:hAnsi="Times New Roman" w:eastAsia="Times New Roman" w:cs="Times New Roman"/>
+          <w:b w:val="false"/>
+          <w:b w:val="false"/>
+          <w:u w:val="none"/>
+        </w:rPr>
+      </w:pPr>
+      <w:r>
+        <w:rPr>
+          <w:rFonts w:eastAsia="Times New Roman" w:cs="Times New Roman" w:ascii="Times New Roman" w:hAnsi="Times New Roman"/>
+          <w:b w:val="false"/>
+          <w:u w:val="none"/>
+        </w:rPr>
+      </w:r>
+    </w:p>
+    <w:p>
+      <w:pPr>
+        <w:pStyle w:val="LOnormal"/>
+        <w:jc w:val="left"/>
+        <w:rPr>
+          <w:rFonts w:ascii="Times New Roman" w:hAnsi="Times New Roman" w:eastAsia="Times New Roman" w:cs="Times New Roman"/>
+          <w:b w:val="false"/>
+          <w:b w:val="false"/>
+          <w:u w:val="none"/>
+        </w:rPr>
+      </w:pPr>
+      <w:r>
+        <w:rPr>
+          <w:rFonts w:eastAsia="Times New Roman" w:cs="Times New Roman" w:ascii="Times New Roman" w:hAnsi="Times New Roman"/>
+          <w:b w:val="false"/>
+          <w:u w:val="none"/>
+        </w:rPr>
+      </w:r>
+    </w:p>
+    <w:p>
+      <w:pPr>
+        <w:pStyle w:val="LOnormal"/>
+        <w:jc w:val="left"/>
+        <w:rPr>
+          <w:rFonts w:ascii="Times New Roman" w:hAnsi="Times New Roman" w:eastAsia="Times New Roman" w:cs="Times New Roman"/>
+          <w:b w:val="false"/>
+          <w:b w:val="false"/>
+          <w:u w:val="none"/>
+        </w:rPr>
+      </w:pPr>
+      <w:r>
+        <w:rPr>
+          <w:rFonts w:eastAsia="Times New Roman" w:cs="Times New Roman" w:ascii="Times New Roman" w:hAnsi="Times New Roman"/>
+          <w:b w:val="false"/>
+          <w:u w:val="none"/>
+        </w:rPr>
+      </w:r>
+    </w:p>
+    <w:p>
+      <w:pPr>
+        <w:pStyle w:val="LOnormal"/>
+        <w:jc w:val="left"/>
+        <w:rPr>
+          <w:rFonts w:ascii="Times New Roman" w:hAnsi="Times New Roman" w:eastAsia="Times New Roman" w:cs="Times New Roman"/>
+          <w:b w:val="false"/>
+          <w:b w:val="false"/>
+          <w:u w:val="none"/>
+        </w:rPr>
+      </w:pPr>
+      <w:r>
+        <w:rPr>
+          <w:rFonts w:eastAsia="Times New Roman" w:cs="Times New Roman" w:ascii="Times New Roman" w:hAnsi="Times New Roman"/>
+          <w:b w:val="false"/>
+          <w:u w:val="none"/>
+        </w:rPr>
+      </w:r>
+    </w:p>
+    <w:p>
+      <w:pPr>
+        <w:pStyle w:val="LOnormal"/>
+        <w:jc w:val="left"/>
+        <w:rPr>
+          <w:rFonts w:ascii="Times New Roman" w:hAnsi="Times New Roman" w:eastAsia="Times New Roman" w:cs="Times New Roman"/>
+          <w:b w:val="false"/>
+          <w:b w:val="false"/>
+          <w:u w:val="none"/>
+        </w:rPr>
+      </w:pPr>
+      <w:r>
+        <w:rPr>
+          <w:rFonts w:eastAsia="Times New Roman" w:cs="Times New Roman" w:ascii="Times New Roman" w:hAnsi="Times New Roman"/>
+          <w:b w:val="false"/>
+          <w:u w:val="none"/>
+        </w:rPr>
+      </w:r>
+    </w:p>
+    <w:p>
+      <w:pPr>
+        <w:pStyle w:val="LOnormal"/>
+        <w:jc w:val="left"/>
+        <w:rPr>
+          <w:rFonts w:ascii="Times New Roman" w:hAnsi="Times New Roman" w:eastAsia="Times New Roman" w:cs="Times New Roman"/>
+          <w:b w:val="false"/>
+          <w:b w:val="false"/>
+          <w:u w:val="none"/>
+        </w:rPr>
+      </w:pPr>
+      <w:r>
+        <w:rPr>
+          <w:rFonts w:eastAsia="Times New Roman" w:cs="Times New Roman" w:ascii="Times New Roman" w:hAnsi="Times New Roman"/>
+          <w:b w:val="false"/>
+          <w:u w:val="none"/>
+        </w:rPr>
+      </w:r>
+    </w:p>
+    <w:p>
+      <w:pPr>
+        <w:pStyle w:val="LOnormal"/>
+        <w:jc w:val="left"/>
+        <w:rPr>
+          <w:rFonts w:ascii="Times New Roman" w:hAnsi="Times New Roman" w:eastAsia="Times New Roman" w:cs="Times New Roman"/>
+          <w:b w:val="false"/>
+          <w:b w:val="false"/>
+          <w:u w:val="none"/>
+        </w:rPr>
+      </w:pPr>
+      <w:r>
+        <w:rPr>
+          <w:rFonts w:eastAsia="Times New Roman" w:cs="Times New Roman" w:ascii="Times New Roman" w:hAnsi="Times New Roman"/>
+          <w:b w:val="false"/>
+          <w:u w:val="none"/>
+        </w:rPr>
+      </w:r>
+    </w:p>
+    <w:p>
+      <w:pPr>
+        <w:pStyle w:val="LOnormal"/>
+        <w:jc w:val="left"/>
+        <w:rPr>
+          <w:rFonts w:ascii="Times New Roman" w:hAnsi="Times New Roman" w:eastAsia="Times New Roman" w:cs="Times New Roman"/>
+          <w:b w:val="false"/>
+          <w:b w:val="false"/>
+          <w:u w:val="none"/>
+        </w:rPr>
+      </w:pPr>
+      <w:r>
+        <w:rPr>
+          <w:rFonts w:eastAsia="Times New Roman" w:cs="Times New Roman" w:ascii="Times New Roman" w:hAnsi="Times New Roman"/>
+          <w:b w:val="false"/>
+          <w:u w:val="none"/>
+        </w:rPr>
       </w:r>
     </w:p>
     <w:p>
@@ -22819,7 +22902,7 @@
     </w:r>
     <w:r>
       <w:rPr/>
-      <w:t>30</w:t>
+      <w:t>1</w:t>
     </w:r>
     <w:r>
       <w:rPr/>

</xml_diff>